<commit_message>
Updated CPP, C, DevTools, Linux, Meditations, POSIX, and Rust
</commit_message>
<xml_diff>
--- a/CPlusPlus.docx
+++ b/CPlusPlus.docx
@@ -1133,13 +1133,7 @@
           <w:rFonts w:ascii="Arial" w:hAnsi="Arial"/>
         </w:rPr>
         <w:tab/>
-        <w:t xml:space="preserve">// </w:t>
-      </w:r>
-      <w:r>
-        <w:rPr>
-          <w:rFonts w:ascii="Arial" w:hAnsi="Arial"/>
-        </w:rPr>
-        <w:t>Constructor(s)/destructor</w:t>
+        <w:t>// Constructor(s)/destructor</w:t>
       </w:r>
     </w:p>
     <w:p>
@@ -1197,13 +1191,7 @@
           <w:rFonts w:ascii="Arial" w:hAnsi="Arial"/>
         </w:rPr>
         <w:tab/>
-        <w:t xml:space="preserve">// </w:t>
-      </w:r>
-      <w:r>
-        <w:rPr>
-          <w:rFonts w:ascii="Arial" w:hAnsi="Arial"/>
-        </w:rPr>
-        <w:t>Member functions</w:t>
+        <w:t>// Member functions</w:t>
       </w:r>
     </w:p>
     <w:p>
@@ -1233,11 +1221,6 @@
           <w:rFonts w:ascii="Arial" w:hAnsi="Arial"/>
         </w:rPr>
         <w:tab/>
-      </w:r>
-      <w:r>
-        <w:rPr>
-          <w:rFonts w:ascii="Arial" w:hAnsi="Arial"/>
-        </w:rPr>
         <w:t>bool get_has_fur();</w:t>
       </w:r>
     </w:p>
@@ -1253,18 +1236,7 @@
           <w:rFonts w:ascii="Arial" w:hAnsi="Arial"/>
         </w:rPr>
         <w:tab/>
-      </w:r>
-      <w:r>
-        <w:rPr>
-          <w:rFonts w:ascii="Arial" w:hAnsi="Arial"/>
-        </w:rPr>
-        <w:t>double</w:t>
-      </w:r>
-      <w:r>
-        <w:rPr>
-          <w:rFonts w:ascii="Arial" w:hAnsi="Arial"/>
-        </w:rPr>
-        <w:t xml:space="preserve"> get_avg_dist_per_min();</w:t>
+        <w:t>double get_avg_dist_per_min();</w:t>
       </w:r>
     </w:p>
     <w:p>
@@ -1312,19 +1284,7 @@
         <w:rPr>
           <w:rFonts w:ascii="Arial" w:hAnsi="Arial"/>
         </w:rPr>
-        <w:t xml:space="preserve">This class might reside in a file called animal.h (although it could just as easily reside in a source file as well). C++ allows us to define public and private segments within both classes and structs. The private specifier is assumed if no specifier is given (something we will discuss more shortly), however, I personally think it’s still good to explicitely declare your variables as being private because it takes no time and improves readability. We might use private for variables or methods which should only be accessible to the class itself, as well as subclasses/child classes, whereas public can be accessed from any file or class. In animal.cpp, we would then define the actual code block/body for each of the declared functions in </w:t>
-      </w:r>
-      <w:r>
-        <w:rPr>
-          <w:rFonts w:ascii="Arial" w:hAnsi="Arial"/>
-        </w:rPr>
-        <w:t>animal.h</w:t>
-      </w:r>
-      <w:r>
-        <w:rPr>
-          <w:rFonts w:ascii="Arial" w:hAnsi="Arial"/>
-        </w:rPr>
-        <w:t>.</w:t>
+        <w:t>This class might reside in a file called animal.h (although it could just as easily reside in a source file as well). C++ allows us to define public and private segments within both classes and structs. The private specifier is assumed if no specifier is given (something we will discuss more shortly), however, I personally think it’s still good to explicitely declare your variables as being private because it takes no time and improves readability. We might use private for variables or methods which should only be accessible to the class itself, as well as subclasses/child classes, whereas public can be accessed from any file or class. In animal.cpp, we would then define the actual code block/body for each of the declared functions in animal.h.</w:t>
       </w:r>
     </w:p>
     <w:p>
@@ -1362,7 +1322,9 @@
         </w:rPr>
       </w:pPr>
       <w:r>
-        <w:rPr/>
+        <w:rPr>
+          <w:rFonts w:ascii="Arial" w:hAnsi="Arial"/>
+        </w:rPr>
       </w:r>
     </w:p>
     <w:p>
@@ -1405,19 +1367,7 @@
           <w:rFonts w:ascii="Arial" w:hAnsi="Arial"/>
         </w:rPr>
         <w:tab/>
-        <w:t xml:space="preserve">m_name </w:t>
-      </w:r>
-      <w:r>
-        <w:rPr>
-          <w:rFonts w:ascii="Arial" w:hAnsi="Arial"/>
-        </w:rPr>
-        <w:t>= name</w:t>
-      </w:r>
-      <w:r>
-        <w:rPr>
-          <w:rFonts w:ascii="Arial" w:hAnsi="Arial"/>
-        </w:rPr>
-        <w:t>;</w:t>
+        <w:t>m_name = name;</w:t>
       </w:r>
     </w:p>
     <w:p>
@@ -1432,19 +1382,7 @@
           <w:rFonts w:ascii="Arial" w:hAnsi="Arial"/>
         </w:rPr>
         <w:tab/>
-        <w:t xml:space="preserve">m_has_fur </w:t>
-      </w:r>
-      <w:r>
-        <w:rPr>
-          <w:rFonts w:ascii="Arial" w:hAnsi="Arial"/>
-        </w:rPr>
-        <w:t>= has_fur</w:t>
-      </w:r>
-      <w:r>
-        <w:rPr>
-          <w:rFonts w:ascii="Arial" w:hAnsi="Arial"/>
-        </w:rPr>
-        <w:t>;</w:t>
+        <w:t>m_has_fur = has_fur;</w:t>
       </w:r>
     </w:p>
     <w:p>
@@ -1459,19 +1397,7 @@
           <w:rFonts w:ascii="Arial" w:hAnsi="Arial"/>
         </w:rPr>
         <w:tab/>
-        <w:t xml:space="preserve">m_avg_dist_per_min </w:t>
-      </w:r>
-      <w:r>
-        <w:rPr>
-          <w:rFonts w:ascii="Arial" w:hAnsi="Arial"/>
-        </w:rPr>
-        <w:t>= avg_dist_per_min</w:t>
-      </w:r>
-      <w:r>
-        <w:rPr>
-          <w:rFonts w:ascii="Arial" w:hAnsi="Arial"/>
-        </w:rPr>
-        <w:t>;</w:t>
+        <w:t>m_avg_dist_per_min = avg_dist_per_min;</w:t>
       </w:r>
     </w:p>
     <w:p>
@@ -1496,7 +1422,9 @@
         </w:rPr>
       </w:pPr>
       <w:r>
-        <w:rPr/>
+        <w:rPr>
+          <w:rFonts w:ascii="Arial" w:hAnsi="Arial"/>
+        </w:rPr>
       </w:r>
     </w:p>
     <w:p>
@@ -1535,7 +1463,9 @@
         </w:rPr>
       </w:pPr>
       <w:r>
-        <w:rPr/>
+        <w:rPr>
+          <w:rFonts w:ascii="Arial" w:hAnsi="Arial"/>
+        </w:rPr>
       </w:r>
     </w:p>
     <w:p>
@@ -1578,19 +1508,7 @@
           <w:rFonts w:ascii="Arial" w:hAnsi="Arial"/>
         </w:rPr>
         <w:tab/>
-        <w:t xml:space="preserve">return </w:t>
-      </w:r>
-      <w:r>
-        <w:rPr>
-          <w:rFonts w:ascii="Arial" w:hAnsi="Arial"/>
-        </w:rPr>
-        <w:t>m_</w:t>
-      </w:r>
-      <w:r>
-        <w:rPr>
-          <w:rFonts w:ascii="Arial" w:hAnsi="Arial"/>
-        </w:rPr>
-        <w:t>name;</w:t>
+        <w:t>return m_name;</w:t>
       </w:r>
     </w:p>
     <w:p>
@@ -1615,33 +1533,23 @@
         </w:rPr>
       </w:pPr>
       <w:r>
-        <w:rPr/>
-      </w:r>
-    </w:p>
-    <w:p>
-      <w:pPr>
-        <w:pStyle w:val="Normal"/>
-        <w:rPr>
-          <w:rFonts w:ascii="Arial" w:hAnsi="Arial"/>
-        </w:rPr>
-      </w:pPr>
-      <w:r>
-        <w:rPr>
-          <w:rFonts w:ascii="Arial" w:hAnsi="Arial"/>
-        </w:rPr>
-        <w:t>void Animal::</w:t>
-      </w:r>
-      <w:r>
-        <w:rPr>
-          <w:rFonts w:ascii="Arial" w:hAnsi="Arial"/>
-        </w:rPr>
-        <w:t>get_has_fur</w:t>
-      </w:r>
-      <w:r>
-        <w:rPr>
-          <w:rFonts w:ascii="Arial" w:hAnsi="Arial"/>
-        </w:rPr>
-        <w:t xml:space="preserve">() </w:t>
+        <w:rPr>
+          <w:rFonts w:ascii="Arial" w:hAnsi="Arial"/>
+        </w:rPr>
+      </w:r>
+    </w:p>
+    <w:p>
+      <w:pPr>
+        <w:pStyle w:val="Normal"/>
+        <w:rPr>
+          <w:rFonts w:ascii="Arial" w:hAnsi="Arial"/>
+        </w:rPr>
+      </w:pPr>
+      <w:r>
+        <w:rPr>
+          <w:rFonts w:ascii="Arial" w:hAnsi="Arial"/>
+        </w:rPr>
+        <w:t xml:space="preserve">void Animal::get_has_fur() </w:t>
       </w:r>
     </w:p>
     <w:p>
@@ -1670,30 +1578,7 @@
           <w:rFonts w:ascii="Arial" w:hAnsi="Arial"/>
         </w:rPr>
         <w:tab/>
-      </w:r>
-      <w:r>
-        <w:rPr>
-          <w:rFonts w:ascii="Arial" w:hAnsi="Arial"/>
-        </w:rPr>
-        <w:t>return</w:t>
-      </w:r>
-      <w:r>
-        <w:rPr>
-          <w:rFonts w:ascii="Arial" w:hAnsi="Arial"/>
-        </w:rPr>
-        <w:t xml:space="preserve"> </w:t>
-      </w:r>
-      <w:r>
-        <w:rPr>
-          <w:rFonts w:ascii="Arial" w:hAnsi="Arial"/>
-        </w:rPr>
-        <w:t>m_has_fur</w:t>
-      </w:r>
-      <w:r>
-        <w:rPr>
-          <w:rFonts w:ascii="Arial" w:hAnsi="Arial"/>
-        </w:rPr>
-        <w:t>;</w:t>
+        <w:t>return m_has_fur;</w:t>
       </w:r>
     </w:p>
     <w:p>
@@ -1734,19 +1619,7 @@
         <w:rPr>
           <w:rFonts w:ascii="Arial" w:hAnsi="Arial"/>
         </w:rPr>
-        <w:t>double Animal::get_</w:t>
-      </w:r>
-      <w:r>
-        <w:rPr>
-          <w:rFonts w:ascii="Arial" w:hAnsi="Arial"/>
-        </w:rPr>
-        <w:t>avg_dist_per_min</w:t>
-      </w:r>
-      <w:r>
-        <w:rPr>
-          <w:rFonts w:ascii="Arial" w:hAnsi="Arial"/>
-        </w:rPr>
-        <w:t xml:space="preserve">() </w:t>
+        <w:t xml:space="preserve">double Animal::get_avg_dist_per_min() </w:t>
       </w:r>
     </w:p>
     <w:p>
@@ -1775,19 +1648,7 @@
           <w:rFonts w:ascii="Arial" w:hAnsi="Arial"/>
         </w:rPr>
         <w:tab/>
-        <w:t xml:space="preserve">return </w:t>
-      </w:r>
-      <w:r>
-        <w:rPr>
-          <w:rFonts w:ascii="Arial" w:hAnsi="Arial"/>
-        </w:rPr>
-        <w:t>m_avg_dist_per_min</w:t>
-      </w:r>
-      <w:r>
-        <w:rPr>
-          <w:rFonts w:ascii="Arial" w:hAnsi="Arial"/>
-        </w:rPr>
-        <w:t>;</w:t>
+        <w:t>return m_avg_dist_per_min;</w:t>
       </w:r>
     </w:p>
     <w:p>
@@ -1828,24 +1689,20 @@
         <w:rPr>
           <w:rFonts w:ascii="Arial" w:hAnsi="Arial"/>
         </w:rPr>
-        <w:t xml:space="preserve">Note how each method definition in the animal.cpp file starts with the Animal namespace </w:t>
-      </w:r>
-      <w:r>
-        <w:rPr>
-          <w:rFonts w:ascii="Arial" w:hAnsi="Arial"/>
-        </w:rPr>
-        <w:t xml:space="preserve">even though we never explicitly declared an Animal namespace. This is because every class in C++ creates its own namespace to avoid namespace collisions for functions that share the same name across different classes. Even though we include the animal.h header file, the default behavior of the compiler when it comes across a function definition is to search for its definition in the global namespace. This is a similar issue to when we tried accessing cout and cin without the std namespace. </w:t>
-      </w:r>
-    </w:p>
-    <w:p>
-      <w:pPr>
-        <w:pStyle w:val="Normal"/>
-        <w:rPr>
-          <w:rFonts w:ascii="Arial" w:hAnsi="Arial"/>
-        </w:rPr>
-      </w:pPr>
-      <w:r>
-        <w:rPr/>
+        <w:t xml:space="preserve">Note how each method definition in the animal.cpp file starts with the Animal namespace even though we never explicitly declared an Animal namespace. This is because every class in C++ creates its own namespace to avoid namespace collisions for functions that share the same name across different classes. Even though we include the animal.h header file, the default behavior of the compiler when it comes across a function definition is to search for its definition in the global namespace. This is a similar issue to when we tried accessing cout and cin without the std namespace. </w:t>
+      </w:r>
+    </w:p>
+    <w:p>
+      <w:pPr>
+        <w:pStyle w:val="Normal"/>
+        <w:rPr>
+          <w:rFonts w:ascii="Arial" w:hAnsi="Arial"/>
+        </w:rPr>
+      </w:pPr>
+      <w:r>
+        <w:rPr>
+          <w:rFonts w:ascii="Arial" w:hAnsi="Arial"/>
+        </w:rPr>
       </w:r>
     </w:p>
     <w:p>
@@ -1898,7 +1755,9 @@
         </w:rPr>
       </w:pPr>
       <w:r>
-        <w:rPr/>
+        <w:rPr>
+          <w:rFonts w:ascii="Arial" w:hAnsi="Arial"/>
+        </w:rPr>
       </w:r>
     </w:p>
     <w:p>
@@ -2011,7 +1870,9 @@
         </w:rPr>
       </w:pPr>
       <w:r>
-        <w:rPr/>
+        <w:rPr>
+          <w:rFonts w:ascii="Arial" w:hAnsi="Arial"/>
+        </w:rPr>
       </w:r>
     </w:p>
     <w:p>
@@ -2036,7 +1897,9 @@
         </w:rPr>
       </w:pPr>
       <w:r>
-        <w:rPr/>
+        <w:rPr>
+          <w:rFonts w:ascii="Arial" w:hAnsi="Arial"/>
+        </w:rPr>
       </w:r>
     </w:p>
     <w:p>
@@ -2080,110 +1943,7 @@
           <w:bCs w:val="false"/>
         </w:rPr>
         <w:tab/>
-      </w:r>
-      <w:r>
-        <w:rPr>
-          <w:rFonts w:ascii="Arial" w:hAnsi="Arial"/>
-          <w:b w:val="false"/>
-          <w:bCs w:val="false"/>
-        </w:rPr>
-        <w:t xml:space="preserve">Unlike most modern OOP languages, C++ does not have a garbage collector. In C, we used malloc() and free() to invoke the allocator and deallocator respectively. Instead of malloc() and free, C++ uses new and delete. </w:t>
-      </w:r>
-      <w:r>
-        <w:rPr>
-          <w:rFonts w:ascii="Arial" w:hAnsi="Arial"/>
-          <w:b w:val="false"/>
-          <w:bCs w:val="false"/>
-        </w:rPr>
-        <w:t xml:space="preserve">The new keyword, when used for creating an instance of an object, will first allocate the appropriate amount of memory on the heap required for storing the object. Once </w:t>
-      </w:r>
-      <w:r>
-        <w:rPr>
-          <w:rFonts w:ascii="Arial" w:hAnsi="Arial"/>
-          <w:b w:val="false"/>
-          <w:bCs w:val="false"/>
-        </w:rPr>
-        <w:t xml:space="preserve">the memory is </w:t>
-      </w:r>
-      <w:r>
-        <w:rPr>
-          <w:rFonts w:ascii="Arial" w:hAnsi="Arial"/>
-          <w:b w:val="false"/>
-          <w:bCs w:val="false"/>
-        </w:rPr>
-        <w:t xml:space="preserve">allocated, </w:t>
-      </w:r>
-      <w:r>
-        <w:rPr>
-          <w:rFonts w:ascii="Arial" w:hAnsi="Arial"/>
-          <w:b w:val="false"/>
-          <w:bCs w:val="false"/>
-        </w:rPr>
-        <w:t>the constructor is then invoked</w:t>
-      </w:r>
-      <w:r>
-        <w:rPr>
-          <w:rFonts w:ascii="Arial" w:hAnsi="Arial"/>
-          <w:b w:val="false"/>
-          <w:bCs w:val="false"/>
-        </w:rPr>
-        <w:t xml:space="preserve">. Likewise the delete keyword will first invoke the object’s destructor, </w:t>
-      </w:r>
-      <w:r>
-        <w:rPr>
-          <w:rFonts w:ascii="Arial" w:hAnsi="Arial"/>
-          <w:b w:val="false"/>
-          <w:bCs w:val="false"/>
-        </w:rPr>
-        <w:t>and then call the default deallocator to free the object</w:t>
-      </w:r>
-      <w:r>
-        <w:rPr>
-          <w:rFonts w:ascii="Arial" w:hAnsi="Arial"/>
-          <w:b w:val="false"/>
-          <w:bCs w:val="false"/>
-        </w:rPr>
-        <w:t xml:space="preserve">. </w:t>
-      </w:r>
-      <w:r>
-        <w:rPr>
-          <w:rFonts w:ascii="Arial" w:hAnsi="Arial"/>
-          <w:b w:val="false"/>
-          <w:bCs w:val="false"/>
-        </w:rPr>
-        <w:t>Although malloc() and free() are available in C++, it is generally advisable</w:t>
-      </w:r>
-      <w:r>
-        <w:rPr>
-          <w:rFonts w:ascii="Arial" w:hAnsi="Arial"/>
-          <w:b w:val="false"/>
-          <w:bCs w:val="false"/>
-        </w:rPr>
-        <w:t xml:space="preserve"> that you use new and delete for anything that </w:t>
-      </w:r>
-      <w:r>
-        <w:rPr>
-          <w:rFonts w:ascii="Arial" w:hAnsi="Arial"/>
-          <w:b w:val="false"/>
-          <w:bCs w:val="false"/>
-        </w:rPr>
-        <w:t>needs to be heap-allocated</w:t>
-      </w:r>
-      <w:r>
-        <w:rPr>
-          <w:rFonts w:ascii="Arial" w:hAnsi="Arial"/>
-          <w:b w:val="false"/>
-          <w:bCs w:val="false"/>
-        </w:rPr>
-        <w:t xml:space="preserve">. </w:t>
-      </w:r>
-      <w:r>
-        <w:rPr>
-          <w:rFonts w:ascii="Arial" w:hAnsi="Arial"/>
-          <w:b w:val="false"/>
-          <w:bCs w:val="false"/>
-        </w:rPr>
-        <w:t xml:space="preserve">This is especially true for objects, since they may do important cleanup within the destructor. </w:t>
+        <w:t xml:space="preserve">Unlike most modern OOP languages, C++ does not have a garbage collector. In C, we used malloc() and free() to invoke the allocator and deallocator respectively. Instead of malloc() and free, C++ uses new and delete. The new keyword, when used for creating an instance of an object, will first allocate the appropriate amount of memory on the heap required for storing the object. Once the memory is allocated, the constructor is then invoked. Likewise the delete keyword will first invoke the object’s destructor, and then call the default deallocator to free the object. Although malloc() and free() are available in C++, it is generally advisable that you use new and delete for anything that needs to be heap-allocated. This is especially true for objects, since they may do important cleanup within the destructor. </w:t>
       </w:r>
     </w:p>
     <w:p>
@@ -3747,25 +3507,7 @@
           <w:bCs w:val="false"/>
           <w:u w:val="single"/>
         </w:rPr>
-        <w:t xml:space="preserve">Namespaces </w:t>
-      </w:r>
-      <w:r>
-        <w:rPr>
-          <w:rFonts w:ascii="Arial" w:hAnsi="Arial"/>
-          <w:b w:val="false"/>
-          <w:bCs w:val="false"/>
-          <w:u w:val="single"/>
-        </w:rPr>
-        <w:t>in Detail</w:t>
-      </w:r>
-      <w:r>
-        <w:rPr>
-          <w:rFonts w:ascii="Arial" w:hAnsi="Arial"/>
-          <w:b w:val="false"/>
-          <w:bCs w:val="false"/>
-          <w:u w:val="single"/>
-        </w:rPr>
-        <w:t>:</w:t>
+        <w:t>Namespaces in Detail:</w:t>
       </w:r>
     </w:p>
     <w:p>
@@ -6925,7 +6667,7 @@
           <w:bCs w:val="false"/>
           <w:u w:val="single"/>
         </w:rPr>
-        <w:t>Setting Constructor Values:</w:t>
+        <w:t>Member Variable Initialization Via Constructor:</w:t>
       </w:r>
     </w:p>
     <w:p>
@@ -6940,20 +6682,34 @@
           <w:rFonts w:ascii="Arial" w:hAnsi="Arial"/>
         </w:rPr>
         <w:tab/>
-        <w:t>If you’ve been paying attention closely, you may have noticed that in my example about struct vs. class, that I initialized the instance variables using the this-&gt; keyword, similar to what you’d do in Java. We’ve also seen that you can simply name the instance variables one name, and then name the parameters another name, and then the compiler won’t get confused. Neither of these methods are ideal, however. Likely the most preferred method is to use an initializer list. The syntax for an initializer list is just a colon followed by each instance variable (comma separated) and input parameters next to each instance variable. For example, say I have a constructor:</w:t>
-      </w:r>
-    </w:p>
-    <w:p>
-      <w:pPr>
-        <w:pStyle w:val="Normal"/>
-        <w:rPr>
-          <w:rFonts w:ascii="Arial" w:hAnsi="Arial"/>
-        </w:rPr>
-      </w:pPr>
-      <w:r>
-        <w:rPr>
-          <w:rFonts w:ascii="Arial" w:hAnsi="Arial"/>
-        </w:rPr>
+        <w:t>There are 3 primary methods of initializing member variables via constructor in C++. The most basic method is to take in an argument for each member variable in the class that needs to get set when the constructor is invoked. The parameter’s name must differ from that of the member variable, but must also be of the same type. For example, assume our class Foo has an int, a float, and a std::string:</w:t>
+      </w:r>
+    </w:p>
+    <w:p>
+      <w:pPr>
+        <w:pStyle w:val="Normal"/>
+        <w:rPr>
+          <w:rFonts w:ascii="Arial" w:hAnsi="Arial"/>
+        </w:rPr>
+      </w:pPr>
+      <w:r>
+        <w:rPr>
+          <w:rFonts w:ascii="Arial" w:hAnsi="Arial"/>
+        </w:rPr>
+      </w:r>
+    </w:p>
+    <w:p>
+      <w:pPr>
+        <w:pStyle w:val="Normal"/>
+        <w:rPr>
+          <w:rFonts w:ascii="Arial" w:hAnsi="Arial"/>
+        </w:rPr>
+      </w:pPr>
+      <w:r>
+        <w:rPr>
+          <w:rFonts w:ascii="Arial" w:hAnsi="Arial"/>
+        </w:rPr>
+        <w:t>class Foo {</w:t>
       </w:r>
     </w:p>
     <w:p>
@@ -6982,7 +6738,7 @@
           <w:rFonts w:ascii="Arial" w:hAnsi="Arial"/>
         </w:rPr>
         <w:tab/>
-        <w:t>int instance1;</w:t>
+        <w:t>int m_integer;</w:t>
       </w:r>
     </w:p>
     <w:p>
@@ -6997,7 +6753,7 @@
           <w:rFonts w:ascii="Arial" w:hAnsi="Arial"/>
         </w:rPr>
         <w:tab/>
-        <w:t>double instance2;</w:t>
+        <w:t>float m_decimal;</w:t>
       </w:r>
     </w:p>
     <w:p>
@@ -7012,20 +6768,7 @@
           <w:rFonts w:ascii="Arial" w:hAnsi="Arial"/>
         </w:rPr>
         <w:tab/>
-        <w:t>float instance3;</w:t>
-      </w:r>
-    </w:p>
-    <w:p>
-      <w:pPr>
-        <w:pStyle w:val="Normal"/>
-        <w:rPr>
-          <w:rFonts w:ascii="Arial" w:hAnsi="Arial"/>
-        </w:rPr>
-      </w:pPr>
-      <w:r>
-        <w:rPr>
-          <w:rFonts w:ascii="Arial" w:hAnsi="Arial"/>
-        </w:rPr>
+        <w:t>std::string m_sentence;</w:t>
       </w:r>
     </w:p>
     <w:p>
@@ -7054,7 +6797,89 @@
           <w:rFonts w:ascii="Arial" w:hAnsi="Arial"/>
         </w:rPr>
         <w:tab/>
-        <w:t>// Constructor</w:t>
+        <w:t>Foo(int integer, float decimal, std::string sentence);</w:t>
+      </w:r>
+    </w:p>
+    <w:p>
+      <w:pPr>
+        <w:pStyle w:val="Normal"/>
+        <w:rPr>
+          <w:rFonts w:ascii="Arial" w:hAnsi="Arial"/>
+        </w:rPr>
+      </w:pPr>
+      <w:r>
+        <w:rPr>
+          <w:rFonts w:ascii="Arial" w:hAnsi="Arial"/>
+        </w:rPr>
+        <w:t>}</w:t>
+      </w:r>
+    </w:p>
+    <w:p>
+      <w:pPr>
+        <w:pStyle w:val="Normal"/>
+        <w:rPr>
+          <w:rFonts w:ascii="Arial" w:hAnsi="Arial"/>
+        </w:rPr>
+      </w:pPr>
+      <w:r>
+        <w:rPr>
+          <w:rFonts w:ascii="Arial" w:hAnsi="Arial"/>
+        </w:rPr>
+      </w:r>
+    </w:p>
+    <w:p>
+      <w:pPr>
+        <w:pStyle w:val="Normal"/>
+        <w:rPr>
+          <w:rFonts w:ascii="Arial" w:hAnsi="Arial"/>
+        </w:rPr>
+      </w:pPr>
+      <w:r>
+        <w:rPr>
+          <w:rFonts w:ascii="Arial" w:hAnsi="Arial"/>
+        </w:rPr>
+        <w:t>Now we can define the constructor as such:</w:t>
+      </w:r>
+    </w:p>
+    <w:p>
+      <w:pPr>
+        <w:pStyle w:val="Normal"/>
+        <w:rPr>
+          <w:rFonts w:ascii="Arial" w:hAnsi="Arial"/>
+        </w:rPr>
+      </w:pPr>
+      <w:r>
+        <w:rPr>
+          <w:rFonts w:ascii="Arial" w:hAnsi="Arial"/>
+        </w:rPr>
+      </w:r>
+    </w:p>
+    <w:p>
+      <w:pPr>
+        <w:pStyle w:val="Normal"/>
+        <w:rPr>
+          <w:rFonts w:ascii="Arial" w:hAnsi="Arial"/>
+        </w:rPr>
+      </w:pPr>
+      <w:r>
+        <w:rPr>
+          <w:rFonts w:ascii="Arial" w:hAnsi="Arial"/>
+        </w:rPr>
+        <w:t xml:space="preserve">Foo::Foo(int integer, float decimal, std::string sentence) </w:t>
+      </w:r>
+    </w:p>
+    <w:p>
+      <w:pPr>
+        <w:pStyle w:val="Normal"/>
+        <w:rPr>
+          <w:rFonts w:ascii="Arial" w:hAnsi="Arial"/>
+        </w:rPr>
+      </w:pPr>
+      <w:r>
+        <w:rPr>
+          <w:rFonts w:ascii="Arial" w:hAnsi="Arial"/>
+        </w:rPr>
+        <w:t>{</w:t>
       </w:r>
     </w:p>
     <w:p>
@@ -7069,88 +6894,318 @@
           <w:rFonts w:ascii="Arial" w:hAnsi="Arial"/>
         </w:rPr>
         <w:tab/>
-        <w:t>Initializer(int inst1);</w:t>
-      </w:r>
-    </w:p>
-    <w:p>
-      <w:pPr>
-        <w:pStyle w:val="Normal"/>
-        <w:rPr>
-          <w:rFonts w:ascii="Arial" w:hAnsi="Arial"/>
-        </w:rPr>
-      </w:pPr>
-      <w:r>
-        <w:rPr>
-          <w:rFonts w:ascii="Arial" w:hAnsi="Arial"/>
-        </w:rPr>
-      </w:r>
-    </w:p>
-    <w:p>
-      <w:pPr>
-        <w:pStyle w:val="Normal"/>
-        <w:rPr>
-          <w:rFonts w:ascii="Arial" w:hAnsi="Arial"/>
-        </w:rPr>
-      </w:pPr>
-      <w:r>
-        <w:rPr>
-          <w:rFonts w:ascii="Arial" w:hAnsi="Arial"/>
-        </w:rPr>
-        <w:t>Then in the definition, we will use an initializer list to fill out the values for each instance variable:</w:t>
-      </w:r>
-    </w:p>
-    <w:p>
-      <w:pPr>
-        <w:pStyle w:val="Normal"/>
-        <w:rPr>
-          <w:rFonts w:ascii="Arial" w:hAnsi="Arial"/>
-        </w:rPr>
-      </w:pPr>
-      <w:r>
-        <w:rPr>
-          <w:rFonts w:ascii="Arial" w:hAnsi="Arial"/>
-        </w:rPr>
-      </w:r>
-    </w:p>
-    <w:p>
-      <w:pPr>
-        <w:pStyle w:val="Normal"/>
-        <w:rPr>
-          <w:rFonts w:ascii="Arial" w:hAnsi="Arial"/>
-        </w:rPr>
-      </w:pPr>
-      <w:r>
-        <w:rPr>
-          <w:rFonts w:ascii="Arial" w:hAnsi="Arial"/>
-        </w:rPr>
-        <w:t>Initializer::Initializer(int inst1) : instance1(inst1), instance2(67.54), instance3(10.4f) { ... }</w:t>
-      </w:r>
-    </w:p>
-    <w:p>
-      <w:pPr>
-        <w:pStyle w:val="Normal"/>
-        <w:rPr>
-          <w:rFonts w:ascii="Arial" w:hAnsi="Arial"/>
-        </w:rPr>
-      </w:pPr>
-      <w:r>
-        <w:rPr>
-          <w:rFonts w:ascii="Arial" w:hAnsi="Arial"/>
-        </w:rPr>
-      </w:r>
-    </w:p>
-    <w:p>
-      <w:pPr>
-        <w:pStyle w:val="Normal"/>
-        <w:rPr>
-          <w:rFonts w:ascii="Arial" w:hAnsi="Arial"/>
-        </w:rPr>
-      </w:pPr>
-      <w:r>
-        <w:rPr>
-          <w:rFonts w:ascii="Arial" w:hAnsi="Arial"/>
-        </w:rPr>
-        <w:t>For values that are to be set at the time of object creation (instance1 in this example), the parameter for the constructor should still be given a different name to avoid the compiler accidentally getting confused, however, for instance variables that will have a default value, they can be set directly in the initializer list. Initializer lists are also the method used to chain constructors. In C++ chaining constructors is known as “constructor delegation”. This was introduced in C++11 so previous versions will not support constructor delegation. Take the following example code:</w:t>
+        <w:t>m_integer = integer;</w:t>
+      </w:r>
+    </w:p>
+    <w:p>
+      <w:pPr>
+        <w:pStyle w:val="Normal"/>
+        <w:rPr>
+          <w:rFonts w:ascii="Arial" w:hAnsi="Arial"/>
+        </w:rPr>
+      </w:pPr>
+      <w:r>
+        <w:rPr>
+          <w:rFonts w:ascii="Arial" w:hAnsi="Arial"/>
+        </w:rPr>
+        <w:tab/>
+        <w:t>m_decimal = decimal;</w:t>
+      </w:r>
+    </w:p>
+    <w:p>
+      <w:pPr>
+        <w:pStyle w:val="Normal"/>
+        <w:rPr>
+          <w:rFonts w:ascii="Arial" w:hAnsi="Arial"/>
+        </w:rPr>
+      </w:pPr>
+      <w:r>
+        <w:rPr>
+          <w:rFonts w:ascii="Arial" w:hAnsi="Arial"/>
+        </w:rPr>
+        <w:tab/>
+        <w:t>m_sentence = sentence;</w:t>
+      </w:r>
+    </w:p>
+    <w:p>
+      <w:pPr>
+        <w:pStyle w:val="Normal"/>
+        <w:rPr>
+          <w:rFonts w:ascii="Arial" w:hAnsi="Arial"/>
+        </w:rPr>
+      </w:pPr>
+      <w:r>
+        <w:rPr>
+          <w:rFonts w:ascii="Arial" w:hAnsi="Arial"/>
+        </w:rPr>
+        <w:t>}</w:t>
+      </w:r>
+    </w:p>
+    <w:p>
+      <w:pPr>
+        <w:pStyle w:val="Normal"/>
+        <w:rPr>
+          <w:rFonts w:ascii="Arial" w:hAnsi="Arial"/>
+        </w:rPr>
+      </w:pPr>
+      <w:r>
+        <w:rPr>
+          <w:rFonts w:ascii="Arial" w:hAnsi="Arial"/>
+        </w:rPr>
+      </w:r>
+    </w:p>
+    <w:p>
+      <w:pPr>
+        <w:pStyle w:val="Normal"/>
+        <w:rPr>
+          <w:rFonts w:ascii="Arial" w:hAnsi="Arial"/>
+        </w:rPr>
+      </w:pPr>
+      <w:r>
+        <w:rPr>
+          <w:rFonts w:ascii="Arial" w:hAnsi="Arial"/>
+        </w:rPr>
+        <w:t>Of course, there is another way of doing the same thing using the “this” keyword, which is a compiler intrinsic that expands to a pointer of the enclosing class. Rather than using different names for the member variables and the constructor arguments, we can instead access member variables with “this”, which removes ambiguity between the two variables. Pretend we have the same class Foo, but this time I’ve stripped away the m_ prefix from the member variables. Here is the new constructor definition:</w:t>
+      </w:r>
+    </w:p>
+    <w:p>
+      <w:pPr>
+        <w:pStyle w:val="Normal"/>
+        <w:rPr>
+          <w:rFonts w:ascii="Arial" w:hAnsi="Arial"/>
+        </w:rPr>
+      </w:pPr>
+      <w:r>
+        <w:rPr>
+          <w:rFonts w:ascii="Arial" w:hAnsi="Arial"/>
+        </w:rPr>
+      </w:r>
+    </w:p>
+    <w:p>
+      <w:pPr>
+        <w:pStyle w:val="Normal"/>
+        <w:rPr>
+          <w:rFonts w:ascii="Arial" w:hAnsi="Arial"/>
+        </w:rPr>
+      </w:pPr>
+      <w:r>
+        <w:rPr>
+          <w:rFonts w:ascii="Arial" w:hAnsi="Arial"/>
+        </w:rPr>
+        <w:t>Foo::Foo(int integer, float decimal, std::string sentence)</w:t>
+      </w:r>
+    </w:p>
+    <w:p>
+      <w:pPr>
+        <w:pStyle w:val="Normal"/>
+        <w:rPr>
+          <w:rFonts w:ascii="Arial" w:hAnsi="Arial"/>
+        </w:rPr>
+      </w:pPr>
+      <w:r>
+        <w:rPr>
+          <w:rFonts w:ascii="Arial" w:hAnsi="Arial"/>
+        </w:rPr>
+        <w:t>{</w:t>
+      </w:r>
+    </w:p>
+    <w:p>
+      <w:pPr>
+        <w:pStyle w:val="Normal"/>
+        <w:rPr>
+          <w:rFonts w:ascii="Arial" w:hAnsi="Arial"/>
+        </w:rPr>
+      </w:pPr>
+      <w:r>
+        <w:rPr>
+          <w:rFonts w:ascii="Arial" w:hAnsi="Arial"/>
+        </w:rPr>
+        <w:tab/>
+        <w:t>this-&gt;integer = integer;</w:t>
+      </w:r>
+    </w:p>
+    <w:p>
+      <w:pPr>
+        <w:pStyle w:val="Normal"/>
+        <w:rPr>
+          <w:rFonts w:ascii="Arial" w:hAnsi="Arial"/>
+        </w:rPr>
+      </w:pPr>
+      <w:r>
+        <w:rPr>
+          <w:rFonts w:ascii="Arial" w:hAnsi="Arial"/>
+        </w:rPr>
+        <w:tab/>
+        <w:t>this-&gt;decimal = decimal;</w:t>
+      </w:r>
+    </w:p>
+    <w:p>
+      <w:pPr>
+        <w:pStyle w:val="Normal"/>
+        <w:rPr>
+          <w:rFonts w:ascii="Arial" w:hAnsi="Arial"/>
+        </w:rPr>
+      </w:pPr>
+      <w:r>
+        <w:rPr>
+          <w:rFonts w:ascii="Arial" w:hAnsi="Arial"/>
+        </w:rPr>
+        <w:tab/>
+        <w:t>this-&gt;sentence = sentence;</w:t>
+      </w:r>
+    </w:p>
+    <w:p>
+      <w:pPr>
+        <w:pStyle w:val="Normal"/>
+        <w:rPr>
+          <w:rFonts w:ascii="Arial" w:hAnsi="Arial"/>
+        </w:rPr>
+      </w:pPr>
+      <w:r>
+        <w:rPr>
+          <w:rFonts w:ascii="Arial" w:hAnsi="Arial"/>
+        </w:rPr>
+        <w:t>}</w:t>
+      </w:r>
+    </w:p>
+    <w:p>
+      <w:pPr>
+        <w:pStyle w:val="Normal"/>
+        <w:rPr>
+          <w:rFonts w:ascii="Arial" w:hAnsi="Arial"/>
+        </w:rPr>
+      </w:pPr>
+      <w:r>
+        <w:rPr>
+          <w:rFonts w:ascii="Arial" w:hAnsi="Arial"/>
+        </w:rPr>
+      </w:r>
+    </w:p>
+    <w:p>
+      <w:pPr>
+        <w:pStyle w:val="Normal"/>
+        <w:rPr>
+          <w:rFonts w:ascii="Arial" w:hAnsi="Arial"/>
+        </w:rPr>
+      </w:pPr>
+      <w:r>
+        <w:rPr>
+          <w:rFonts w:ascii="Arial" w:hAnsi="Arial"/>
+        </w:rPr>
+        <w:t>Between the two methods presented so far, which you use is entirely a matter of preference. There is, however, a third alternative for member initialization, which has a practical benefit over the former candidates. The third method to which I am referring are initializer lists. Initializer lists are unique due to the fact that they implicitly prevent double initialization. In our previous examples, the sentence member variable would be initialized once during the class declaration as an empty string, and then again during the assignment within the constructor. Assignment via initializer list takes precedence over any default initialization within the class declaration, which is a very miniscule optimization. On top of this though, initializer lists are, in my opinion, a bit more legible, since they separate assignment operations from any other logical operations which need to take place within the constructor. The initializer list goes in between the closing bracket of the constructor’s argument list and the opening curly brace of the constructor’s code block. Here’s what this looks like:</w:t>
+      </w:r>
+    </w:p>
+    <w:p>
+      <w:pPr>
+        <w:pStyle w:val="Normal"/>
+        <w:rPr>
+          <w:rFonts w:ascii="Arial" w:hAnsi="Arial"/>
+        </w:rPr>
+      </w:pPr>
+      <w:r>
+        <w:rPr>
+          <w:rFonts w:ascii="Arial" w:hAnsi="Arial"/>
+        </w:rPr>
+      </w:r>
+    </w:p>
+    <w:p>
+      <w:pPr>
+        <w:pStyle w:val="Normal"/>
+        <w:rPr>
+          <w:rFonts w:ascii="Arial" w:hAnsi="Arial"/>
+        </w:rPr>
+      </w:pPr>
+      <w:r>
+        <w:rPr>
+          <w:rFonts w:ascii="Arial" w:hAnsi="Arial"/>
+        </w:rPr>
+        <w:t>Foo::Foo(int integer, float decimal, std::string sentence) :</w:t>
+      </w:r>
+    </w:p>
+    <w:p>
+      <w:pPr>
+        <w:pStyle w:val="Normal"/>
+        <w:rPr>
+          <w:rFonts w:ascii="Arial" w:hAnsi="Arial"/>
+        </w:rPr>
+      </w:pPr>
+      <w:r>
+        <w:rPr>
+          <w:rFonts w:ascii="Arial" w:hAnsi="Arial"/>
+        </w:rPr>
+        <w:tab/>
+        <w:t>m_integer(integer), m_decimal(decimal), m_sentence(sentence)</w:t>
+      </w:r>
+    </w:p>
+    <w:p>
+      <w:pPr>
+        <w:pStyle w:val="Normal"/>
+        <w:rPr>
+          <w:rFonts w:ascii="Arial" w:hAnsi="Arial"/>
+        </w:rPr>
+      </w:pPr>
+      <w:r>
+        <w:rPr>
+          <w:rFonts w:ascii="Arial" w:hAnsi="Arial"/>
+        </w:rPr>
+        <w:t>{</w:t>
+      </w:r>
+    </w:p>
+    <w:p>
+      <w:pPr>
+        <w:pStyle w:val="Normal"/>
+        <w:rPr>
+          <w:rFonts w:ascii="Arial" w:hAnsi="Arial"/>
+        </w:rPr>
+      </w:pPr>
+      <w:r>
+        <w:rPr>
+          <w:rFonts w:ascii="Arial" w:hAnsi="Arial"/>
+        </w:rPr>
+        <w:tab/>
+        <w:t>// Any additional logic can go here</w:t>
+      </w:r>
+    </w:p>
+    <w:p>
+      <w:pPr>
+        <w:pStyle w:val="Normal"/>
+        <w:rPr>
+          <w:rFonts w:ascii="Arial" w:hAnsi="Arial"/>
+        </w:rPr>
+      </w:pPr>
+      <w:r>
+        <w:rPr>
+          <w:rFonts w:ascii="Arial" w:hAnsi="Arial"/>
+        </w:rPr>
+        <w:t>}</w:t>
+      </w:r>
+    </w:p>
+    <w:p>
+      <w:pPr>
+        <w:pStyle w:val="Normal"/>
+        <w:rPr>
+          <w:rFonts w:ascii="Arial" w:hAnsi="Arial"/>
+        </w:rPr>
+      </w:pPr>
+      <w:r>
+        <w:rPr>
+          <w:rFonts w:ascii="Arial" w:hAnsi="Arial"/>
+        </w:rPr>
+      </w:r>
+    </w:p>
+    <w:p>
+      <w:pPr>
+        <w:pStyle w:val="Normal"/>
+        <w:rPr>
+          <w:rFonts w:ascii="Arial" w:hAnsi="Arial"/>
+        </w:rPr>
+      </w:pPr>
+      <w:r>
+        <w:rPr>
+          <w:rFonts w:ascii="Arial" w:hAnsi="Arial"/>
+        </w:rPr>
+        <w:tab/>
+        <w:t>Initializer lists are also the method used to chain constructors. In C++ chaining constructors is known as “constructor delegation”. This was introduced in C++11 so previous versions will not support constructor delegation. Take the following example code:</w:t>
       </w:r>
     </w:p>
     <w:p>
@@ -9434,6 +9489,23 @@
           <w:u w:val="single"/>
         </w:rPr>
         <w:t>Move Semantics:</w:t>
+      </w:r>
+    </w:p>
+    <w:p>
+      <w:pPr>
+        <w:pStyle w:val="Normal"/>
+        <w:rPr>
+          <w:rFonts w:ascii="Arial" w:hAnsi="Arial"/>
+          <w:u w:val="single"/>
+        </w:rPr>
+      </w:pPr>
+      <w:r>
+        <w:rPr>
+          <w:rFonts w:ascii="Arial" w:hAnsi="Arial"/>
+          <w:u w:val="none"/>
+        </w:rPr>
+        <w:tab/>
+        <w:t xml:space="preserve">C++ has a concept known as move semantics, which can (in my opinion) really confuse a lot of programmers who are new to the language. It will be helpful if you’re familiar with ownership and the borrow checker in Rust, though you should still be able to grasp the concept if not. The std::move() function allows us to transfer ownership of a value from one entity to another. Sometimes you’ll hear talk of move constructors or move assignment operators. These typically just use std::move() under the hood. In some cases, C++ uses move semantics implicitly, such as when returning objects from a function. </w:t>
       </w:r>
     </w:p>
     <w:p>
@@ -9827,16 +9899,7 @@
           <w:bCs w:val="false"/>
           <w:u w:val="single"/>
         </w:rPr>
-        <w:t>c</w:t>
-      </w:r>
-      <w:r>
-        <w:rPr>
-          <w:rFonts w:ascii="Arial" w:hAnsi="Arial"/>
-          <w:b w:val="false"/>
-          <w:bCs w:val="false"/>
-          <w:u w:val="single"/>
-        </w:rPr>
-        <w:t>onstexpr:</w:t>
+        <w:t>constexpr:</w:t>
       </w:r>
     </w:p>
     <w:p>
@@ -9853,39 +9916,7 @@
           <w:bCs w:val="false"/>
         </w:rPr>
         <w:tab/>
-        <w:t xml:space="preserve">The C++ keyword constexpr, pronounced “const expression” and introduced in C++ 11, refers to an expression which </w:t>
-      </w:r>
-      <w:r>
-        <w:rPr>
-          <w:rFonts w:ascii="Arial" w:hAnsi="Arial"/>
-          <w:b w:val="false"/>
-          <w:bCs w:val="false"/>
-        </w:rPr>
-        <w:t>is computed at compile time and is immutable</w:t>
-      </w:r>
-      <w:r>
-        <w:rPr>
-          <w:rFonts w:ascii="Arial" w:hAnsi="Arial"/>
-          <w:b w:val="false"/>
-          <w:bCs w:val="false"/>
-        </w:rPr>
-        <w:t xml:space="preserve">. The constexpr keyword can be applied to variables, functions, and classes. For example, an arithmetic operation such as float z = exp(5, 3); would normally be computed at runtime, however, placing constexpr before the statement would cause the result to be computed at compile time. </w:t>
-      </w:r>
-      <w:r>
-        <w:rPr>
-          <w:rFonts w:ascii="Arial" w:hAnsi="Arial"/>
-          <w:b w:val="false"/>
-          <w:bCs w:val="false"/>
-        </w:rPr>
-        <w:t>Note that expressions marked with consexpr are only valid if all function calls and variables are themselves marked with contexpr (or const in the case of variables)</w:t>
-      </w:r>
-      <w:r>
-        <w:rPr>
-          <w:rFonts w:ascii="Arial" w:hAnsi="Arial"/>
-          <w:b w:val="false"/>
-          <w:bCs w:val="false"/>
-        </w:rPr>
-        <w:t>. For example, the following is an error:</w:t>
+        <w:t>The C++ keyword constexpr, pronounced “const expression” and introduced in C++ 11, refers to an expression which is computed at compile time and is immutable. The constexpr keyword can be applied to variables, functions, and classes. For example, an arithmetic operation such as float z = exp(5, 3); would normally be computed at runtime, however, placing constexpr before the statement would cause the result to be computed at compile time. Note that expressions marked with consexpr are only valid if all function calls and variables are themselves marked with contexpr (or const in the case of variables). For example, the following is an error:</w:t>
       </w:r>
     </w:p>
     <w:p>
@@ -9917,15 +9948,7 @@
           <w:b w:val="false"/>
           <w:bCs w:val="false"/>
         </w:rPr>
-        <w:t xml:space="preserve">constexpr int k = j + 1; // Fails since j was not qualified with constexpr </w:t>
-      </w:r>
-      <w:r>
-        <w:rPr>
-          <w:rFonts w:ascii="Arial" w:hAnsi="Arial"/>
-          <w:b w:val="false"/>
-          <w:bCs w:val="false"/>
-        </w:rPr>
-        <w:t>or const</w:t>
+        <w:t>constexpr int k = j + 1; // Fails since j was not qualified with constexpr or const</w:t>
       </w:r>
     </w:p>
     <w:p>
@@ -13494,6 +13517,175 @@
         <w:spacing w:lineRule="auto" w:line="259" w:before="0" w:after="160"/>
         <w:jc w:val="left"/>
         <w:rPr>
+          <w:rFonts w:ascii="Arial" w:hAnsi="Arial" w:eastAsia="Calibri" w:cs="" w:cstheme="minorBidi" w:eastAsiaTheme="minorHAnsi"/>
+          <w:b w:val="false"/>
+          <w:bCs w:val="false"/>
+          <w:color w:val="auto"/>
+          <w:kern w:val="0"/>
+          <w:sz w:val="22"/>
+          <w:szCs w:val="22"/>
+          <w:u w:val="single"/>
+          <w:lang w:val="en-CA" w:eastAsia="en-US" w:bidi="ar-SA"/>
+        </w:rPr>
+      </w:pPr>
+      <w:r>
+        <w:rPr>
+          <w:rFonts w:eastAsia="Calibri" w:cs="" w:ascii="Arial" w:hAnsi="Arial" w:cstheme="minorBidi" w:eastAsiaTheme="minorHAnsi"/>
+          <w:b w:val="false"/>
+          <w:bCs w:val="false"/>
+          <w:color w:val="auto"/>
+          <w:kern w:val="0"/>
+          <w:sz w:val="22"/>
+          <w:szCs w:val="22"/>
+          <w:u w:val="single"/>
+          <w:lang w:val="en-CA" w:eastAsia="en-US" w:bidi="ar-SA"/>
+        </w:rPr>
+        <w:t>decltype:</w:t>
+      </w:r>
+    </w:p>
+    <w:p>
+      <w:pPr>
+        <w:pStyle w:val="Normal"/>
+        <w:widowControl/>
+        <w:bidi w:val="0"/>
+        <w:spacing w:lineRule="auto" w:line="259" w:before="0" w:after="160"/>
+        <w:jc w:val="left"/>
+        <w:rPr>
+          <w:rFonts w:ascii="Arial" w:hAnsi="Arial" w:eastAsia="Calibri" w:cs="" w:cstheme="minorBidi" w:eastAsiaTheme="minorHAnsi"/>
+          <w:b w:val="false"/>
+          <w:bCs w:val="false"/>
+          <w:color w:val="auto"/>
+          <w:kern w:val="0"/>
+          <w:sz w:val="22"/>
+          <w:szCs w:val="22"/>
+          <w:u w:val="single"/>
+          <w:lang w:val="en-CA" w:eastAsia="en-US" w:bidi="ar-SA"/>
+        </w:rPr>
+      </w:pPr>
+      <w:r>
+        <w:rPr>
+          <w:rFonts w:eastAsia="Calibri" w:cs="" w:ascii="Arial" w:hAnsi="Arial" w:cstheme="minorBidi" w:eastAsiaTheme="minorHAnsi"/>
+          <w:b w:val="false"/>
+          <w:bCs w:val="false"/>
+          <w:color w:val="auto"/>
+          <w:kern w:val="0"/>
+          <w:sz w:val="22"/>
+          <w:szCs w:val="22"/>
+          <w:u w:val="none"/>
+          <w:lang w:val="en-CA" w:eastAsia="en-US" w:bidi="ar-SA"/>
+        </w:rPr>
+        <w:t>An easy way to return the type of a variable is through use of the decltype specifier. For example the assert statement in the example below will succeed:</w:t>
+      </w:r>
+    </w:p>
+    <w:p>
+      <w:pPr>
+        <w:pStyle w:val="Normal"/>
+        <w:widowControl/>
+        <w:bidi w:val="0"/>
+        <w:spacing w:lineRule="auto" w:line="259" w:before="0" w:after="160"/>
+        <w:jc w:val="left"/>
+        <w:rPr>
+          <w:rFonts w:ascii="Arial" w:hAnsi="Arial" w:eastAsia="Calibri" w:cs="" w:cstheme="minorBidi" w:eastAsiaTheme="minorHAnsi"/>
+          <w:b w:val="false"/>
+          <w:bCs w:val="false"/>
+          <w:color w:val="auto"/>
+          <w:kern w:val="0"/>
+          <w:sz w:val="22"/>
+          <w:szCs w:val="22"/>
+          <w:u w:val="single"/>
+          <w:lang w:val="en-CA" w:eastAsia="en-US" w:bidi="ar-SA"/>
+        </w:rPr>
+      </w:pPr>
+      <w:r>
+        <w:rPr>
+          <w:rFonts w:eastAsia="Calibri" w:cs="" w:ascii="Arial" w:hAnsi="Arial" w:cstheme="minorBidi" w:eastAsiaTheme="minorHAnsi"/>
+          <w:b w:val="false"/>
+          <w:bCs w:val="false"/>
+          <w:color w:val="auto"/>
+          <w:kern w:val="0"/>
+          <w:sz w:val="22"/>
+          <w:szCs w:val="22"/>
+          <w:u w:val="none"/>
+          <w:lang w:val="en-CA" w:eastAsia="en-US" w:bidi="ar-SA"/>
+        </w:rPr>
+        <w:tab/>
+        <w:t>int a;</w:t>
+      </w:r>
+    </w:p>
+    <w:p>
+      <w:pPr>
+        <w:pStyle w:val="Normal"/>
+        <w:widowControl/>
+        <w:bidi w:val="0"/>
+        <w:spacing w:lineRule="auto" w:line="259" w:before="0" w:after="160"/>
+        <w:jc w:val="left"/>
+        <w:rPr>
+          <w:rFonts w:ascii="Arial" w:hAnsi="Arial" w:eastAsia="Calibri" w:cs="" w:cstheme="minorBidi" w:eastAsiaTheme="minorHAnsi"/>
+          <w:b w:val="false"/>
+          <w:bCs w:val="false"/>
+          <w:color w:val="auto"/>
+          <w:kern w:val="0"/>
+          <w:sz w:val="22"/>
+          <w:szCs w:val="22"/>
+          <w:u w:val="single"/>
+          <w:lang w:val="en-CA" w:eastAsia="en-US" w:bidi="ar-SA"/>
+        </w:rPr>
+      </w:pPr>
+      <w:r>
+        <w:rPr>
+          <w:rFonts w:eastAsia="Calibri" w:cs="" w:ascii="Arial" w:hAnsi="Arial" w:cstheme="minorBidi" w:eastAsiaTheme="minorHAnsi"/>
+          <w:b w:val="false"/>
+          <w:bCs w:val="false"/>
+          <w:color w:val="auto"/>
+          <w:kern w:val="0"/>
+          <w:sz w:val="22"/>
+          <w:szCs w:val="22"/>
+          <w:u w:val="none"/>
+          <w:lang w:val="en-CA" w:eastAsia="en-US" w:bidi="ar-SA"/>
+        </w:rPr>
+        <w:tab/>
+        <w:t>assert((std::is_same_v&lt;decltype(a), int&gt;));</w:t>
+      </w:r>
+    </w:p>
+    <w:p>
+      <w:pPr>
+        <w:pStyle w:val="Normal"/>
+        <w:widowControl/>
+        <w:bidi w:val="0"/>
+        <w:spacing w:lineRule="auto" w:line="259" w:before="0" w:after="160"/>
+        <w:jc w:val="left"/>
+        <w:rPr>
+          <w:rFonts w:ascii="Arial" w:hAnsi="Arial" w:eastAsia="Calibri" w:cs="" w:cstheme="minorBidi" w:eastAsiaTheme="minorHAnsi"/>
+          <w:b w:val="false"/>
+          <w:bCs w:val="false"/>
+          <w:color w:val="auto"/>
+          <w:kern w:val="0"/>
+          <w:sz w:val="22"/>
+          <w:szCs w:val="22"/>
+          <w:lang w:val="en-CA" w:eastAsia="en-US" w:bidi="ar-SA"/>
+        </w:rPr>
+      </w:pPr>
+      <w:r>
+        <w:rPr>
+          <w:rFonts w:eastAsia="Calibri" w:cs="" w:cstheme="minorBidi" w:eastAsiaTheme="minorHAnsi" w:ascii="Arial" w:hAnsi="Arial"/>
+          <w:b w:val="false"/>
+          <w:bCs w:val="false"/>
+          <w:color w:val="auto"/>
+          <w:kern w:val="0"/>
+          <w:sz w:val="22"/>
+          <w:szCs w:val="22"/>
+          <w:lang w:val="en-CA" w:eastAsia="en-US" w:bidi="ar-SA"/>
+        </w:rPr>
+      </w:r>
+    </w:p>
+    <w:p>
+      <w:pPr>
+        <w:pStyle w:val="Normal"/>
+        <w:widowControl/>
+        <w:bidi w:val="0"/>
+        <w:spacing w:lineRule="auto" w:line="259" w:before="0" w:after="160"/>
+        <w:jc w:val="left"/>
+        <w:rPr>
           <w:b w:val="false"/>
           <w:bCs w:val="false"/>
           <w:u w:val="single"/>
@@ -17281,59 +17473,7 @@
           <w:lang w:val="en-CA" w:eastAsia="en-US" w:bidi="ar-SA"/>
         </w:rPr>
         <w:tab/>
-        <w:t xml:space="preserve">Enums are nearly identical to their C counterparts </w:t>
-      </w:r>
-      <w:r>
-        <w:rPr>
-          <w:rFonts w:eastAsia="Calibri" w:cs="" w:ascii="Arial" w:hAnsi="Arial" w:cstheme="minorBidi" w:eastAsiaTheme="minorHAnsi"/>
-          <w:b w:val="false"/>
-          <w:bCs w:val="false"/>
-          <w:color w:val="auto"/>
-          <w:kern w:val="0"/>
-          <w:sz w:val="22"/>
-          <w:szCs w:val="22"/>
-          <w:lang w:val="en-CA" w:eastAsia="en-US" w:bidi="ar-SA"/>
-        </w:rPr>
-        <w:t>except for</w:t>
-      </w:r>
-      <w:r>
-        <w:rPr>
-          <w:rFonts w:eastAsia="Calibri" w:cs="" w:ascii="Arial" w:hAnsi="Arial" w:cstheme="minorBidi" w:eastAsiaTheme="minorHAnsi"/>
-          <w:b w:val="false"/>
-          <w:bCs w:val="false"/>
-          <w:color w:val="auto"/>
-          <w:kern w:val="0"/>
-          <w:sz w:val="22"/>
-          <w:szCs w:val="22"/>
-          <w:lang w:val="en-CA" w:eastAsia="en-US" w:bidi="ar-SA"/>
-        </w:rPr>
-        <w:t xml:space="preserve"> two primary benefits. C++ will treat enums as unsigned ints by default. One benefit is that we can specify which integer type we want them to abide by. We do this by adding a colon after the enum’s name followed by </w:t>
-      </w:r>
-      <w:r>
-        <w:rPr>
-          <w:rFonts w:eastAsia="Calibri" w:cs="" w:ascii="Arial" w:hAnsi="Arial" w:cstheme="minorBidi" w:eastAsiaTheme="minorHAnsi"/>
-          <w:b w:val="false"/>
-          <w:bCs w:val="false"/>
-          <w:color w:val="auto"/>
-          <w:kern w:val="0"/>
-          <w:sz w:val="22"/>
-          <w:szCs w:val="22"/>
-          <w:lang w:val="en-CA" w:eastAsia="en-US" w:bidi="ar-SA"/>
-        </w:rPr>
-        <w:t>an integer type</w:t>
-      </w:r>
-      <w:r>
-        <w:rPr>
-          <w:rFonts w:eastAsia="Calibri" w:cs="" w:ascii="Arial" w:hAnsi="Arial" w:cstheme="minorBidi" w:eastAsiaTheme="minorHAnsi"/>
-          <w:b w:val="false"/>
-          <w:bCs w:val="false"/>
-          <w:color w:val="auto"/>
-          <w:kern w:val="0"/>
-          <w:sz w:val="22"/>
-          <w:szCs w:val="22"/>
-          <w:lang w:val="en-CA" w:eastAsia="en-US" w:bidi="ar-SA"/>
-        </w:rPr>
-        <w:t xml:space="preserve"> that we want its members to be. For example:</w:t>
+        <w:t>Enums are nearly identical to their C counterparts except for two primary benefits. C++ will treat enums as unsigned ints by default. One benefit is that we can specify which integer type we want them to abide by. We do this by adding a colon after the enum’s name followed by an integer type that we want its members to be. For example:</w:t>
       </w:r>
     </w:p>
     <w:p>
@@ -17537,58 +17677,34 @@
         </w:rPr>
       </w:pPr>
       <w:r>
-        <w:rPr/>
-      </w:r>
-    </w:p>
-    <w:p>
-      <w:pPr>
-        <w:pStyle w:val="Normal"/>
-        <w:widowControl/>
-        <w:bidi w:val="0"/>
-        <w:spacing w:lineRule="auto" w:line="259" w:before="0" w:after="160"/>
-        <w:jc w:val="left"/>
-        <w:rPr>
-          <w:rFonts w:ascii="Arial" w:hAnsi="Arial"/>
-        </w:rPr>
-      </w:pPr>
-      <w:r>
-        <w:rPr>
-          <w:rFonts w:eastAsia="Calibri" w:cs="" w:ascii="Arial" w:hAnsi="Arial" w:cstheme="minorBidi" w:eastAsiaTheme="minorHAnsi"/>
-          <w:b w:val="false"/>
-          <w:bCs w:val="false"/>
-          <w:color w:val="auto"/>
-          <w:kern w:val="0"/>
-          <w:sz w:val="22"/>
-          <w:szCs w:val="22"/>
-          <w:lang w:val="en-CA" w:eastAsia="en-US" w:bidi="ar-SA"/>
-        </w:rPr>
-        <w:t xml:space="preserve">The second benefit of enums </w:t>
-      </w:r>
-      <w:r>
-        <w:rPr>
-          <w:rFonts w:eastAsia="Calibri" w:cs="" w:ascii="Arial" w:hAnsi="Arial" w:cstheme="minorBidi" w:eastAsiaTheme="minorHAnsi"/>
-          <w:b w:val="false"/>
-          <w:bCs w:val="false"/>
-          <w:color w:val="auto"/>
-          <w:kern w:val="0"/>
-          <w:sz w:val="22"/>
-          <w:szCs w:val="22"/>
-          <w:lang w:val="en-CA" w:eastAsia="en-US" w:bidi="ar-SA"/>
-        </w:rPr>
-        <w:t>are</w:t>
-      </w:r>
-      <w:r>
-        <w:rPr>
-          <w:rFonts w:eastAsia="Calibri" w:cs="" w:ascii="Arial" w:hAnsi="Arial" w:cstheme="minorBidi" w:eastAsiaTheme="minorHAnsi"/>
-          <w:b w:val="false"/>
-          <w:bCs w:val="false"/>
-          <w:color w:val="auto"/>
-          <w:kern w:val="0"/>
-          <w:sz w:val="22"/>
-          <w:szCs w:val="22"/>
-          <w:lang w:val="en-CA" w:eastAsia="en-US" w:bidi="ar-SA"/>
-        </w:rPr>
-        <w:t xml:space="preserve"> enum classes. An enum class is likely not what you’d think it would be. It simply indicates that the enum will no longer be treated as an integer type, meaning that comparisons between the enum members and any numeric type will fail. Only comparisons between two enums of the same type are valid. We are also now forced to prepend the enum’s members with its namespace.</w:t>
+        <w:rPr>
+          <w:rFonts w:ascii="Arial" w:hAnsi="Arial"/>
+        </w:rPr>
+      </w:r>
+    </w:p>
+    <w:p>
+      <w:pPr>
+        <w:pStyle w:val="Normal"/>
+        <w:widowControl/>
+        <w:bidi w:val="0"/>
+        <w:spacing w:lineRule="auto" w:line="259" w:before="0" w:after="160"/>
+        <w:jc w:val="left"/>
+        <w:rPr>
+          <w:rFonts w:ascii="Arial" w:hAnsi="Arial"/>
+        </w:rPr>
+      </w:pPr>
+      <w:r>
+        <w:rPr>
+          <w:rFonts w:eastAsia="Calibri" w:cs="" w:ascii="Arial" w:hAnsi="Arial" w:cstheme="minorBidi" w:eastAsiaTheme="minorHAnsi"/>
+          <w:b w:val="false"/>
+          <w:bCs w:val="false"/>
+          <w:color w:val="auto"/>
+          <w:kern w:val="0"/>
+          <w:sz w:val="22"/>
+          <w:szCs w:val="22"/>
+          <w:lang w:val="en-CA" w:eastAsia="en-US" w:bidi="ar-SA"/>
+        </w:rPr>
+        <w:t>The second benefit of enums are enum classes. An enum class is likely not what you’d think it would be. It simply indicates that the enum will no longer be treated as an integer type, meaning that comparisons between the enum members and any numeric type will fail. Only comparisons between two enums of the same type are valid. We are also now forced to prepend the enum’s members with its namespace.</w:t>
       </w:r>
     </w:p>
     <w:p>
@@ -18738,14 +18854,17 @@
         <w:spacing w:lineRule="auto" w:line="259" w:before="0" w:after="160"/>
         <w:jc w:val="left"/>
         <w:rPr>
-          <w:rFonts w:ascii="Arial" w:hAnsi="Arial"/>
-        </w:rPr>
-      </w:pPr>
-      <w:r>
-        <w:rPr>
-          <w:rFonts w:ascii="Arial" w:hAnsi="Arial"/>
-          <w:b/>
-          <w:bCs/>
+          <w:b w:val="false"/>
+          <w:bCs w:val="false"/>
+          <w:u w:val="single"/>
+        </w:rPr>
+      </w:pPr>
+      <w:r>
+        <w:rPr>
+          <w:rFonts w:ascii="Arial" w:hAnsi="Arial"/>
+          <w:b w:val="false"/>
+          <w:bCs w:val="false"/>
+          <w:u w:val="single"/>
         </w:rPr>
         <w:t>STL Containers:</w:t>
       </w:r>
@@ -18779,14 +18898,17 @@
         <w:spacing w:lineRule="auto" w:line="259" w:before="0" w:after="160"/>
         <w:jc w:val="left"/>
         <w:rPr>
-          <w:rFonts w:ascii="Arial" w:hAnsi="Arial"/>
-        </w:rPr>
-      </w:pPr>
-      <w:r>
-        <w:rPr>
-          <w:rFonts w:ascii="Arial" w:hAnsi="Arial"/>
-          <w:b/>
-          <w:bCs/>
+          <w:b w:val="false"/>
+          <w:bCs w:val="false"/>
+          <w:u w:val="single"/>
+        </w:rPr>
+      </w:pPr>
+      <w:r>
+        <w:rPr>
+          <w:rFonts w:ascii="Arial" w:hAnsi="Arial"/>
+          <w:b w:val="false"/>
+          <w:bCs w:val="false"/>
+          <w:u w:val="single"/>
         </w:rPr>
         <w:t>Iterators:</w:t>
       </w:r>
@@ -19394,14 +19516,17 @@
         <w:spacing w:lineRule="auto" w:line="259" w:before="0" w:after="160"/>
         <w:jc w:val="left"/>
         <w:rPr>
-          <w:rFonts w:ascii="Arial" w:hAnsi="Arial"/>
-        </w:rPr>
-      </w:pPr>
-      <w:r>
-        <w:rPr>
-          <w:rFonts w:ascii="Arial" w:hAnsi="Arial"/>
-          <w:b/>
-          <w:bCs/>
+          <w:b w:val="false"/>
+          <w:bCs w:val="false"/>
+          <w:u w:val="single"/>
+        </w:rPr>
+      </w:pPr>
+      <w:r>
+        <w:rPr>
+          <w:rFonts w:ascii="Arial" w:hAnsi="Arial"/>
+          <w:b w:val="false"/>
+          <w:bCs w:val="false"/>
+          <w:u w:val="single"/>
         </w:rPr>
         <w:t>The Boost Library:</w:t>
       </w:r>
@@ -19415,34 +19540,37 @@
         <w:jc w:val="left"/>
         <w:rPr>
           <w:rFonts w:ascii="Arial" w:hAnsi="Arial"/>
-          <w:b/>
-          <w:bCs/>
-        </w:rPr>
-      </w:pPr>
-      <w:r>
-        <w:rPr>
-          <w:rFonts w:ascii="Arial" w:hAnsi="Arial"/>
-          <w:b/>
-          <w:bCs/>
-        </w:rPr>
-      </w:r>
-    </w:p>
-    <w:p>
-      <w:pPr>
-        <w:pStyle w:val="Normal"/>
-        <w:widowControl/>
-        <w:bidi w:val="0"/>
-        <w:spacing w:lineRule="auto" w:line="259" w:before="0" w:after="160"/>
-        <w:jc w:val="left"/>
-        <w:rPr>
-          <w:rFonts w:ascii="Arial" w:hAnsi="Arial"/>
-        </w:rPr>
-      </w:pPr>
-      <w:r>
-        <w:rPr>
-          <w:rFonts w:ascii="Arial" w:hAnsi="Arial"/>
-          <w:b/>
-          <w:bCs/>
+          <w:b w:val="false"/>
+          <w:bCs w:val="false"/>
+        </w:rPr>
+      </w:pPr>
+      <w:r>
+        <w:rPr>
+          <w:rFonts w:ascii="Arial" w:hAnsi="Arial"/>
+          <w:b w:val="false"/>
+          <w:bCs w:val="false"/>
+        </w:rPr>
+      </w:r>
+    </w:p>
+    <w:p>
+      <w:pPr>
+        <w:pStyle w:val="Normal"/>
+        <w:widowControl/>
+        <w:bidi w:val="0"/>
+        <w:spacing w:lineRule="auto" w:line="259" w:before="0" w:after="160"/>
+        <w:jc w:val="left"/>
+        <w:rPr>
+          <w:b w:val="false"/>
+          <w:bCs w:val="false"/>
+          <w:u w:val="single"/>
+        </w:rPr>
+      </w:pPr>
+      <w:r>
+        <w:rPr>
+          <w:rFonts w:ascii="Arial" w:hAnsi="Arial"/>
+          <w:b w:val="false"/>
+          <w:bCs w:val="false"/>
+          <w:u w:val="single"/>
         </w:rPr>
         <w:t>Structure Alignment:</w:t>
       </w:r>
@@ -19700,14 +19828,17 @@
         <w:spacing w:lineRule="auto" w:line="259" w:before="0" w:after="160"/>
         <w:jc w:val="left"/>
         <w:rPr>
-          <w:rFonts w:ascii="Arial" w:hAnsi="Arial"/>
-        </w:rPr>
-      </w:pPr>
-      <w:r>
-        <w:rPr>
-          <w:rFonts w:ascii="Arial" w:hAnsi="Arial"/>
-          <w:b/>
-          <w:bCs/>
+          <w:b w:val="false"/>
+          <w:bCs w:val="false"/>
+          <w:u w:val="single"/>
+        </w:rPr>
+      </w:pPr>
+      <w:r>
+        <w:rPr>
+          <w:rFonts w:ascii="Arial" w:hAnsi="Arial"/>
+          <w:b w:val="false"/>
+          <w:bCs w:val="false"/>
+          <w:u w:val="single"/>
         </w:rPr>
         <w:t>File I/O:</w:t>
       </w:r>
@@ -23578,7 +23709,7 @@
           <w:bCs w:val="false"/>
         </w:rPr>
         <w:tab/>
-        <w:t>In C++11 futures and promises were introduced for asynchronous programming. If you’ve not read my POSIX programming notes, that’s okay, I will quickly summarize the difference between asynchronous operations and parallel operations. Parallel operations can only take place if the system supports multiple threads. A task can be subdivided into smaller units of work which can execute concurrently (at the same time) on separate threads i.e., in parallel. Asynchronous programming is built upon coroutines. Coroutines are a fairly simple concept with a fancy name. In essence, each subdivision of the task is assigned to a coroutine (a function). Whenever the main thread encounters a statement of code that may block (halt) execution for an extended period of time (this is explicitly declared by the programmer), then it can execute one of the pending coroutines as a callback function while it waits for the original statement to finish. In this architecture, the thread is never blocking, but rather continuously completing tasks. The completion of tasks may occur out of order, hence why this is called asynchronous programming. At the end of the day, the thread may still have to block. For example, if it is waiting for the result of some lengthy math operation so that it can print it to stdout, and there are no pending coroutines, then the thread may remain idle. To get a bit more technical, multithreading involves the system scheduler, wherby timeslices are the determinate factor for when context switching between threads occurs. With coroutines/async, the thread performs context switching when the programmer indicates that it should, thus providing less overhead, and more control. This has the added benefit of avoiding dead-locking on shared resources.</w:t>
+        <w:t>In C++11 futures and promises were introduced for asynchronous programming. If you’ve not read my POSIX programming notes, that’s okay, I will quickly summarize the difference between asynchronous operations and parallel operations. Parallel operations can only take place if the system supports multiple threads. A task can be subdivided into smaller units of work which can execute concurrently (at the same time) on separate threads i.e., in parallel. Asynchronous programming is built upon coroutines. Coroutines are a fairly simple concept with a fancy name. In essence, each subdivision of the task is assigned to a coroutine (a function). Whenever the main thread encounters a statement of code that may block execution for an extended period of time (these regions are explicitly marked by the programmer), then it can execute one of the pending coroutines as a callback function while it waits for the original statement to finish. In this architecture, the thread is never blocking, but rather continuously completing tasks. The completion of tasks may occur out of order, hence why this is called asynchronous programming. At the end of the day, the thread may still have to block. For example, if it is waiting for the result of some lengthy math operation so that it can print it to stdout, and there are no pending coroutines, then the thread may remain idle. To get a bit more technical, multithreading involves the system scheduler, wherby timeslices are the determinate factor for when context switching between threads occurs. With coroutines/async, the thread performs context switching when the programmer indicates that it should, thus providing less overhead, and more control. This has the added benefit of avoiding dead-locking on shared resources.</w:t>
       </w:r>
     </w:p>
     <w:p>
@@ -23616,108 +23747,1362 @@
           <w:bCs w:val="false"/>
         </w:rPr>
         <w:tab/>
-        <w:t>With that explanation out of the way, what are promises and futures? A promise is used by the producer/writer of the asynchronous operation. It is the equivallent of using the async keyword in languages such as JavaScript. It essentially says “I promise to return the result of this operation to you at a later point in time. Until then, you are free to perform context switching and handle another coroutine”. The future is used by consumers/readers, and its equivallent to the await keyword of JavaScript. It essentially says “The following statement can only be completed after receiving the promise that the producer/writer promised to give me”. There are three methods of retrieving a std::future:</w:t>
-      </w:r>
-    </w:p>
-    <w:p>
-      <w:pPr>
-        <w:pStyle w:val="Normal"/>
-        <w:widowControl/>
-        <w:bidi w:val="0"/>
-        <w:spacing w:lineRule="auto" w:line="259" w:before="0" w:after="160"/>
-        <w:jc w:val="left"/>
-        <w:rPr>
-          <w:rFonts w:ascii="Arial" w:hAnsi="Arial"/>
-        </w:rPr>
-      </w:pPr>
-      <w:r>
-        <w:rPr>
-          <w:rFonts w:ascii="Arial" w:hAnsi="Arial"/>
-          <w:b w:val="false"/>
-          <w:bCs w:val="false"/>
-        </w:rPr>
-        <w:t>1. A call to std::async</w:t>
-      </w:r>
-    </w:p>
-    <w:p>
-      <w:pPr>
-        <w:pStyle w:val="Normal"/>
-        <w:widowControl/>
-        <w:bidi w:val="0"/>
-        <w:spacing w:lineRule="auto" w:line="259" w:before="0" w:after="160"/>
-        <w:jc w:val="left"/>
-        <w:rPr>
-          <w:rFonts w:ascii="Arial" w:hAnsi="Arial"/>
-        </w:rPr>
-      </w:pPr>
-      <w:r>
-        <w:rPr>
-          <w:rFonts w:ascii="Arial" w:hAnsi="Arial"/>
-          <w:b w:val="false"/>
-          <w:bCs w:val="false"/>
-        </w:rPr>
-        <w:t>2. Through a std::packaged_task</w:t>
-      </w:r>
-    </w:p>
-    <w:p>
-      <w:pPr>
-        <w:pStyle w:val="Normal"/>
-        <w:widowControl/>
-        <w:bidi w:val="0"/>
-        <w:spacing w:lineRule="auto" w:line="259" w:before="0" w:after="160"/>
-        <w:jc w:val="left"/>
-        <w:rPr>
-          <w:rFonts w:ascii="Arial" w:hAnsi="Arial"/>
-        </w:rPr>
-      </w:pPr>
-      <w:r>
-        <w:rPr>
-          <w:rFonts w:ascii="Arial" w:hAnsi="Arial"/>
-          <w:b w:val="false"/>
-          <w:bCs w:val="false"/>
-        </w:rPr>
-        <w:t>3. Through a std::future</w:t>
-      </w:r>
-    </w:p>
-    <w:p>
-      <w:pPr>
-        <w:pStyle w:val="Normal"/>
-        <w:widowControl/>
-        <w:bidi w:val="0"/>
-        <w:spacing w:lineRule="auto" w:line="259" w:before="0" w:after="160"/>
-        <w:jc w:val="left"/>
-        <w:rPr>
-          <w:rFonts w:ascii="Arial" w:hAnsi="Arial"/>
-          <w:b w:val="false"/>
-          <w:bCs w:val="false"/>
-        </w:rPr>
-      </w:pPr>
-      <w:r>
-        <w:rPr>
-          <w:rFonts w:ascii="Arial" w:hAnsi="Arial"/>
-          <w:b w:val="false"/>
-          <w:bCs w:val="false"/>
-        </w:rPr>
-      </w:r>
-    </w:p>
-    <w:p>
-      <w:pPr>
-        <w:pStyle w:val="Normal"/>
-        <w:widowControl/>
-        <w:bidi w:val="0"/>
-        <w:spacing w:lineRule="auto" w:line="259" w:before="0" w:after="160"/>
-        <w:jc w:val="left"/>
-        <w:rPr>
-          <w:rFonts w:ascii="Arial" w:hAnsi="Arial"/>
-        </w:rPr>
-      </w:pPr>
-      <w:r>
-        <w:rPr>
-          <w:rFonts w:ascii="Arial" w:hAnsi="Arial"/>
-          <w:b w:val="false"/>
-          <w:bCs w:val="false"/>
-        </w:rPr>
-        <w:t xml:space="preserve">The latter two provide a member function get_future() for this purpose, whereas a function marked with the async keyword implicitly returns a std::future.  </w:t>
+        <w:t>With that explanation out of the way, what are promises and futures? A promise is used by the producer/writer of the asynchronous operation. It is the equivallent of using await in node.js. It essentially says “I promise to return the result of this operation to you at a later point in time. Until then, you are free to perform context switching and handle another coroutine”. The future is used by consumers/readers, and its equivallent to the await keyword in node.js. It essentially says “The following statement can only be completed after receiving the promise that the producer/writer promised to give me”. There are three methods of retrieving a std::future:</w:t>
+      </w:r>
+    </w:p>
+    <w:p>
+      <w:pPr>
+        <w:pStyle w:val="Normal"/>
+        <w:widowControl/>
+        <w:bidi w:val="0"/>
+        <w:spacing w:lineRule="auto" w:line="259" w:before="0" w:after="160"/>
+        <w:jc w:val="left"/>
+        <w:rPr>
+          <w:rFonts w:ascii="Arial" w:hAnsi="Arial"/>
+        </w:rPr>
+      </w:pPr>
+      <w:r>
+        <w:rPr>
+          <w:rFonts w:ascii="Arial" w:hAnsi="Arial"/>
+        </w:rPr>
+        <w:t>1. Through a std::promise</w:t>
+      </w:r>
+    </w:p>
+    <w:p>
+      <w:pPr>
+        <w:pStyle w:val="Normal"/>
+        <w:widowControl/>
+        <w:bidi w:val="0"/>
+        <w:spacing w:lineRule="auto" w:line="259" w:before="0" w:after="160"/>
+        <w:jc w:val="left"/>
+        <w:rPr>
+          <w:rFonts w:ascii="Arial" w:hAnsi="Arial"/>
+        </w:rPr>
+      </w:pPr>
+      <w:r>
+        <w:rPr>
+          <w:rFonts w:ascii="Arial" w:hAnsi="Arial"/>
+        </w:rPr>
+        <w:t>2. A call to std::async</w:t>
+      </w:r>
+    </w:p>
+    <w:p>
+      <w:pPr>
+        <w:pStyle w:val="Normal"/>
+        <w:widowControl/>
+        <w:bidi w:val="0"/>
+        <w:spacing w:lineRule="auto" w:line="259" w:before="0" w:after="160"/>
+        <w:jc w:val="left"/>
+        <w:rPr>
+          <w:rFonts w:ascii="Arial" w:hAnsi="Arial"/>
+        </w:rPr>
+      </w:pPr>
+      <w:r>
+        <w:rPr>
+          <w:rFonts w:ascii="Arial" w:hAnsi="Arial"/>
+          <w:b w:val="false"/>
+          <w:bCs w:val="false"/>
+        </w:rPr>
+        <w:t>3. Through a std::packaged_task</w:t>
+      </w:r>
+    </w:p>
+    <w:p>
+      <w:pPr>
+        <w:pStyle w:val="Normal"/>
+        <w:widowControl/>
+        <w:bidi w:val="0"/>
+        <w:spacing w:lineRule="auto" w:line="259" w:before="0" w:after="160"/>
+        <w:jc w:val="left"/>
+        <w:rPr>
+          <w:rFonts w:ascii="Arial" w:hAnsi="Arial"/>
+          <w:b w:val="false"/>
+          <w:bCs w:val="false"/>
+        </w:rPr>
+      </w:pPr>
+      <w:r>
+        <w:rPr>
+          <w:rFonts w:ascii="Arial" w:hAnsi="Arial"/>
+          <w:b w:val="false"/>
+          <w:bCs w:val="false"/>
+        </w:rPr>
+      </w:r>
+    </w:p>
+    <w:p>
+      <w:pPr>
+        <w:pStyle w:val="Normal"/>
+        <w:widowControl/>
+        <w:bidi w:val="0"/>
+        <w:spacing w:lineRule="auto" w:line="259" w:before="0" w:after="160"/>
+        <w:jc w:val="left"/>
+        <w:rPr>
+          <w:rFonts w:ascii="Arial" w:hAnsi="Arial"/>
+        </w:rPr>
+      </w:pPr>
+      <w:r>
+        <w:rPr>
+          <w:rFonts w:ascii="Arial" w:hAnsi="Arial"/>
+          <w:b w:val="false"/>
+          <w:bCs w:val="false"/>
+        </w:rPr>
+        <w:t xml:space="preserve">The std::packaged_task and std::promise objects contain a member function called get_future() for this purpose, whereas a function marked with the std::async keyword implicitly returns a std::future. To illustrate the differences between these methods, I’ve taken the snippets from this stack overflow post: </w:t>
+      </w:r>
+      <w:hyperlink r:id="rId5">
+        <w:r>
+          <w:rPr>
+            <w:rStyle w:val="Hyperlink"/>
+            <w:rFonts w:ascii="Arial" w:hAnsi="Arial"/>
+            <w:b w:val="false"/>
+            <w:bCs w:val="false"/>
+          </w:rPr>
+          <w:t>https://stackoverflow.com/questions/12620186/futures-vs-promises</w:t>
+        </w:r>
+      </w:hyperlink>
+      <w:r>
+        <w:rPr>
+          <w:rFonts w:ascii="Arial" w:hAnsi="Arial"/>
+          <w:b w:val="false"/>
+          <w:bCs w:val="false"/>
+        </w:rPr>
+        <w:t xml:space="preserve">. </w:t>
+      </w:r>
+    </w:p>
+    <w:p>
+      <w:pPr>
+        <w:pStyle w:val="Normal"/>
+        <w:widowControl/>
+        <w:bidi w:val="0"/>
+        <w:spacing w:lineRule="auto" w:line="259" w:before="0" w:after="160"/>
+        <w:jc w:val="left"/>
+        <w:rPr>
+          <w:rFonts w:ascii="Arial" w:hAnsi="Arial"/>
+        </w:rPr>
+      </w:pPr>
+      <w:r>
+        <w:rPr>
+          <w:rFonts w:ascii="Arial" w:hAnsi="Arial"/>
+        </w:rPr>
+      </w:r>
+    </w:p>
+    <w:p>
+      <w:pPr>
+        <w:pStyle w:val="Normal"/>
+        <w:widowControl/>
+        <w:bidi w:val="0"/>
+        <w:spacing w:lineRule="auto" w:line="259" w:before="0" w:after="160"/>
+        <w:jc w:val="left"/>
+        <w:rPr>
+          <w:rFonts w:ascii="Arial" w:hAnsi="Arial"/>
+        </w:rPr>
+      </w:pPr>
+      <w:r>
+        <w:rPr>
+          <w:rFonts w:ascii="Arial" w:hAnsi="Arial"/>
+          <w:b w:val="false"/>
+          <w:bCs w:val="false"/>
+        </w:rPr>
+        <w:t>/* Method 1: Using std::future */</w:t>
+      </w:r>
+    </w:p>
+    <w:p>
+      <w:pPr>
+        <w:pStyle w:val="Normal"/>
+        <w:widowControl/>
+        <w:bidi w:val="0"/>
+        <w:spacing w:lineRule="auto" w:line="259" w:before="0" w:after="160"/>
+        <w:jc w:val="left"/>
+        <w:rPr>
+          <w:rFonts w:ascii="Arial" w:hAnsi="Arial"/>
+        </w:rPr>
+      </w:pPr>
+      <w:r>
+        <w:rPr>
+          <w:rFonts w:ascii="Arial" w:hAnsi="Arial"/>
+        </w:rPr>
+      </w:r>
+    </w:p>
+    <w:p>
+      <w:pPr>
+        <w:pStyle w:val="PreformattedText"/>
+        <w:widowControl/>
+        <w:bidi w:val="0"/>
+        <w:spacing w:lineRule="auto" w:line="259" w:before="0" w:after="160"/>
+        <w:jc w:val="left"/>
+        <w:rPr/>
+      </w:pPr>
+      <w:r>
+        <w:rPr>
+          <w:rStyle w:val="SourceText"/>
+          <w:rFonts w:eastAsia="Calibri" w:cs="" w:ascii="Arial" w:hAnsi="Arial" w:cstheme="minorBidi" w:eastAsiaTheme="minorHAnsi"/>
+          <w:b w:val="false"/>
+          <w:bCs w:val="false"/>
+          <w:color w:val="auto"/>
+          <w:kern w:val="0"/>
+          <w:sz w:val="22"/>
+          <w:szCs w:val="22"/>
+          <w:lang w:val="en-CA" w:eastAsia="en-US" w:bidi="ar-SA"/>
+        </w:rPr>
+        <w:t>auto promise = std::promise&lt;std::string&gt;();</w:t>
+      </w:r>
+    </w:p>
+    <w:p>
+      <w:pPr>
+        <w:pStyle w:val="PreformattedText"/>
+        <w:rPr>
+          <w:rFonts w:ascii="Arial" w:hAnsi="Arial" w:eastAsia="Calibri" w:cs="" w:cstheme="minorBidi" w:eastAsiaTheme="minorHAnsi"/>
+          <w:b w:val="false"/>
+          <w:bCs w:val="false"/>
+          <w:color w:val="auto"/>
+          <w:kern w:val="0"/>
+          <w:sz w:val="22"/>
+          <w:szCs w:val="22"/>
+          <w:lang w:val="en-CA" w:eastAsia="en-US" w:bidi="ar-SA"/>
+        </w:rPr>
+      </w:pPr>
+      <w:r>
+        <w:rPr>
+          <w:rFonts w:eastAsia="Calibri" w:cs="" w:cstheme="minorBidi" w:eastAsiaTheme="minorHAnsi" w:ascii="Arial" w:hAnsi="Arial"/>
+          <w:b w:val="false"/>
+          <w:bCs w:val="false"/>
+          <w:color w:val="auto"/>
+          <w:kern w:val="0"/>
+          <w:sz w:val="22"/>
+          <w:szCs w:val="22"/>
+          <w:lang w:val="en-CA" w:eastAsia="en-US" w:bidi="ar-SA"/>
+        </w:rPr>
+      </w:r>
+    </w:p>
+    <w:p>
+      <w:pPr>
+        <w:pStyle w:val="PreformattedText"/>
+        <w:rPr/>
+      </w:pPr>
+      <w:r>
+        <w:rPr>
+          <w:rStyle w:val="SourceText"/>
+          <w:rFonts w:eastAsia="Calibri" w:cs="" w:ascii="Arial" w:hAnsi="Arial" w:cstheme="minorBidi" w:eastAsiaTheme="minorHAnsi"/>
+          <w:b w:val="false"/>
+          <w:bCs w:val="false"/>
+          <w:color w:val="auto"/>
+          <w:kern w:val="0"/>
+          <w:sz w:val="22"/>
+          <w:szCs w:val="22"/>
+          <w:lang w:val="en-CA" w:eastAsia="en-US" w:bidi="ar-SA"/>
+        </w:rPr>
+        <w:t>auto producer = std::thread([&amp;]</w:t>
+      </w:r>
+    </w:p>
+    <w:p>
+      <w:pPr>
+        <w:pStyle w:val="PreformattedText"/>
+        <w:rPr/>
+      </w:pPr>
+      <w:r>
+        <w:rPr>
+          <w:rStyle w:val="SourceText"/>
+          <w:rFonts w:eastAsia="Calibri" w:cs="" w:ascii="Arial" w:hAnsi="Arial" w:cstheme="minorBidi" w:eastAsiaTheme="minorHAnsi"/>
+          <w:b w:val="false"/>
+          <w:bCs w:val="false"/>
+          <w:color w:val="auto"/>
+          <w:kern w:val="0"/>
+          <w:sz w:val="22"/>
+          <w:szCs w:val="22"/>
+          <w:lang w:val="en-CA" w:eastAsia="en-US" w:bidi="ar-SA"/>
+        </w:rPr>
+        <w:t>{</w:t>
+      </w:r>
+    </w:p>
+    <w:p>
+      <w:pPr>
+        <w:pStyle w:val="PreformattedText"/>
+        <w:rPr/>
+      </w:pPr>
+      <w:r>
+        <w:rPr>
+          <w:rStyle w:val="SourceText"/>
+          <w:rFonts w:eastAsia="Calibri" w:cs="" w:ascii="Arial" w:hAnsi="Arial" w:cstheme="minorBidi" w:eastAsiaTheme="minorHAnsi"/>
+          <w:b w:val="false"/>
+          <w:bCs w:val="false"/>
+          <w:color w:val="auto"/>
+          <w:kern w:val="0"/>
+          <w:sz w:val="22"/>
+          <w:szCs w:val="22"/>
+          <w:lang w:val="en-CA" w:eastAsia="en-US" w:bidi="ar-SA"/>
+        </w:rPr>
+        <w:t xml:space="preserve">    </w:t>
+      </w:r>
+      <w:r>
+        <w:rPr>
+          <w:rStyle w:val="SourceText"/>
+          <w:rFonts w:eastAsia="Calibri" w:cs="" w:ascii="Arial" w:hAnsi="Arial" w:cstheme="minorBidi" w:eastAsiaTheme="minorHAnsi"/>
+          <w:b w:val="false"/>
+          <w:bCs w:val="false"/>
+          <w:color w:val="auto"/>
+          <w:kern w:val="0"/>
+          <w:sz w:val="22"/>
+          <w:szCs w:val="22"/>
+          <w:lang w:val="en-CA" w:eastAsia="en-US" w:bidi="ar-SA"/>
+        </w:rPr>
+        <w:t>promise.set_value("Hello World");</w:t>
+      </w:r>
+    </w:p>
+    <w:p>
+      <w:pPr>
+        <w:pStyle w:val="PreformattedText"/>
+        <w:rPr/>
+      </w:pPr>
+      <w:r>
+        <w:rPr>
+          <w:rStyle w:val="SourceText"/>
+          <w:rFonts w:eastAsia="Calibri" w:cs="" w:ascii="Arial" w:hAnsi="Arial" w:cstheme="minorBidi" w:eastAsiaTheme="minorHAnsi"/>
+          <w:b w:val="false"/>
+          <w:bCs w:val="false"/>
+          <w:color w:val="auto"/>
+          <w:kern w:val="0"/>
+          <w:sz w:val="22"/>
+          <w:szCs w:val="22"/>
+          <w:lang w:val="en-CA" w:eastAsia="en-US" w:bidi="ar-SA"/>
+        </w:rPr>
+        <w:t>});</w:t>
+      </w:r>
+    </w:p>
+    <w:p>
+      <w:pPr>
+        <w:pStyle w:val="PreformattedText"/>
+        <w:rPr>
+          <w:rFonts w:ascii="Arial" w:hAnsi="Arial" w:eastAsia="Calibri" w:cs="" w:cstheme="minorBidi" w:eastAsiaTheme="minorHAnsi"/>
+          <w:b w:val="false"/>
+          <w:bCs w:val="false"/>
+          <w:color w:val="auto"/>
+          <w:kern w:val="0"/>
+          <w:sz w:val="22"/>
+          <w:szCs w:val="22"/>
+          <w:lang w:val="en-CA" w:eastAsia="en-US" w:bidi="ar-SA"/>
+        </w:rPr>
+      </w:pPr>
+      <w:r>
+        <w:rPr>
+          <w:rFonts w:eastAsia="Calibri" w:cs="" w:cstheme="minorBidi" w:eastAsiaTheme="minorHAnsi" w:ascii="Arial" w:hAnsi="Arial"/>
+          <w:b w:val="false"/>
+          <w:bCs w:val="false"/>
+          <w:color w:val="auto"/>
+          <w:kern w:val="0"/>
+          <w:sz w:val="22"/>
+          <w:szCs w:val="22"/>
+          <w:lang w:val="en-CA" w:eastAsia="en-US" w:bidi="ar-SA"/>
+        </w:rPr>
+      </w:r>
+    </w:p>
+    <w:p>
+      <w:pPr>
+        <w:pStyle w:val="PreformattedText"/>
+        <w:rPr/>
+      </w:pPr>
+      <w:r>
+        <w:rPr>
+          <w:rStyle w:val="SourceText"/>
+          <w:rFonts w:eastAsia="Calibri" w:cs="" w:ascii="Arial" w:hAnsi="Arial" w:cstheme="minorBidi" w:eastAsiaTheme="minorHAnsi"/>
+          <w:b w:val="false"/>
+          <w:bCs w:val="false"/>
+          <w:color w:val="auto"/>
+          <w:kern w:val="0"/>
+          <w:sz w:val="22"/>
+          <w:szCs w:val="22"/>
+          <w:lang w:val="en-CA" w:eastAsia="en-US" w:bidi="ar-SA"/>
+        </w:rPr>
+        <w:t>auto future = promise.get_future();</w:t>
+      </w:r>
+    </w:p>
+    <w:p>
+      <w:pPr>
+        <w:pStyle w:val="PreformattedText"/>
+        <w:rPr>
+          <w:rFonts w:ascii="Arial" w:hAnsi="Arial" w:eastAsia="Calibri" w:cs="" w:cstheme="minorBidi" w:eastAsiaTheme="minorHAnsi"/>
+          <w:b w:val="false"/>
+          <w:bCs w:val="false"/>
+          <w:color w:val="auto"/>
+          <w:kern w:val="0"/>
+          <w:sz w:val="22"/>
+          <w:szCs w:val="22"/>
+          <w:lang w:val="en-CA" w:eastAsia="en-US" w:bidi="ar-SA"/>
+        </w:rPr>
+      </w:pPr>
+      <w:r>
+        <w:rPr>
+          <w:rFonts w:eastAsia="Calibri" w:cs="" w:cstheme="minorBidi" w:eastAsiaTheme="minorHAnsi" w:ascii="Arial" w:hAnsi="Arial"/>
+          <w:b w:val="false"/>
+          <w:bCs w:val="false"/>
+          <w:color w:val="auto"/>
+          <w:kern w:val="0"/>
+          <w:sz w:val="22"/>
+          <w:szCs w:val="22"/>
+          <w:lang w:val="en-CA" w:eastAsia="en-US" w:bidi="ar-SA"/>
+        </w:rPr>
+      </w:r>
+    </w:p>
+    <w:p>
+      <w:pPr>
+        <w:pStyle w:val="PreformattedText"/>
+        <w:rPr/>
+      </w:pPr>
+      <w:r>
+        <w:rPr>
+          <w:rStyle w:val="SourceText"/>
+          <w:rFonts w:eastAsia="Calibri" w:cs="" w:ascii="Arial" w:hAnsi="Arial" w:cstheme="minorBidi" w:eastAsiaTheme="minorHAnsi"/>
+          <w:b w:val="false"/>
+          <w:bCs w:val="false"/>
+          <w:color w:val="auto"/>
+          <w:kern w:val="0"/>
+          <w:sz w:val="22"/>
+          <w:szCs w:val="22"/>
+          <w:lang w:val="en-CA" w:eastAsia="en-US" w:bidi="ar-SA"/>
+        </w:rPr>
+        <w:t>auto consumer = std::thread([&amp;]</w:t>
+      </w:r>
+    </w:p>
+    <w:p>
+      <w:pPr>
+        <w:pStyle w:val="PreformattedText"/>
+        <w:rPr/>
+      </w:pPr>
+      <w:r>
+        <w:rPr>
+          <w:rStyle w:val="SourceText"/>
+          <w:rFonts w:eastAsia="Calibri" w:cs="" w:ascii="Arial" w:hAnsi="Arial" w:cstheme="minorBidi" w:eastAsiaTheme="minorHAnsi"/>
+          <w:b w:val="false"/>
+          <w:bCs w:val="false"/>
+          <w:color w:val="auto"/>
+          <w:kern w:val="0"/>
+          <w:sz w:val="22"/>
+          <w:szCs w:val="22"/>
+          <w:lang w:val="en-CA" w:eastAsia="en-US" w:bidi="ar-SA"/>
+        </w:rPr>
+        <w:t>{</w:t>
+      </w:r>
+    </w:p>
+    <w:p>
+      <w:pPr>
+        <w:pStyle w:val="PreformattedText"/>
+        <w:rPr/>
+      </w:pPr>
+      <w:r>
+        <w:rPr>
+          <w:rStyle w:val="SourceText"/>
+          <w:rFonts w:eastAsia="Calibri" w:cs="" w:ascii="Arial" w:hAnsi="Arial" w:cstheme="minorBidi" w:eastAsiaTheme="minorHAnsi"/>
+          <w:b w:val="false"/>
+          <w:bCs w:val="false"/>
+          <w:color w:val="auto"/>
+          <w:kern w:val="0"/>
+          <w:sz w:val="22"/>
+          <w:szCs w:val="22"/>
+          <w:lang w:val="en-CA" w:eastAsia="en-US" w:bidi="ar-SA"/>
+        </w:rPr>
+        <w:t xml:space="preserve">    </w:t>
+      </w:r>
+      <w:r>
+        <w:rPr>
+          <w:rStyle w:val="SourceText"/>
+          <w:rFonts w:eastAsia="Calibri" w:cs="" w:ascii="Arial" w:hAnsi="Arial" w:cstheme="minorBidi" w:eastAsiaTheme="minorHAnsi"/>
+          <w:b w:val="false"/>
+          <w:bCs w:val="false"/>
+          <w:color w:val="auto"/>
+          <w:kern w:val="0"/>
+          <w:sz w:val="22"/>
+          <w:szCs w:val="22"/>
+          <w:lang w:val="en-CA" w:eastAsia="en-US" w:bidi="ar-SA"/>
+        </w:rPr>
+        <w:t>std::cout &lt;&lt; future.get();</w:t>
+      </w:r>
+    </w:p>
+    <w:p>
+      <w:pPr>
+        <w:pStyle w:val="PreformattedText"/>
+        <w:rPr/>
+      </w:pPr>
+      <w:r>
+        <w:rPr>
+          <w:rStyle w:val="SourceText"/>
+          <w:rFonts w:eastAsia="Calibri" w:cs="" w:ascii="Arial" w:hAnsi="Arial" w:cstheme="minorBidi" w:eastAsiaTheme="minorHAnsi"/>
+          <w:b w:val="false"/>
+          <w:bCs w:val="false"/>
+          <w:color w:val="auto"/>
+          <w:kern w:val="0"/>
+          <w:sz w:val="22"/>
+          <w:szCs w:val="22"/>
+          <w:lang w:val="en-CA" w:eastAsia="en-US" w:bidi="ar-SA"/>
+        </w:rPr>
+        <w:t>});</w:t>
+      </w:r>
+    </w:p>
+    <w:p>
+      <w:pPr>
+        <w:pStyle w:val="PreformattedText"/>
+        <w:rPr>
+          <w:rFonts w:ascii="Arial" w:hAnsi="Arial" w:eastAsia="Calibri" w:cs="" w:cstheme="minorBidi" w:eastAsiaTheme="minorHAnsi"/>
+          <w:b w:val="false"/>
+          <w:bCs w:val="false"/>
+          <w:color w:val="auto"/>
+          <w:kern w:val="0"/>
+          <w:sz w:val="22"/>
+          <w:szCs w:val="22"/>
+          <w:lang w:val="en-CA" w:eastAsia="en-US" w:bidi="ar-SA"/>
+        </w:rPr>
+      </w:pPr>
+      <w:r>
+        <w:rPr>
+          <w:rFonts w:eastAsia="Calibri" w:cs="" w:cstheme="minorBidi" w:eastAsiaTheme="minorHAnsi" w:ascii="Arial" w:hAnsi="Arial"/>
+          <w:b w:val="false"/>
+          <w:bCs w:val="false"/>
+          <w:color w:val="auto"/>
+          <w:kern w:val="0"/>
+          <w:sz w:val="22"/>
+          <w:szCs w:val="22"/>
+          <w:lang w:val="en-CA" w:eastAsia="en-US" w:bidi="ar-SA"/>
+        </w:rPr>
+      </w:r>
+    </w:p>
+    <w:p>
+      <w:pPr>
+        <w:pStyle w:val="PreformattedText"/>
+        <w:rPr/>
+      </w:pPr>
+      <w:r>
+        <w:rPr>
+          <w:rStyle w:val="SourceText"/>
+          <w:rFonts w:eastAsia="Calibri" w:cs="" w:ascii="Arial" w:hAnsi="Arial" w:cstheme="minorBidi" w:eastAsiaTheme="minorHAnsi"/>
+          <w:b w:val="false"/>
+          <w:bCs w:val="false"/>
+          <w:color w:val="auto"/>
+          <w:kern w:val="0"/>
+          <w:sz w:val="22"/>
+          <w:szCs w:val="22"/>
+          <w:lang w:val="en-CA" w:eastAsia="en-US" w:bidi="ar-SA"/>
+        </w:rPr>
+        <w:t>producer.join();</w:t>
+      </w:r>
+    </w:p>
+    <w:p>
+      <w:pPr>
+        <w:pStyle w:val="PreformattedText"/>
+        <w:spacing w:before="0" w:after="283"/>
+        <w:rPr/>
+      </w:pPr>
+      <w:r>
+        <w:rPr>
+          <w:rStyle w:val="SourceText"/>
+          <w:rFonts w:eastAsia="Calibri" w:cs="" w:ascii="Arial" w:hAnsi="Arial" w:cstheme="minorBidi" w:eastAsiaTheme="minorHAnsi"/>
+          <w:b w:val="false"/>
+          <w:bCs w:val="false"/>
+          <w:color w:val="auto"/>
+          <w:kern w:val="0"/>
+          <w:sz w:val="22"/>
+          <w:szCs w:val="22"/>
+          <w:lang w:val="en-CA" w:eastAsia="en-US" w:bidi="ar-SA"/>
+        </w:rPr>
+        <w:t>consumer.join();</w:t>
+      </w:r>
+    </w:p>
+    <w:p>
+      <w:pPr>
+        <w:pStyle w:val="Normal"/>
+        <w:widowControl/>
+        <w:bidi w:val="0"/>
+        <w:spacing w:lineRule="auto" w:line="259" w:before="0" w:after="160"/>
+        <w:jc w:val="left"/>
+        <w:rPr>
+          <w:rFonts w:ascii="Arial" w:hAnsi="Arial"/>
+        </w:rPr>
+      </w:pPr>
+      <w:r>
+        <w:rPr>
+          <w:rFonts w:ascii="Arial" w:hAnsi="Arial"/>
+        </w:rPr>
+      </w:r>
+    </w:p>
+    <w:p>
+      <w:pPr>
+        <w:pStyle w:val="Normal"/>
+        <w:widowControl/>
+        <w:bidi w:val="0"/>
+        <w:spacing w:lineRule="auto" w:line="259" w:before="0" w:after="160"/>
+        <w:jc w:val="left"/>
+        <w:rPr>
+          <w:rFonts w:ascii="Arial" w:hAnsi="Arial"/>
+        </w:rPr>
+      </w:pPr>
+      <w:r>
+        <w:rPr>
+          <w:rFonts w:ascii="Arial" w:hAnsi="Arial"/>
+          <w:b w:val="false"/>
+          <w:bCs w:val="false"/>
+        </w:rPr>
+        <w:t xml:space="preserve">In method 1, we create a std::promise which will contain data of type std::string. We create two threads using lambda notation – one as the producer, and the other as the consumer. The producer sets the value of the std::promise to be “Hello World”. The line where we get the future using promise.get_future() will essentially add an await call to the queue, which will get fulfilled when the producer thread sets the value of the promise. The consumer waits for, but does not block on the call to get() (although in this case there are no other asyncronous tasks to be completed so it does actually end up blocking in this example). </w:t>
+      </w:r>
+    </w:p>
+    <w:p>
+      <w:pPr>
+        <w:pStyle w:val="Normal"/>
+        <w:widowControl/>
+        <w:bidi w:val="0"/>
+        <w:spacing w:lineRule="auto" w:line="259" w:before="0" w:after="160"/>
+        <w:jc w:val="left"/>
+        <w:rPr>
+          <w:rFonts w:ascii="Arial" w:hAnsi="Arial"/>
+        </w:rPr>
+      </w:pPr>
+      <w:r>
+        <w:rPr>
+          <w:rFonts w:ascii="Arial" w:hAnsi="Arial"/>
+        </w:rPr>
+      </w:r>
+    </w:p>
+    <w:p>
+      <w:pPr>
+        <w:pStyle w:val="Normal"/>
+        <w:widowControl/>
+        <w:bidi w:val="0"/>
+        <w:spacing w:lineRule="auto" w:line="259" w:before="0" w:after="160"/>
+        <w:jc w:val="left"/>
+        <w:rPr>
+          <w:rFonts w:ascii="Arial" w:hAnsi="Arial"/>
+        </w:rPr>
+      </w:pPr>
+      <w:r>
+        <w:rPr>
+          <w:rFonts w:ascii="Arial" w:hAnsi="Arial"/>
+          <w:b w:val="false"/>
+          <w:bCs w:val="false"/>
+        </w:rPr>
+        <w:t>/* Method 2: Using std::async */</w:t>
+      </w:r>
+    </w:p>
+    <w:p>
+      <w:pPr>
+        <w:pStyle w:val="Normal"/>
+        <w:widowControl/>
+        <w:bidi w:val="0"/>
+        <w:spacing w:lineRule="auto" w:line="259" w:before="0" w:after="160"/>
+        <w:jc w:val="left"/>
+        <w:rPr>
+          <w:rFonts w:ascii="Arial" w:hAnsi="Arial"/>
+        </w:rPr>
+      </w:pPr>
+      <w:r>
+        <w:rPr>
+          <w:rFonts w:ascii="Arial" w:hAnsi="Arial"/>
+        </w:rPr>
+      </w:r>
+    </w:p>
+    <w:p>
+      <w:pPr>
+        <w:pStyle w:val="PreformattedText"/>
+        <w:widowControl/>
+        <w:bidi w:val="0"/>
+        <w:spacing w:lineRule="auto" w:line="259" w:before="0" w:after="160"/>
+        <w:jc w:val="left"/>
+        <w:rPr/>
+      </w:pPr>
+      <w:r>
+        <w:rPr>
+          <w:rStyle w:val="SourceText"/>
+          <w:rFonts w:eastAsia="Calibri" w:cs="" w:ascii="Arial" w:hAnsi="Arial" w:cstheme="minorBidi" w:eastAsiaTheme="minorHAnsi"/>
+          <w:b w:val="false"/>
+          <w:bCs w:val="false"/>
+          <w:color w:val="auto"/>
+          <w:kern w:val="0"/>
+          <w:sz w:val="22"/>
+          <w:szCs w:val="22"/>
+          <w:lang w:val="en-CA" w:eastAsia="en-US" w:bidi="ar-SA"/>
+        </w:rPr>
+        <w:t>template&lt;typename F&gt;</w:t>
+      </w:r>
+    </w:p>
+    <w:p>
+      <w:pPr>
+        <w:pStyle w:val="PreformattedText"/>
+        <w:rPr/>
+      </w:pPr>
+      <w:r>
+        <w:rPr>
+          <w:rStyle w:val="SourceText"/>
+          <w:rFonts w:eastAsia="Calibri" w:cs="" w:ascii="Arial" w:hAnsi="Arial" w:cstheme="minorBidi" w:eastAsiaTheme="minorHAnsi"/>
+          <w:b w:val="false"/>
+          <w:bCs w:val="false"/>
+          <w:color w:val="auto"/>
+          <w:kern w:val="0"/>
+          <w:sz w:val="22"/>
+          <w:szCs w:val="22"/>
+          <w:lang w:val="en-CA" w:eastAsia="en-US" w:bidi="ar-SA"/>
+        </w:rPr>
+        <w:t>auto async(F&amp;&amp; func) -&gt; std::future&lt;decltype(func())&gt;</w:t>
+      </w:r>
+    </w:p>
+    <w:p>
+      <w:pPr>
+        <w:pStyle w:val="PreformattedText"/>
+        <w:rPr/>
+      </w:pPr>
+      <w:r>
+        <w:rPr>
+          <w:rStyle w:val="SourceText"/>
+          <w:rFonts w:eastAsia="Calibri" w:cs="" w:ascii="Arial" w:hAnsi="Arial" w:cstheme="minorBidi" w:eastAsiaTheme="minorHAnsi"/>
+          <w:b w:val="false"/>
+          <w:bCs w:val="false"/>
+          <w:color w:val="auto"/>
+          <w:kern w:val="0"/>
+          <w:sz w:val="22"/>
+          <w:szCs w:val="22"/>
+          <w:lang w:val="en-CA" w:eastAsia="en-US" w:bidi="ar-SA"/>
+        </w:rPr>
+        <w:t>{</w:t>
+      </w:r>
+    </w:p>
+    <w:p>
+      <w:pPr>
+        <w:pStyle w:val="PreformattedText"/>
+        <w:rPr/>
+      </w:pPr>
+      <w:r>
+        <w:rPr>
+          <w:rStyle w:val="SourceText"/>
+          <w:rFonts w:eastAsia="Calibri" w:cs="" w:ascii="Arial" w:hAnsi="Arial" w:cstheme="minorBidi" w:eastAsiaTheme="minorHAnsi"/>
+          <w:b w:val="false"/>
+          <w:bCs w:val="false"/>
+          <w:color w:val="auto"/>
+          <w:kern w:val="0"/>
+          <w:sz w:val="22"/>
+          <w:szCs w:val="22"/>
+          <w:lang w:val="en-CA" w:eastAsia="en-US" w:bidi="ar-SA"/>
+        </w:rPr>
+        <w:t xml:space="preserve">    </w:t>
+      </w:r>
+      <w:r>
+        <w:rPr>
+          <w:rStyle w:val="SourceText"/>
+          <w:rFonts w:eastAsia="Calibri" w:cs="" w:ascii="Arial" w:hAnsi="Arial" w:cstheme="minorBidi" w:eastAsiaTheme="minorHAnsi"/>
+          <w:b w:val="false"/>
+          <w:bCs w:val="false"/>
+          <w:color w:val="auto"/>
+          <w:kern w:val="0"/>
+          <w:sz w:val="22"/>
+          <w:szCs w:val="22"/>
+          <w:lang w:val="en-CA" w:eastAsia="en-US" w:bidi="ar-SA"/>
+        </w:rPr>
+        <w:t>typedef decltype(func()) result_type;</w:t>
+      </w:r>
+    </w:p>
+    <w:p>
+      <w:pPr>
+        <w:pStyle w:val="PreformattedText"/>
+        <w:rPr>
+          <w:rFonts w:ascii="Arial" w:hAnsi="Arial" w:eastAsia="Calibri" w:cs="" w:cstheme="minorBidi" w:eastAsiaTheme="minorHAnsi"/>
+          <w:b w:val="false"/>
+          <w:bCs w:val="false"/>
+          <w:color w:val="auto"/>
+          <w:kern w:val="0"/>
+          <w:sz w:val="22"/>
+          <w:szCs w:val="22"/>
+          <w:lang w:val="en-CA" w:eastAsia="en-US" w:bidi="ar-SA"/>
+        </w:rPr>
+      </w:pPr>
+      <w:r>
+        <w:rPr>
+          <w:rFonts w:eastAsia="Calibri" w:cs="" w:cstheme="minorBidi" w:eastAsiaTheme="minorHAnsi" w:ascii="Arial" w:hAnsi="Arial"/>
+          <w:b w:val="false"/>
+          <w:bCs w:val="false"/>
+          <w:color w:val="auto"/>
+          <w:kern w:val="0"/>
+          <w:sz w:val="22"/>
+          <w:szCs w:val="22"/>
+          <w:lang w:val="en-CA" w:eastAsia="en-US" w:bidi="ar-SA"/>
+        </w:rPr>
+      </w:r>
+    </w:p>
+    <w:p>
+      <w:pPr>
+        <w:pStyle w:val="PreformattedText"/>
+        <w:rPr/>
+      </w:pPr>
+      <w:r>
+        <w:rPr>
+          <w:rStyle w:val="SourceText"/>
+          <w:rFonts w:eastAsia="Calibri" w:cs="" w:ascii="Arial" w:hAnsi="Arial" w:cstheme="minorBidi" w:eastAsiaTheme="minorHAnsi"/>
+          <w:b w:val="false"/>
+          <w:bCs w:val="false"/>
+          <w:color w:val="auto"/>
+          <w:kern w:val="0"/>
+          <w:sz w:val="22"/>
+          <w:szCs w:val="22"/>
+          <w:lang w:val="en-CA" w:eastAsia="en-US" w:bidi="ar-SA"/>
+        </w:rPr>
+        <w:t xml:space="preserve">    </w:t>
+      </w:r>
+      <w:r>
+        <w:rPr>
+          <w:rStyle w:val="SourceText"/>
+          <w:rFonts w:eastAsia="Calibri" w:cs="" w:ascii="Arial" w:hAnsi="Arial" w:cstheme="minorBidi" w:eastAsiaTheme="minorHAnsi"/>
+          <w:b w:val="false"/>
+          <w:bCs w:val="false"/>
+          <w:color w:val="auto"/>
+          <w:kern w:val="0"/>
+          <w:sz w:val="22"/>
+          <w:szCs w:val="22"/>
+          <w:lang w:val="en-CA" w:eastAsia="en-US" w:bidi="ar-SA"/>
+        </w:rPr>
+        <w:t>auto promise = std::promise&lt;result_type&gt;();</w:t>
+      </w:r>
+    </w:p>
+    <w:p>
+      <w:pPr>
+        <w:pStyle w:val="PreformattedText"/>
+        <w:rPr/>
+      </w:pPr>
+      <w:r>
+        <w:rPr>
+          <w:rStyle w:val="SourceText"/>
+          <w:rFonts w:eastAsia="Calibri" w:cs="" w:ascii="Arial" w:hAnsi="Arial" w:cstheme="minorBidi" w:eastAsiaTheme="minorHAnsi"/>
+          <w:b w:val="false"/>
+          <w:bCs w:val="false"/>
+          <w:color w:val="auto"/>
+          <w:kern w:val="0"/>
+          <w:sz w:val="22"/>
+          <w:szCs w:val="22"/>
+          <w:lang w:val="en-CA" w:eastAsia="en-US" w:bidi="ar-SA"/>
+        </w:rPr>
+        <w:t xml:space="preserve">    </w:t>
+      </w:r>
+      <w:r>
+        <w:rPr>
+          <w:rStyle w:val="SourceText"/>
+          <w:rFonts w:eastAsia="Calibri" w:cs="" w:ascii="Arial" w:hAnsi="Arial" w:cstheme="minorBidi" w:eastAsiaTheme="minorHAnsi"/>
+          <w:b w:val="false"/>
+          <w:bCs w:val="false"/>
+          <w:color w:val="auto"/>
+          <w:kern w:val="0"/>
+          <w:sz w:val="22"/>
+          <w:szCs w:val="22"/>
+          <w:lang w:val="en-CA" w:eastAsia="en-US" w:bidi="ar-SA"/>
+        </w:rPr>
+        <w:t>auto future  = promise.get_future();</w:t>
+      </w:r>
+    </w:p>
+    <w:p>
+      <w:pPr>
+        <w:pStyle w:val="PreformattedText"/>
+        <w:rPr>
+          <w:rFonts w:ascii="Arial" w:hAnsi="Arial" w:eastAsia="Calibri" w:cs="" w:cstheme="minorBidi" w:eastAsiaTheme="minorHAnsi"/>
+          <w:b w:val="false"/>
+          <w:bCs w:val="false"/>
+          <w:color w:val="auto"/>
+          <w:kern w:val="0"/>
+          <w:sz w:val="22"/>
+          <w:szCs w:val="22"/>
+          <w:lang w:val="en-CA" w:eastAsia="en-US" w:bidi="ar-SA"/>
+        </w:rPr>
+      </w:pPr>
+      <w:r>
+        <w:rPr>
+          <w:rFonts w:eastAsia="Calibri" w:cs="" w:cstheme="minorBidi" w:eastAsiaTheme="minorHAnsi" w:ascii="Arial" w:hAnsi="Arial"/>
+          <w:b w:val="false"/>
+          <w:bCs w:val="false"/>
+          <w:color w:val="auto"/>
+          <w:kern w:val="0"/>
+          <w:sz w:val="22"/>
+          <w:szCs w:val="22"/>
+          <w:lang w:val="en-CA" w:eastAsia="en-US" w:bidi="ar-SA"/>
+        </w:rPr>
+      </w:r>
+    </w:p>
+    <w:p>
+      <w:pPr>
+        <w:pStyle w:val="PreformattedText"/>
+        <w:rPr/>
+      </w:pPr>
+      <w:r>
+        <w:rPr>
+          <w:rStyle w:val="SourceText"/>
+          <w:rFonts w:eastAsia="Calibri" w:cs="" w:ascii="Arial" w:hAnsi="Arial" w:cstheme="minorBidi" w:eastAsiaTheme="minorHAnsi"/>
+          <w:b w:val="false"/>
+          <w:bCs w:val="false"/>
+          <w:color w:val="auto"/>
+          <w:kern w:val="0"/>
+          <w:sz w:val="22"/>
+          <w:szCs w:val="22"/>
+          <w:lang w:val="en-CA" w:eastAsia="en-US" w:bidi="ar-SA"/>
+        </w:rPr>
+        <w:t xml:space="preserve">    </w:t>
+      </w:r>
+      <w:r>
+        <w:rPr>
+          <w:rStyle w:val="SourceText"/>
+          <w:rFonts w:eastAsia="Calibri" w:cs="" w:ascii="Arial" w:hAnsi="Arial" w:cstheme="minorBidi" w:eastAsiaTheme="minorHAnsi"/>
+          <w:b w:val="false"/>
+          <w:bCs w:val="false"/>
+          <w:color w:val="auto"/>
+          <w:kern w:val="0"/>
+          <w:sz w:val="22"/>
+          <w:szCs w:val="22"/>
+          <w:lang w:val="en-CA" w:eastAsia="en-US" w:bidi="ar-SA"/>
+        </w:rPr>
+        <w:t>std::thread(std::bind([=](std::promise&lt;result_type&gt;&amp; promise)</w:t>
+      </w:r>
+    </w:p>
+    <w:p>
+      <w:pPr>
+        <w:pStyle w:val="PreformattedText"/>
+        <w:rPr/>
+      </w:pPr>
+      <w:r>
+        <w:rPr>
+          <w:rStyle w:val="SourceText"/>
+          <w:rFonts w:eastAsia="Calibri" w:cs="" w:ascii="Arial" w:hAnsi="Arial" w:cstheme="minorBidi" w:eastAsiaTheme="minorHAnsi"/>
+          <w:b w:val="false"/>
+          <w:bCs w:val="false"/>
+          <w:color w:val="auto"/>
+          <w:kern w:val="0"/>
+          <w:sz w:val="22"/>
+          <w:szCs w:val="22"/>
+          <w:lang w:val="en-CA" w:eastAsia="en-US" w:bidi="ar-SA"/>
+        </w:rPr>
+        <w:t xml:space="preserve">    </w:t>
+      </w:r>
+      <w:r>
+        <w:rPr>
+          <w:rStyle w:val="SourceText"/>
+          <w:rFonts w:eastAsia="Calibri" w:cs="" w:ascii="Arial" w:hAnsi="Arial" w:cstheme="minorBidi" w:eastAsiaTheme="minorHAnsi"/>
+          <w:b w:val="false"/>
+          <w:bCs w:val="false"/>
+          <w:color w:val="auto"/>
+          <w:kern w:val="0"/>
+          <w:sz w:val="22"/>
+          <w:szCs w:val="22"/>
+          <w:lang w:val="en-CA" w:eastAsia="en-US" w:bidi="ar-SA"/>
+        </w:rPr>
+        <w:t>{</w:t>
+      </w:r>
+    </w:p>
+    <w:p>
+      <w:pPr>
+        <w:pStyle w:val="PreformattedText"/>
+        <w:rPr/>
+      </w:pPr>
+      <w:r>
+        <w:rPr>
+          <w:rStyle w:val="SourceText"/>
+          <w:rFonts w:eastAsia="Calibri" w:cs="" w:ascii="Arial" w:hAnsi="Arial" w:cstheme="minorBidi" w:eastAsiaTheme="minorHAnsi"/>
+          <w:b w:val="false"/>
+          <w:bCs w:val="false"/>
+          <w:color w:val="auto"/>
+          <w:kern w:val="0"/>
+          <w:sz w:val="22"/>
+          <w:szCs w:val="22"/>
+          <w:lang w:val="en-CA" w:eastAsia="en-US" w:bidi="ar-SA"/>
+        </w:rPr>
+        <w:t xml:space="preserve">        </w:t>
+      </w:r>
+      <w:r>
+        <w:rPr>
+          <w:rStyle w:val="SourceText"/>
+          <w:rFonts w:eastAsia="Calibri" w:cs="" w:ascii="Arial" w:hAnsi="Arial" w:cstheme="minorBidi" w:eastAsiaTheme="minorHAnsi"/>
+          <w:b w:val="false"/>
+          <w:bCs w:val="false"/>
+          <w:color w:val="auto"/>
+          <w:kern w:val="0"/>
+          <w:sz w:val="22"/>
+          <w:szCs w:val="22"/>
+          <w:lang w:val="en-CA" w:eastAsia="en-US" w:bidi="ar-SA"/>
+        </w:rPr>
+        <w:t>try</w:t>
+      </w:r>
+    </w:p>
+    <w:p>
+      <w:pPr>
+        <w:pStyle w:val="PreformattedText"/>
+        <w:rPr/>
+      </w:pPr>
+      <w:r>
+        <w:rPr>
+          <w:rStyle w:val="SourceText"/>
+          <w:rFonts w:eastAsia="Calibri" w:cs="" w:ascii="Arial" w:hAnsi="Arial" w:cstheme="minorBidi" w:eastAsiaTheme="minorHAnsi"/>
+          <w:b w:val="false"/>
+          <w:bCs w:val="false"/>
+          <w:color w:val="auto"/>
+          <w:kern w:val="0"/>
+          <w:sz w:val="22"/>
+          <w:szCs w:val="22"/>
+          <w:lang w:val="en-CA" w:eastAsia="en-US" w:bidi="ar-SA"/>
+        </w:rPr>
+        <w:t xml:space="preserve">        </w:t>
+      </w:r>
+      <w:r>
+        <w:rPr>
+          <w:rStyle w:val="SourceText"/>
+          <w:rFonts w:eastAsia="Calibri" w:cs="" w:ascii="Arial" w:hAnsi="Arial" w:cstheme="minorBidi" w:eastAsiaTheme="minorHAnsi"/>
+          <w:b w:val="false"/>
+          <w:bCs w:val="false"/>
+          <w:color w:val="auto"/>
+          <w:kern w:val="0"/>
+          <w:sz w:val="22"/>
+          <w:szCs w:val="22"/>
+          <w:lang w:val="en-CA" w:eastAsia="en-US" w:bidi="ar-SA"/>
+        </w:rPr>
+        <w:t>{</w:t>
+      </w:r>
+    </w:p>
+    <w:p>
+      <w:pPr>
+        <w:pStyle w:val="PreformattedText"/>
+        <w:rPr/>
+      </w:pPr>
+      <w:r>
+        <w:rPr>
+          <w:rStyle w:val="SourceText"/>
+          <w:rFonts w:eastAsia="Calibri" w:cs="" w:ascii="Arial" w:hAnsi="Arial" w:cstheme="minorBidi" w:eastAsiaTheme="minorHAnsi"/>
+          <w:b w:val="false"/>
+          <w:bCs w:val="false"/>
+          <w:color w:val="auto"/>
+          <w:kern w:val="0"/>
+          <w:sz w:val="22"/>
+          <w:szCs w:val="22"/>
+          <w:lang w:val="en-CA" w:eastAsia="en-US" w:bidi="ar-SA"/>
+        </w:rPr>
+        <w:t xml:space="preserve">            </w:t>
+      </w:r>
+      <w:r>
+        <w:rPr>
+          <w:rStyle w:val="SourceText"/>
+          <w:rFonts w:eastAsia="Calibri" w:cs="" w:ascii="Arial" w:hAnsi="Arial" w:cstheme="minorBidi" w:eastAsiaTheme="minorHAnsi"/>
+          <w:b w:val="false"/>
+          <w:bCs w:val="false"/>
+          <w:color w:val="auto"/>
+          <w:kern w:val="0"/>
+          <w:sz w:val="22"/>
+          <w:szCs w:val="22"/>
+          <w:lang w:val="en-CA" w:eastAsia="en-US" w:bidi="ar-SA"/>
+        </w:rPr>
+        <w:t xml:space="preserve">promise.set_value(func()); </w:t>
+      </w:r>
+    </w:p>
+    <w:p>
+      <w:pPr>
+        <w:pStyle w:val="PreformattedText"/>
+        <w:rPr/>
+      </w:pPr>
+      <w:r>
+        <w:rPr>
+          <w:rStyle w:val="SourceText"/>
+          <w:rFonts w:eastAsia="Calibri" w:cs="" w:ascii="Arial" w:hAnsi="Arial" w:cstheme="minorBidi" w:eastAsiaTheme="minorHAnsi"/>
+          <w:b w:val="false"/>
+          <w:bCs w:val="false"/>
+          <w:color w:val="auto"/>
+          <w:kern w:val="0"/>
+          <w:sz w:val="22"/>
+          <w:szCs w:val="22"/>
+          <w:lang w:val="en-CA" w:eastAsia="en-US" w:bidi="ar-SA"/>
+        </w:rPr>
+        <w:t xml:space="preserve">        </w:t>
+      </w:r>
+      <w:r>
+        <w:rPr>
+          <w:rStyle w:val="SourceText"/>
+          <w:rFonts w:eastAsia="Calibri" w:cs="" w:ascii="Arial" w:hAnsi="Arial" w:cstheme="minorBidi" w:eastAsiaTheme="minorHAnsi"/>
+          <w:b w:val="false"/>
+          <w:bCs w:val="false"/>
+          <w:color w:val="auto"/>
+          <w:kern w:val="0"/>
+          <w:sz w:val="22"/>
+          <w:szCs w:val="22"/>
+          <w:lang w:val="en-CA" w:eastAsia="en-US" w:bidi="ar-SA"/>
+        </w:rPr>
+        <w:t>}</w:t>
+      </w:r>
+    </w:p>
+    <w:p>
+      <w:pPr>
+        <w:pStyle w:val="PreformattedText"/>
+        <w:rPr/>
+      </w:pPr>
+      <w:r>
+        <w:rPr>
+          <w:rStyle w:val="SourceText"/>
+          <w:rFonts w:eastAsia="Calibri" w:cs="" w:ascii="Arial" w:hAnsi="Arial" w:cstheme="minorBidi" w:eastAsiaTheme="minorHAnsi"/>
+          <w:b w:val="false"/>
+          <w:bCs w:val="false"/>
+          <w:color w:val="auto"/>
+          <w:kern w:val="0"/>
+          <w:sz w:val="22"/>
+          <w:szCs w:val="22"/>
+          <w:lang w:val="en-CA" w:eastAsia="en-US" w:bidi="ar-SA"/>
+        </w:rPr>
+        <w:t xml:space="preserve">        </w:t>
+      </w:r>
+      <w:r>
+        <w:rPr>
+          <w:rStyle w:val="SourceText"/>
+          <w:rFonts w:eastAsia="Calibri" w:cs="" w:ascii="Arial" w:hAnsi="Arial" w:cstheme="minorBidi" w:eastAsiaTheme="minorHAnsi"/>
+          <w:b w:val="false"/>
+          <w:bCs w:val="false"/>
+          <w:color w:val="auto"/>
+          <w:kern w:val="0"/>
+          <w:sz w:val="22"/>
+          <w:szCs w:val="22"/>
+          <w:lang w:val="en-CA" w:eastAsia="en-US" w:bidi="ar-SA"/>
+        </w:rPr>
+        <w:t>catch(...)</w:t>
+      </w:r>
+    </w:p>
+    <w:p>
+      <w:pPr>
+        <w:pStyle w:val="PreformattedText"/>
+        <w:rPr/>
+      </w:pPr>
+      <w:r>
+        <w:rPr>
+          <w:rStyle w:val="SourceText"/>
+          <w:rFonts w:eastAsia="Calibri" w:cs="" w:ascii="Arial" w:hAnsi="Arial" w:cstheme="minorBidi" w:eastAsiaTheme="minorHAnsi"/>
+          <w:b w:val="false"/>
+          <w:bCs w:val="false"/>
+          <w:color w:val="auto"/>
+          <w:kern w:val="0"/>
+          <w:sz w:val="22"/>
+          <w:szCs w:val="22"/>
+          <w:lang w:val="en-CA" w:eastAsia="en-US" w:bidi="ar-SA"/>
+        </w:rPr>
+        <w:t xml:space="preserve">        </w:t>
+      </w:r>
+      <w:r>
+        <w:rPr>
+          <w:rStyle w:val="SourceText"/>
+          <w:rFonts w:eastAsia="Calibri" w:cs="" w:ascii="Arial" w:hAnsi="Arial" w:cstheme="minorBidi" w:eastAsiaTheme="minorHAnsi"/>
+          <w:b w:val="false"/>
+          <w:bCs w:val="false"/>
+          <w:color w:val="auto"/>
+          <w:kern w:val="0"/>
+          <w:sz w:val="22"/>
+          <w:szCs w:val="22"/>
+          <w:lang w:val="en-CA" w:eastAsia="en-US" w:bidi="ar-SA"/>
+        </w:rPr>
+        <w:t>{</w:t>
+      </w:r>
+    </w:p>
+    <w:p>
+      <w:pPr>
+        <w:pStyle w:val="PreformattedText"/>
+        <w:rPr/>
+      </w:pPr>
+      <w:r>
+        <w:rPr>
+          <w:rStyle w:val="SourceText"/>
+          <w:rFonts w:eastAsia="Calibri" w:cs="" w:ascii="Arial" w:hAnsi="Arial" w:cstheme="minorBidi" w:eastAsiaTheme="minorHAnsi"/>
+          <w:b w:val="false"/>
+          <w:bCs w:val="false"/>
+          <w:color w:val="auto"/>
+          <w:kern w:val="0"/>
+          <w:sz w:val="22"/>
+          <w:szCs w:val="22"/>
+          <w:lang w:val="en-CA" w:eastAsia="en-US" w:bidi="ar-SA"/>
+        </w:rPr>
+        <w:t xml:space="preserve">            </w:t>
+      </w:r>
+      <w:r>
+        <w:rPr>
+          <w:rStyle w:val="SourceText"/>
+          <w:rFonts w:eastAsia="Calibri" w:cs="" w:ascii="Arial" w:hAnsi="Arial" w:cstheme="minorBidi" w:eastAsiaTheme="minorHAnsi"/>
+          <w:b w:val="false"/>
+          <w:bCs w:val="false"/>
+          <w:color w:val="auto"/>
+          <w:kern w:val="0"/>
+          <w:sz w:val="22"/>
+          <w:szCs w:val="22"/>
+          <w:lang w:val="en-CA" w:eastAsia="en-US" w:bidi="ar-SA"/>
+        </w:rPr>
+        <w:t>promise.set_exception(std::current_exception());</w:t>
+      </w:r>
+    </w:p>
+    <w:p>
+      <w:pPr>
+        <w:pStyle w:val="PreformattedText"/>
+        <w:rPr/>
+      </w:pPr>
+      <w:r>
+        <w:rPr>
+          <w:rStyle w:val="SourceText"/>
+          <w:rFonts w:eastAsia="Calibri" w:cs="" w:ascii="Arial" w:hAnsi="Arial" w:cstheme="minorBidi" w:eastAsiaTheme="minorHAnsi"/>
+          <w:b w:val="false"/>
+          <w:bCs w:val="false"/>
+          <w:color w:val="auto"/>
+          <w:kern w:val="0"/>
+          <w:sz w:val="22"/>
+          <w:szCs w:val="22"/>
+          <w:lang w:val="en-CA" w:eastAsia="en-US" w:bidi="ar-SA"/>
+        </w:rPr>
+        <w:t xml:space="preserve">        </w:t>
+      </w:r>
+      <w:r>
+        <w:rPr>
+          <w:rStyle w:val="SourceText"/>
+          <w:rFonts w:eastAsia="Calibri" w:cs="" w:ascii="Arial" w:hAnsi="Arial" w:cstheme="minorBidi" w:eastAsiaTheme="minorHAnsi"/>
+          <w:b w:val="false"/>
+          <w:bCs w:val="false"/>
+          <w:color w:val="auto"/>
+          <w:kern w:val="0"/>
+          <w:sz w:val="22"/>
+          <w:szCs w:val="22"/>
+          <w:lang w:val="en-CA" w:eastAsia="en-US" w:bidi="ar-SA"/>
+        </w:rPr>
+        <w:t>}</w:t>
+      </w:r>
+    </w:p>
+    <w:p>
+      <w:pPr>
+        <w:pStyle w:val="PreformattedText"/>
+        <w:rPr/>
+      </w:pPr>
+      <w:r>
+        <w:rPr>
+          <w:rStyle w:val="SourceText"/>
+          <w:rFonts w:eastAsia="Calibri" w:cs="" w:ascii="Arial" w:hAnsi="Arial" w:cstheme="minorBidi" w:eastAsiaTheme="minorHAnsi"/>
+          <w:b w:val="false"/>
+          <w:bCs w:val="false"/>
+          <w:color w:val="auto"/>
+          <w:kern w:val="0"/>
+          <w:sz w:val="22"/>
+          <w:szCs w:val="22"/>
+          <w:lang w:val="en-CA" w:eastAsia="en-US" w:bidi="ar-SA"/>
+        </w:rPr>
+        <w:t xml:space="preserve">    </w:t>
+      </w:r>
+      <w:r>
+        <w:rPr>
+          <w:rStyle w:val="SourceText"/>
+          <w:rFonts w:eastAsia="Calibri" w:cs="" w:ascii="Arial" w:hAnsi="Arial" w:cstheme="minorBidi" w:eastAsiaTheme="minorHAnsi"/>
+          <w:b w:val="false"/>
+          <w:bCs w:val="false"/>
+          <w:color w:val="auto"/>
+          <w:kern w:val="0"/>
+          <w:sz w:val="22"/>
+          <w:szCs w:val="22"/>
+          <w:lang w:val="en-CA" w:eastAsia="en-US" w:bidi="ar-SA"/>
+        </w:rPr>
+        <w:t>}, std::move(promise))).detach();</w:t>
+      </w:r>
+    </w:p>
+    <w:p>
+      <w:pPr>
+        <w:pStyle w:val="PreformattedText"/>
+        <w:rPr>
+          <w:rFonts w:ascii="Arial" w:hAnsi="Arial" w:eastAsia="Calibri" w:cs="" w:cstheme="minorBidi" w:eastAsiaTheme="minorHAnsi"/>
+          <w:b w:val="false"/>
+          <w:bCs w:val="false"/>
+          <w:color w:val="auto"/>
+          <w:kern w:val="0"/>
+          <w:sz w:val="22"/>
+          <w:szCs w:val="22"/>
+          <w:lang w:val="en-CA" w:eastAsia="en-US" w:bidi="ar-SA"/>
+        </w:rPr>
+      </w:pPr>
+      <w:r>
+        <w:rPr>
+          <w:rFonts w:eastAsia="Calibri" w:cs="" w:cstheme="minorBidi" w:eastAsiaTheme="minorHAnsi" w:ascii="Arial" w:hAnsi="Arial"/>
+          <w:b w:val="false"/>
+          <w:bCs w:val="false"/>
+          <w:color w:val="auto"/>
+          <w:kern w:val="0"/>
+          <w:sz w:val="22"/>
+          <w:szCs w:val="22"/>
+          <w:lang w:val="en-CA" w:eastAsia="en-US" w:bidi="ar-SA"/>
+        </w:rPr>
+      </w:r>
+    </w:p>
+    <w:p>
+      <w:pPr>
+        <w:pStyle w:val="PreformattedText"/>
+        <w:rPr/>
+      </w:pPr>
+      <w:r>
+        <w:rPr>
+          <w:rStyle w:val="SourceText"/>
+          <w:rFonts w:eastAsia="Calibri" w:cs="" w:ascii="Arial" w:hAnsi="Arial" w:cstheme="minorBidi" w:eastAsiaTheme="minorHAnsi"/>
+          <w:b w:val="false"/>
+          <w:bCs w:val="false"/>
+          <w:color w:val="auto"/>
+          <w:kern w:val="0"/>
+          <w:sz w:val="22"/>
+          <w:szCs w:val="22"/>
+          <w:lang w:val="en-CA" w:eastAsia="en-US" w:bidi="ar-SA"/>
+        </w:rPr>
+        <w:t xml:space="preserve">    </w:t>
+      </w:r>
+      <w:r>
+        <w:rPr>
+          <w:rStyle w:val="SourceText"/>
+          <w:rFonts w:eastAsia="Calibri" w:cs="" w:ascii="Arial" w:hAnsi="Arial" w:cstheme="minorBidi" w:eastAsiaTheme="minorHAnsi"/>
+          <w:b w:val="false"/>
+          <w:bCs w:val="false"/>
+          <w:color w:val="auto"/>
+          <w:kern w:val="0"/>
+          <w:sz w:val="22"/>
+          <w:szCs w:val="22"/>
+          <w:lang w:val="en-CA" w:eastAsia="en-US" w:bidi="ar-SA"/>
+        </w:rPr>
+        <w:t>return std::move(future);</w:t>
+      </w:r>
+    </w:p>
+    <w:p>
+      <w:pPr>
+        <w:pStyle w:val="PreformattedText"/>
+        <w:spacing w:before="0" w:after="283"/>
+        <w:rPr/>
+      </w:pPr>
+      <w:r>
+        <w:rPr>
+          <w:rStyle w:val="SourceText"/>
+          <w:rFonts w:eastAsia="Calibri" w:cs="" w:ascii="Arial" w:hAnsi="Arial" w:cstheme="minorBidi" w:eastAsiaTheme="minorHAnsi"/>
+          <w:b w:val="false"/>
+          <w:bCs w:val="false"/>
+          <w:color w:val="auto"/>
+          <w:kern w:val="0"/>
+          <w:sz w:val="22"/>
+          <w:szCs w:val="22"/>
+          <w:lang w:val="en-CA" w:eastAsia="en-US" w:bidi="ar-SA"/>
+        </w:rPr>
+        <w:t>}</w:t>
+      </w:r>
+    </w:p>
+    <w:p>
+      <w:pPr>
+        <w:pStyle w:val="Normal"/>
+        <w:widowControl/>
+        <w:bidi w:val="0"/>
+        <w:spacing w:lineRule="auto" w:line="259" w:before="0" w:after="160"/>
+        <w:jc w:val="left"/>
+        <w:rPr>
+          <w:rFonts w:ascii="Arial" w:hAnsi="Arial"/>
+        </w:rPr>
+      </w:pPr>
+      <w:r>
+        <w:rPr>
+          <w:rFonts w:ascii="Arial" w:hAnsi="Arial"/>
+        </w:rPr>
+      </w:r>
+    </w:p>
+    <w:p>
+      <w:pPr>
+        <w:pStyle w:val="Normal"/>
+        <w:widowControl/>
+        <w:bidi w:val="0"/>
+        <w:spacing w:lineRule="auto" w:line="259" w:before="0" w:after="160"/>
+        <w:jc w:val="left"/>
+        <w:rPr>
+          <w:rFonts w:ascii="Arial" w:hAnsi="Arial"/>
+        </w:rPr>
+      </w:pPr>
+      <w:r>
+        <w:rPr>
+          <w:rFonts w:ascii="Arial" w:hAnsi="Arial"/>
+          <w:b w:val="false"/>
+          <w:bCs w:val="false"/>
+        </w:rPr>
+        <w:t xml:space="preserve">The example given by the guy who answered the question is a bit overengineered, so we’ll have to work our way through it. The idea here is that we pass in a function </w:t>
       </w:r>
     </w:p>
     <w:p>

</xml_diff>

<commit_message>
Slowly migrating docs to latex
</commit_message>
<xml_diff>
--- a/CPlusPlus.docx
+++ b/CPlusPlus.docx
@@ -10034,1491 +10034,6 @@
     <w:p>
       <w:pPr>
         <w:pStyle w:val="Normal"/>
-        <w:rPr>
-          <w:rFonts w:ascii="Arial" w:hAnsi="Arial"/>
-        </w:rPr>
-      </w:pPr>
-      <w:r>
-        <w:rPr>
-          <w:rFonts w:ascii="Arial" w:hAnsi="Arial"/>
-        </w:rPr>
-      </w:r>
-    </w:p>
-    <w:p>
-      <w:pPr>
-        <w:pStyle w:val="Normal"/>
-        <w:rPr>
-          <w:b w:val="false"/>
-          <w:bCs w:val="false"/>
-          <w:u w:val="single"/>
-        </w:rPr>
-      </w:pPr>
-      <w:r>
-        <w:rPr>
-          <w:rFonts w:ascii="Arial" w:hAnsi="Arial"/>
-          <w:b w:val="false"/>
-          <w:bCs w:val="false"/>
-          <w:u w:val="single"/>
-        </w:rPr>
-        <w:t>Minor Class differences between C++ and Java:</w:t>
-      </w:r>
-    </w:p>
-    <w:p>
-      <w:pPr>
-        <w:pStyle w:val="Normal"/>
-        <w:rPr/>
-      </w:pPr>
-      <w:r>
-        <w:rPr>
-          <w:rFonts w:ascii="Arial" w:hAnsi="Arial"/>
-          <w:b w:val="false"/>
-          <w:bCs w:val="false"/>
-        </w:rPr>
-        <w:tab/>
-        <w:t>I just wanted to briefly discuss differences between classes in C++ and classes in Java. Firstly, a .java file must share the same name with the class that is defined within that file. The reasoning for this is so that you know which file contains which class. In C++ however, we can declare multiple classes within a single file, and because the file can be named anything, this makes it difficult to track down certain classes if we don’t stick to good practices. Another difference is that Java has a root object called Object. Any new class that you create extends Object by default. This can obviously be changed if you extend another class but ultimately the root class is always Object ie. everything is a child of Object.</w:t>
-      </w:r>
-      <w:r>
-        <w:rPr>
-          <w:rFonts w:ascii="Arial" w:hAnsi="Arial"/>
-          <w:b/>
-          <w:bCs/>
-        </w:rPr>
-        <w:t xml:space="preserve"> </w:t>
-      </w:r>
-      <w:r>
-        <w:rPr>
-          <w:rFonts w:ascii="Arial" w:hAnsi="Arial"/>
-          <w:b w:val="false"/>
-          <w:bCs w:val="false"/>
-        </w:rPr>
-        <w:t xml:space="preserve">But why did Java make this (perhaps seemingly arbitrary) change? The answer is to avoid multiple inherritance. As you know, if you’ve programmed in Java, Java classes can only inherrit one parent class. However, C++, being one of the first OOP languages, allows for multiple inherritance. This is yet another controversial topic with C++ because multiple inherritance can lead to problems, specifically, the diamond problem. Here is a basic example of multiple inherritance being implemented, taken from </w:t>
-      </w:r>
-      <w:hyperlink r:id="rId4">
-        <w:r>
-          <w:rPr>
-            <w:rStyle w:val="Hyperlink"/>
-            <w:rFonts w:ascii="Arial" w:hAnsi="Arial"/>
-            <w:b w:val="false"/>
-            <w:bCs w:val="false"/>
-          </w:rPr>
-          <w:t>https://www.geeksforgeeks.org/multiple-inheritance-in-c/</w:t>
-        </w:r>
-      </w:hyperlink>
-      <w:r>
-        <w:rPr>
-          <w:rFonts w:ascii="Arial" w:hAnsi="Arial"/>
-          <w:b w:val="false"/>
-          <w:bCs w:val="false"/>
-        </w:rPr>
-        <w:t>:</w:t>
-      </w:r>
-    </w:p>
-    <w:p>
-      <w:pPr>
-        <w:pStyle w:val="Normal"/>
-        <w:rPr>
-          <w:rFonts w:ascii="Arial" w:hAnsi="Arial"/>
-          <w:b/>
-          <w:bCs/>
-        </w:rPr>
-      </w:pPr>
-      <w:r>
-        <w:rPr>
-          <w:rFonts w:ascii="Arial" w:hAnsi="Arial"/>
-          <w:b/>
-          <w:bCs/>
-        </w:rPr>
-      </w:r>
-    </w:p>
-    <w:p>
-      <w:pPr>
-        <w:pStyle w:val="Normal"/>
-        <w:widowControl/>
-        <w:bidi w:val="0"/>
-        <w:spacing w:lineRule="auto" w:line="259" w:before="0" w:after="160"/>
-        <w:jc w:val="left"/>
-        <w:rPr>
-          <w:rFonts w:ascii="Arial" w:hAnsi="Arial"/>
-        </w:rPr>
-      </w:pPr>
-      <w:r>
-        <w:rPr>
-          <w:rFonts w:ascii="Arial" w:hAnsi="Arial"/>
-        </w:rPr>
-        <w:t>#include &lt;iostream&gt;</w:t>
-      </w:r>
-    </w:p>
-    <w:p>
-      <w:pPr>
-        <w:pStyle w:val="Normal"/>
-        <w:widowControl/>
-        <w:bidi w:val="0"/>
-        <w:spacing w:lineRule="auto" w:line="259" w:before="0" w:after="160"/>
-        <w:jc w:val="left"/>
-        <w:rPr>
-          <w:rFonts w:ascii="Arial" w:hAnsi="Arial"/>
-        </w:rPr>
-      </w:pPr>
-      <w:r>
-        <w:rPr>
-          <w:rFonts w:ascii="Arial" w:hAnsi="Arial"/>
-        </w:rPr>
-        <w:t>using namespace std;</w:t>
-      </w:r>
-    </w:p>
-    <w:p>
-      <w:pPr>
-        <w:pStyle w:val="Normal"/>
-        <w:widowControl/>
-        <w:bidi w:val="0"/>
-        <w:spacing w:lineRule="auto" w:line="259" w:before="0" w:after="160"/>
-        <w:jc w:val="left"/>
-        <w:rPr>
-          <w:rFonts w:ascii="Arial" w:hAnsi="Arial"/>
-        </w:rPr>
-      </w:pPr>
-      <w:r>
-        <w:rPr>
-          <w:rFonts w:ascii="Arial" w:hAnsi="Arial"/>
-        </w:rPr>
-        <w:t xml:space="preserve">  </w:t>
-      </w:r>
-    </w:p>
-    <w:p>
-      <w:pPr>
-        <w:pStyle w:val="Normal"/>
-        <w:widowControl/>
-        <w:bidi w:val="0"/>
-        <w:spacing w:lineRule="auto" w:line="259" w:before="0" w:after="160"/>
-        <w:jc w:val="left"/>
-        <w:rPr>
-          <w:rFonts w:ascii="Arial" w:hAnsi="Arial"/>
-        </w:rPr>
-      </w:pPr>
-      <w:r>
-        <w:rPr>
-          <w:rFonts w:ascii="Arial" w:hAnsi="Arial"/>
-        </w:rPr>
-        <w:t>class A</w:t>
-      </w:r>
-    </w:p>
-    <w:p>
-      <w:pPr>
-        <w:pStyle w:val="Normal"/>
-        <w:widowControl/>
-        <w:bidi w:val="0"/>
-        <w:spacing w:lineRule="auto" w:line="259" w:before="0" w:after="160"/>
-        <w:jc w:val="left"/>
-        <w:rPr>
-          <w:rFonts w:ascii="Arial" w:hAnsi="Arial"/>
-        </w:rPr>
-      </w:pPr>
-      <w:r>
-        <w:rPr>
-          <w:rFonts w:ascii="Arial" w:hAnsi="Arial"/>
-        </w:rPr>
-        <w:t>{</w:t>
-      </w:r>
-    </w:p>
-    <w:p>
-      <w:pPr>
-        <w:pStyle w:val="Normal"/>
-        <w:widowControl/>
-        <w:bidi w:val="0"/>
-        <w:spacing w:lineRule="auto" w:line="259" w:before="0" w:after="160"/>
-        <w:jc w:val="left"/>
-        <w:rPr>
-          <w:rFonts w:ascii="Arial" w:hAnsi="Arial"/>
-        </w:rPr>
-      </w:pPr>
-      <w:r>
-        <w:rPr>
-          <w:rFonts w:ascii="Arial" w:hAnsi="Arial"/>
-        </w:rPr>
-        <w:t>public:</w:t>
-      </w:r>
-    </w:p>
-    <w:p>
-      <w:pPr>
-        <w:pStyle w:val="Normal"/>
-        <w:widowControl/>
-        <w:bidi w:val="0"/>
-        <w:spacing w:lineRule="auto" w:line="259" w:before="0" w:after="160"/>
-        <w:jc w:val="left"/>
-        <w:rPr>
-          <w:rFonts w:ascii="Arial" w:hAnsi="Arial"/>
-        </w:rPr>
-      </w:pPr>
-      <w:r>
-        <w:rPr>
-          <w:rFonts w:ascii="Arial" w:hAnsi="Arial"/>
-        </w:rPr>
-        <w:t xml:space="preserve">  </w:t>
-      </w:r>
-      <w:r>
-        <w:rPr>
-          <w:rFonts w:ascii="Arial" w:hAnsi="Arial"/>
-        </w:rPr>
-        <w:t>A()  { cout &lt;&lt; "A's constructor called" &lt;&lt; endl; }</w:t>
-      </w:r>
-    </w:p>
-    <w:p>
-      <w:pPr>
-        <w:pStyle w:val="Normal"/>
-        <w:widowControl/>
-        <w:bidi w:val="0"/>
-        <w:spacing w:lineRule="auto" w:line="259" w:before="0" w:after="160"/>
-        <w:jc w:val="left"/>
-        <w:rPr>
-          <w:rFonts w:ascii="Arial" w:hAnsi="Arial"/>
-        </w:rPr>
-      </w:pPr>
-      <w:r>
-        <w:rPr>
-          <w:rFonts w:ascii="Arial" w:hAnsi="Arial"/>
-        </w:rPr>
-        <w:t>};</w:t>
-      </w:r>
-    </w:p>
-    <w:p>
-      <w:pPr>
-        <w:pStyle w:val="Normal"/>
-        <w:widowControl/>
-        <w:bidi w:val="0"/>
-        <w:spacing w:lineRule="auto" w:line="259" w:before="0" w:after="160"/>
-        <w:jc w:val="left"/>
-        <w:rPr>
-          <w:rFonts w:ascii="Arial" w:hAnsi="Arial"/>
-        </w:rPr>
-      </w:pPr>
-      <w:r>
-        <w:rPr>
-          <w:rFonts w:ascii="Arial" w:hAnsi="Arial"/>
-        </w:rPr>
-        <w:t xml:space="preserve">  </w:t>
-      </w:r>
-    </w:p>
-    <w:p>
-      <w:pPr>
-        <w:pStyle w:val="Normal"/>
-        <w:widowControl/>
-        <w:bidi w:val="0"/>
-        <w:spacing w:lineRule="auto" w:line="259" w:before="0" w:after="160"/>
-        <w:jc w:val="left"/>
-        <w:rPr>
-          <w:rFonts w:ascii="Arial" w:hAnsi="Arial"/>
-        </w:rPr>
-      </w:pPr>
-      <w:r>
-        <w:rPr>
-          <w:rFonts w:ascii="Arial" w:hAnsi="Arial"/>
-        </w:rPr>
-        <w:t>class B</w:t>
-      </w:r>
-    </w:p>
-    <w:p>
-      <w:pPr>
-        <w:pStyle w:val="Normal"/>
-        <w:widowControl/>
-        <w:bidi w:val="0"/>
-        <w:spacing w:lineRule="auto" w:line="259" w:before="0" w:after="160"/>
-        <w:jc w:val="left"/>
-        <w:rPr>
-          <w:rFonts w:ascii="Arial" w:hAnsi="Arial"/>
-        </w:rPr>
-      </w:pPr>
-      <w:r>
-        <w:rPr>
-          <w:rFonts w:ascii="Arial" w:hAnsi="Arial"/>
-        </w:rPr>
-        <w:t>{</w:t>
-      </w:r>
-    </w:p>
-    <w:p>
-      <w:pPr>
-        <w:pStyle w:val="Normal"/>
-        <w:widowControl/>
-        <w:bidi w:val="0"/>
-        <w:spacing w:lineRule="auto" w:line="259" w:before="0" w:after="160"/>
-        <w:jc w:val="left"/>
-        <w:rPr>
-          <w:rFonts w:ascii="Arial" w:hAnsi="Arial"/>
-        </w:rPr>
-      </w:pPr>
-      <w:r>
-        <w:rPr>
-          <w:rFonts w:ascii="Arial" w:hAnsi="Arial"/>
-        </w:rPr>
-        <w:t>public:</w:t>
-      </w:r>
-    </w:p>
-    <w:p>
-      <w:pPr>
-        <w:pStyle w:val="Normal"/>
-        <w:widowControl/>
-        <w:bidi w:val="0"/>
-        <w:spacing w:lineRule="auto" w:line="259" w:before="0" w:after="160"/>
-        <w:jc w:val="left"/>
-        <w:rPr>
-          <w:rFonts w:ascii="Arial" w:hAnsi="Arial"/>
-        </w:rPr>
-      </w:pPr>
-      <w:r>
-        <w:rPr>
-          <w:rFonts w:ascii="Arial" w:hAnsi="Arial"/>
-        </w:rPr>
-        <w:t xml:space="preserve">  </w:t>
-      </w:r>
-      <w:r>
-        <w:rPr>
-          <w:rFonts w:ascii="Arial" w:hAnsi="Arial"/>
-        </w:rPr>
-        <w:t>B()  { cout &lt;&lt; "B's constructor called" &lt;&lt; endl; }</w:t>
-      </w:r>
-    </w:p>
-    <w:p>
-      <w:pPr>
-        <w:pStyle w:val="Normal"/>
-        <w:widowControl/>
-        <w:bidi w:val="0"/>
-        <w:spacing w:lineRule="auto" w:line="259" w:before="0" w:after="160"/>
-        <w:jc w:val="left"/>
-        <w:rPr>
-          <w:rFonts w:ascii="Arial" w:hAnsi="Arial"/>
-        </w:rPr>
-      </w:pPr>
-      <w:r>
-        <w:rPr>
-          <w:rFonts w:ascii="Arial" w:hAnsi="Arial"/>
-        </w:rPr>
-        <w:t>};</w:t>
-      </w:r>
-    </w:p>
-    <w:p>
-      <w:pPr>
-        <w:pStyle w:val="Normal"/>
-        <w:widowControl/>
-        <w:bidi w:val="0"/>
-        <w:spacing w:lineRule="auto" w:line="259" w:before="0" w:after="160"/>
-        <w:jc w:val="left"/>
-        <w:rPr>
-          <w:rFonts w:ascii="Arial" w:hAnsi="Arial"/>
-        </w:rPr>
-      </w:pPr>
-      <w:r>
-        <w:rPr>
-          <w:rFonts w:ascii="Arial" w:hAnsi="Arial"/>
-        </w:rPr>
-        <w:t xml:space="preserve">  </w:t>
-      </w:r>
-    </w:p>
-    <w:p>
-      <w:pPr>
-        <w:pStyle w:val="Normal"/>
-        <w:widowControl/>
-        <w:bidi w:val="0"/>
-        <w:spacing w:lineRule="auto" w:line="259" w:before="0" w:after="160"/>
-        <w:jc w:val="left"/>
-        <w:rPr>
-          <w:rFonts w:ascii="Arial" w:hAnsi="Arial"/>
-        </w:rPr>
-      </w:pPr>
-      <w:r>
-        <w:rPr>
-          <w:rFonts w:ascii="Arial" w:hAnsi="Arial"/>
-        </w:rPr>
-        <w:t>class C: public B, public A  // Note the order</w:t>
-      </w:r>
-    </w:p>
-    <w:p>
-      <w:pPr>
-        <w:pStyle w:val="Normal"/>
-        <w:widowControl/>
-        <w:bidi w:val="0"/>
-        <w:spacing w:lineRule="auto" w:line="259" w:before="0" w:after="160"/>
-        <w:jc w:val="left"/>
-        <w:rPr>
-          <w:rFonts w:ascii="Arial" w:hAnsi="Arial"/>
-        </w:rPr>
-      </w:pPr>
-      <w:r>
-        <w:rPr>
-          <w:rFonts w:ascii="Arial" w:hAnsi="Arial"/>
-        </w:rPr>
-        <w:t>{</w:t>
-      </w:r>
-    </w:p>
-    <w:p>
-      <w:pPr>
-        <w:pStyle w:val="Normal"/>
-        <w:widowControl/>
-        <w:bidi w:val="0"/>
-        <w:spacing w:lineRule="auto" w:line="259" w:before="0" w:after="160"/>
-        <w:jc w:val="left"/>
-        <w:rPr>
-          <w:rFonts w:ascii="Arial" w:hAnsi="Arial"/>
-        </w:rPr>
-      </w:pPr>
-      <w:r>
-        <w:rPr>
-          <w:rFonts w:ascii="Arial" w:hAnsi="Arial"/>
-        </w:rPr>
-        <w:t>public:</w:t>
-      </w:r>
-    </w:p>
-    <w:p>
-      <w:pPr>
-        <w:pStyle w:val="Normal"/>
-        <w:widowControl/>
-        <w:bidi w:val="0"/>
-        <w:spacing w:lineRule="auto" w:line="259" w:before="0" w:after="160"/>
-        <w:jc w:val="left"/>
-        <w:rPr>
-          <w:rFonts w:ascii="Arial" w:hAnsi="Arial"/>
-        </w:rPr>
-      </w:pPr>
-      <w:r>
-        <w:rPr>
-          <w:rFonts w:ascii="Arial" w:hAnsi="Arial"/>
-        </w:rPr>
-        <w:t xml:space="preserve">  </w:t>
-      </w:r>
-      <w:r>
-        <w:rPr>
-          <w:rFonts w:ascii="Arial" w:hAnsi="Arial"/>
-        </w:rPr>
-        <w:t>C()  { cout &lt;&lt; "C's constructor called" &lt;&lt; endl; }</w:t>
-      </w:r>
-    </w:p>
-    <w:p>
-      <w:pPr>
-        <w:pStyle w:val="Normal"/>
-        <w:widowControl/>
-        <w:bidi w:val="0"/>
-        <w:spacing w:lineRule="auto" w:line="259" w:before="0" w:after="160"/>
-        <w:jc w:val="left"/>
-        <w:rPr>
-          <w:rFonts w:ascii="Arial" w:hAnsi="Arial"/>
-        </w:rPr>
-      </w:pPr>
-      <w:r>
-        <w:rPr>
-          <w:rFonts w:ascii="Arial" w:hAnsi="Arial"/>
-        </w:rPr>
-        <w:t>};</w:t>
-      </w:r>
-    </w:p>
-    <w:p>
-      <w:pPr>
-        <w:pStyle w:val="Normal"/>
-        <w:widowControl/>
-        <w:bidi w:val="0"/>
-        <w:spacing w:lineRule="auto" w:line="259" w:before="0" w:after="160"/>
-        <w:jc w:val="left"/>
-        <w:rPr>
-          <w:rFonts w:ascii="Arial" w:hAnsi="Arial"/>
-        </w:rPr>
-      </w:pPr>
-      <w:r>
-        <w:rPr>
-          <w:rFonts w:ascii="Arial" w:hAnsi="Arial"/>
-        </w:rPr>
-        <w:t xml:space="preserve">  </w:t>
-      </w:r>
-    </w:p>
-    <w:p>
-      <w:pPr>
-        <w:pStyle w:val="Normal"/>
-        <w:widowControl/>
-        <w:bidi w:val="0"/>
-        <w:spacing w:lineRule="auto" w:line="259" w:before="0" w:after="160"/>
-        <w:jc w:val="left"/>
-        <w:rPr>
-          <w:rFonts w:ascii="Arial" w:hAnsi="Arial"/>
-        </w:rPr>
-      </w:pPr>
-      <w:r>
-        <w:rPr>
-          <w:rFonts w:ascii="Arial" w:hAnsi="Arial"/>
-        </w:rPr>
-        <w:t>int main()</w:t>
-      </w:r>
-    </w:p>
-    <w:p>
-      <w:pPr>
-        <w:pStyle w:val="Normal"/>
-        <w:widowControl/>
-        <w:bidi w:val="0"/>
-        <w:spacing w:lineRule="auto" w:line="259" w:before="0" w:after="160"/>
-        <w:jc w:val="left"/>
-        <w:rPr>
-          <w:rFonts w:ascii="Arial" w:hAnsi="Arial"/>
-        </w:rPr>
-      </w:pPr>
-      <w:r>
-        <w:rPr>
-          <w:rFonts w:ascii="Arial" w:hAnsi="Arial"/>
-        </w:rPr>
-        <w:t>{</w:t>
-      </w:r>
-    </w:p>
-    <w:p>
-      <w:pPr>
-        <w:pStyle w:val="Normal"/>
-        <w:widowControl/>
-        <w:bidi w:val="0"/>
-        <w:spacing w:lineRule="auto" w:line="259" w:before="0" w:after="160"/>
-        <w:jc w:val="left"/>
-        <w:rPr>
-          <w:rFonts w:ascii="Arial" w:hAnsi="Arial"/>
-        </w:rPr>
-      </w:pPr>
-      <w:r>
-        <w:rPr>
-          <w:rFonts w:ascii="Arial" w:hAnsi="Arial"/>
-        </w:rPr>
-        <w:t xml:space="preserve">    </w:t>
-      </w:r>
-      <w:r>
-        <w:rPr>
-          <w:rFonts w:ascii="Arial" w:hAnsi="Arial"/>
-        </w:rPr>
-        <w:t>C c;</w:t>
-      </w:r>
-    </w:p>
-    <w:p>
-      <w:pPr>
-        <w:pStyle w:val="Normal"/>
-        <w:widowControl/>
-        <w:bidi w:val="0"/>
-        <w:spacing w:lineRule="auto" w:line="259" w:before="0" w:after="160"/>
-        <w:jc w:val="left"/>
-        <w:rPr>
-          <w:rFonts w:ascii="Arial" w:hAnsi="Arial"/>
-        </w:rPr>
-      </w:pPr>
-      <w:r>
-        <w:rPr>
-          <w:rFonts w:ascii="Arial" w:hAnsi="Arial"/>
-        </w:rPr>
-        <w:t xml:space="preserve">    </w:t>
-      </w:r>
-      <w:r>
-        <w:rPr>
-          <w:rFonts w:ascii="Arial" w:hAnsi="Arial"/>
-        </w:rPr>
-        <w:t>return 0;</w:t>
-      </w:r>
-    </w:p>
-    <w:p>
-      <w:pPr>
-        <w:pStyle w:val="Normal"/>
-        <w:widowControl/>
-        <w:bidi w:val="0"/>
-        <w:spacing w:lineRule="auto" w:line="259" w:before="0" w:after="160"/>
-        <w:jc w:val="left"/>
-        <w:rPr>
-          <w:rFonts w:ascii="Arial" w:hAnsi="Arial"/>
-        </w:rPr>
-      </w:pPr>
-      <w:r>
-        <w:rPr>
-          <w:rFonts w:ascii="Arial" w:hAnsi="Arial"/>
-        </w:rPr>
-        <w:t>}</w:t>
-      </w:r>
-    </w:p>
-    <w:p>
-      <w:pPr>
-        <w:pStyle w:val="Normal"/>
-        <w:widowControl/>
-        <w:bidi w:val="0"/>
-        <w:spacing w:lineRule="auto" w:line="259" w:before="0" w:after="160"/>
-        <w:jc w:val="left"/>
-        <w:rPr>
-          <w:rFonts w:ascii="Arial" w:hAnsi="Arial"/>
-        </w:rPr>
-      </w:pPr>
-      <w:r>
-        <w:rPr>
-          <w:rFonts w:ascii="Arial" w:hAnsi="Arial"/>
-        </w:rPr>
-      </w:r>
-    </w:p>
-    <w:p>
-      <w:pPr>
-        <w:pStyle w:val="Normal"/>
-        <w:widowControl/>
-        <w:bidi w:val="0"/>
-        <w:spacing w:lineRule="auto" w:line="259" w:before="0" w:after="160"/>
-        <w:jc w:val="left"/>
-        <w:rPr>
-          <w:rFonts w:ascii="Arial" w:hAnsi="Arial"/>
-        </w:rPr>
-      </w:pPr>
-      <w:r>
-        <w:rPr>
-          <w:rFonts w:ascii="Arial" w:hAnsi="Arial"/>
-        </w:rPr>
-        <w:t>Output:</w:t>
-      </w:r>
-    </w:p>
-    <w:p>
-      <w:pPr>
-        <w:pStyle w:val="Normal"/>
-        <w:widowControl/>
-        <w:bidi w:val="0"/>
-        <w:spacing w:lineRule="auto" w:line="259" w:before="0" w:after="160"/>
-        <w:jc w:val="left"/>
-        <w:rPr>
-          <w:rFonts w:ascii="Arial" w:hAnsi="Arial"/>
-        </w:rPr>
-      </w:pPr>
-      <w:r>
-        <w:rPr>
-          <w:rFonts w:ascii="Arial" w:hAnsi="Arial"/>
-        </w:rPr>
-        <w:t>B’s constructor called</w:t>
-      </w:r>
-    </w:p>
-    <w:p>
-      <w:pPr>
-        <w:pStyle w:val="Normal"/>
-        <w:widowControl/>
-        <w:bidi w:val="0"/>
-        <w:spacing w:lineRule="auto" w:line="259" w:before="0" w:after="160"/>
-        <w:jc w:val="left"/>
-        <w:rPr>
-          <w:rFonts w:ascii="Arial" w:hAnsi="Arial"/>
-        </w:rPr>
-      </w:pPr>
-      <w:r>
-        <w:rPr>
-          <w:rFonts w:ascii="Arial" w:hAnsi="Arial"/>
-        </w:rPr>
-        <w:t>A’s constructor called</w:t>
-      </w:r>
-    </w:p>
-    <w:p>
-      <w:pPr>
-        <w:pStyle w:val="Normal"/>
-        <w:widowControl/>
-        <w:bidi w:val="0"/>
-        <w:spacing w:lineRule="auto" w:line="259" w:before="0" w:after="160"/>
-        <w:jc w:val="left"/>
-        <w:rPr>
-          <w:rFonts w:ascii="Arial" w:hAnsi="Arial"/>
-        </w:rPr>
-      </w:pPr>
-      <w:r>
-        <w:rPr>
-          <w:rFonts w:ascii="Arial" w:hAnsi="Arial"/>
-        </w:rPr>
-        <w:t>C’s constructor called</w:t>
-      </w:r>
-    </w:p>
-    <w:p>
-      <w:pPr>
-        <w:pStyle w:val="Normal"/>
-        <w:widowControl/>
-        <w:bidi w:val="0"/>
-        <w:spacing w:lineRule="auto" w:line="259" w:before="0" w:after="160"/>
-        <w:jc w:val="left"/>
-        <w:rPr>
-          <w:rFonts w:ascii="Arial" w:hAnsi="Arial"/>
-        </w:rPr>
-      </w:pPr>
-      <w:r>
-        <w:rPr>
-          <w:rFonts w:ascii="Arial" w:hAnsi="Arial"/>
-        </w:rPr>
-      </w:r>
-    </w:p>
-    <w:p>
-      <w:pPr>
-        <w:pStyle w:val="Normal"/>
-        <w:widowControl/>
-        <w:bidi w:val="0"/>
-        <w:spacing w:lineRule="auto" w:line="259" w:before="0" w:after="160"/>
-        <w:jc w:val="left"/>
-        <w:rPr>
-          <w:rFonts w:ascii="Arial" w:hAnsi="Arial"/>
-        </w:rPr>
-      </w:pPr>
-      <w:r>
-        <w:rPr>
-          <w:rFonts w:ascii="Arial" w:hAnsi="Arial"/>
-        </w:rPr>
-        <w:t>The object ‘c’ first extends/inherrits from B class, then A class. The ordering here determines the sequence of constructors that get called. Now the primary issue with multiple inherritance is called “The Diamond Problem”. This occurs when a child class extends two parent classes that both extend the same grandparent class. This creates a diamond where you have the child class extending two parents, and then those two parents extending one common class. The child will then recieve duplicate attributes since it’s parents will both inherrit the same properties from the grandparent class. This can be avoided using the virtual keyword which acts in sort of the same manner as #pragma once, only allowing the constructor of the grandparent class to be called once. Here is an example from the same website:</w:t>
-      </w:r>
-    </w:p>
-    <w:p>
-      <w:pPr>
-        <w:pStyle w:val="Normal"/>
-        <w:widowControl/>
-        <w:bidi w:val="0"/>
-        <w:spacing w:lineRule="auto" w:line="259" w:before="0" w:after="160"/>
-        <w:jc w:val="left"/>
-        <w:rPr>
-          <w:rFonts w:ascii="Arial" w:hAnsi="Arial"/>
-        </w:rPr>
-      </w:pPr>
-      <w:r>
-        <w:rPr>
-          <w:rFonts w:ascii="Arial" w:hAnsi="Arial"/>
-        </w:rPr>
-      </w:r>
-    </w:p>
-    <w:p>
-      <w:pPr>
-        <w:pStyle w:val="Normal"/>
-        <w:widowControl/>
-        <w:bidi w:val="0"/>
-        <w:spacing w:lineRule="auto" w:line="259" w:before="0" w:after="160"/>
-        <w:jc w:val="left"/>
-        <w:rPr>
-          <w:rFonts w:ascii="Arial" w:hAnsi="Arial"/>
-        </w:rPr>
-      </w:pPr>
-      <w:r>
-        <w:rPr>
-          <w:rFonts w:ascii="Arial" w:hAnsi="Arial"/>
-        </w:rPr>
-        <w:t>#include &lt;iostream&gt;</w:t>
-      </w:r>
-    </w:p>
-    <w:p>
-      <w:pPr>
-        <w:pStyle w:val="Normal"/>
-        <w:widowControl/>
-        <w:bidi w:val="0"/>
-        <w:spacing w:lineRule="auto" w:line="259" w:before="0" w:after="160"/>
-        <w:jc w:val="left"/>
-        <w:rPr>
-          <w:rFonts w:ascii="Arial" w:hAnsi="Arial"/>
-        </w:rPr>
-      </w:pPr>
-      <w:r>
-        <w:rPr>
-          <w:rFonts w:ascii="Arial" w:hAnsi="Arial"/>
-        </w:rPr>
-        <w:t>using namespace std;</w:t>
-      </w:r>
-    </w:p>
-    <w:p>
-      <w:pPr>
-        <w:pStyle w:val="Normal"/>
-        <w:widowControl/>
-        <w:bidi w:val="0"/>
-        <w:spacing w:lineRule="auto" w:line="259" w:before="0" w:after="160"/>
-        <w:jc w:val="left"/>
-        <w:rPr>
-          <w:rFonts w:ascii="Arial" w:hAnsi="Arial"/>
-        </w:rPr>
-      </w:pPr>
-      <w:r>
-        <w:rPr>
-          <w:rFonts w:ascii="Arial" w:hAnsi="Arial"/>
-        </w:rPr>
-        <w:t>class Person {</w:t>
-      </w:r>
-    </w:p>
-    <w:p>
-      <w:pPr>
-        <w:pStyle w:val="Normal"/>
-        <w:widowControl/>
-        <w:bidi w:val="0"/>
-        <w:spacing w:lineRule="auto" w:line="259" w:before="0" w:after="160"/>
-        <w:jc w:val="left"/>
-        <w:rPr>
-          <w:rFonts w:ascii="Arial" w:hAnsi="Arial"/>
-        </w:rPr>
-      </w:pPr>
-      <w:r>
-        <w:rPr>
-          <w:rFonts w:ascii="Arial" w:hAnsi="Arial"/>
-        </w:rPr>
-        <w:t>public:</w:t>
-      </w:r>
-    </w:p>
-    <w:p>
-      <w:pPr>
-        <w:pStyle w:val="Normal"/>
-        <w:widowControl/>
-        <w:bidi w:val="0"/>
-        <w:spacing w:lineRule="auto" w:line="259" w:before="0" w:after="160"/>
-        <w:jc w:val="left"/>
-        <w:rPr>
-          <w:rFonts w:ascii="Arial" w:hAnsi="Arial"/>
-        </w:rPr>
-      </w:pPr>
-      <w:r>
-        <w:rPr>
-          <w:rFonts w:ascii="Arial" w:hAnsi="Arial"/>
-        </w:rPr>
-        <w:tab/>
-        <w:t>Person(int x) { cout &lt;&lt; "Person::Person(int ) called" &lt;&lt; endl; }</w:t>
-      </w:r>
-    </w:p>
-    <w:p>
-      <w:pPr>
-        <w:pStyle w:val="Normal"/>
-        <w:widowControl/>
-        <w:bidi w:val="0"/>
-        <w:spacing w:lineRule="auto" w:line="259" w:before="0" w:after="160"/>
-        <w:jc w:val="left"/>
-        <w:rPr>
-          <w:rFonts w:ascii="Arial" w:hAnsi="Arial"/>
-        </w:rPr>
-      </w:pPr>
-      <w:r>
-        <w:rPr>
-          <w:rFonts w:ascii="Arial" w:hAnsi="Arial"/>
-        </w:rPr>
-        <w:tab/>
-        <w:t>Person()</w:t>
-        <w:tab/>
-        <w:t xml:space="preserve"> { cout &lt;&lt; "Person::Person() called" &lt;&lt; endl; }</w:t>
-      </w:r>
-    </w:p>
-    <w:p>
-      <w:pPr>
-        <w:pStyle w:val="Normal"/>
-        <w:widowControl/>
-        <w:bidi w:val="0"/>
-        <w:spacing w:lineRule="auto" w:line="259" w:before="0" w:after="160"/>
-        <w:jc w:val="left"/>
-        <w:rPr>
-          <w:rFonts w:ascii="Arial" w:hAnsi="Arial"/>
-        </w:rPr>
-      </w:pPr>
-      <w:r>
-        <w:rPr>
-          <w:rFonts w:ascii="Arial" w:hAnsi="Arial"/>
-        </w:rPr>
-        <w:t>};</w:t>
-      </w:r>
-    </w:p>
-    <w:p>
-      <w:pPr>
-        <w:pStyle w:val="Normal"/>
-        <w:widowControl/>
-        <w:bidi w:val="0"/>
-        <w:spacing w:lineRule="auto" w:line="259" w:before="0" w:after="160"/>
-        <w:jc w:val="left"/>
-        <w:rPr>
-          <w:rFonts w:ascii="Arial" w:hAnsi="Arial"/>
-        </w:rPr>
-      </w:pPr>
-      <w:r>
-        <w:rPr>
-          <w:rFonts w:ascii="Arial" w:hAnsi="Arial"/>
-        </w:rPr>
-      </w:r>
-    </w:p>
-    <w:p>
-      <w:pPr>
-        <w:pStyle w:val="Normal"/>
-        <w:widowControl/>
-        <w:bidi w:val="0"/>
-        <w:spacing w:lineRule="auto" w:line="259" w:before="0" w:after="160"/>
-        <w:jc w:val="left"/>
-        <w:rPr>
-          <w:rFonts w:ascii="Arial" w:hAnsi="Arial"/>
-        </w:rPr>
-      </w:pPr>
-      <w:r>
-        <w:rPr>
-          <w:rFonts w:ascii="Arial" w:hAnsi="Arial"/>
-        </w:rPr>
-        <w:t>class Faculty : virtual public Person {</w:t>
-      </w:r>
-    </w:p>
-    <w:p>
-      <w:pPr>
-        <w:pStyle w:val="Normal"/>
-        <w:widowControl/>
-        <w:bidi w:val="0"/>
-        <w:spacing w:lineRule="auto" w:line="259" w:before="0" w:after="160"/>
-        <w:jc w:val="left"/>
-        <w:rPr>
-          <w:rFonts w:ascii="Arial" w:hAnsi="Arial"/>
-        </w:rPr>
-      </w:pPr>
-      <w:r>
-        <w:rPr>
-          <w:rFonts w:ascii="Arial" w:hAnsi="Arial"/>
-        </w:rPr>
-        <w:t>public:</w:t>
-      </w:r>
-    </w:p>
-    <w:p>
-      <w:pPr>
-        <w:pStyle w:val="Normal"/>
-        <w:widowControl/>
-        <w:bidi w:val="0"/>
-        <w:spacing w:lineRule="auto" w:line="259" w:before="0" w:after="160"/>
-        <w:jc w:val="left"/>
-        <w:rPr>
-          <w:rFonts w:ascii="Arial" w:hAnsi="Arial"/>
-        </w:rPr>
-      </w:pPr>
-      <w:r>
-        <w:rPr>
-          <w:rFonts w:ascii="Arial" w:hAnsi="Arial"/>
-        </w:rPr>
-        <w:tab/>
-        <w:t>Faculty(int x):Person(x) {</w:t>
-      </w:r>
-    </w:p>
-    <w:p>
-      <w:pPr>
-        <w:pStyle w:val="Normal"/>
-        <w:widowControl/>
-        <w:bidi w:val="0"/>
-        <w:spacing w:lineRule="auto" w:line="259" w:before="0" w:after="160"/>
-        <w:jc w:val="left"/>
-        <w:rPr>
-          <w:rFonts w:ascii="Arial" w:hAnsi="Arial"/>
-        </w:rPr>
-      </w:pPr>
-      <w:r>
-        <w:rPr>
-          <w:rFonts w:ascii="Arial" w:hAnsi="Arial"/>
-        </w:rPr>
-        <w:tab/>
-        <w:t>cout&lt;&lt;"Faculty::Faculty(int ) called"&lt;&lt; endl;</w:t>
-      </w:r>
-    </w:p>
-    <w:p>
-      <w:pPr>
-        <w:pStyle w:val="Normal"/>
-        <w:widowControl/>
-        <w:bidi w:val="0"/>
-        <w:spacing w:lineRule="auto" w:line="259" w:before="0" w:after="160"/>
-        <w:jc w:val="left"/>
-        <w:rPr>
-          <w:rFonts w:ascii="Arial" w:hAnsi="Arial"/>
-        </w:rPr>
-      </w:pPr>
-      <w:r>
-        <w:rPr>
-          <w:rFonts w:ascii="Arial" w:hAnsi="Arial"/>
-        </w:rPr>
-        <w:tab/>
-        <w:t>}</w:t>
-      </w:r>
-    </w:p>
-    <w:p>
-      <w:pPr>
-        <w:pStyle w:val="Normal"/>
-        <w:widowControl/>
-        <w:bidi w:val="0"/>
-        <w:spacing w:lineRule="auto" w:line="259" w:before="0" w:after="160"/>
-        <w:jc w:val="left"/>
-        <w:rPr>
-          <w:rFonts w:ascii="Arial" w:hAnsi="Arial"/>
-        </w:rPr>
-      </w:pPr>
-      <w:r>
-        <w:rPr>
-          <w:rFonts w:ascii="Arial" w:hAnsi="Arial"/>
-        </w:rPr>
-        <w:t>};</w:t>
-      </w:r>
-    </w:p>
-    <w:p>
-      <w:pPr>
-        <w:pStyle w:val="Normal"/>
-        <w:widowControl/>
-        <w:bidi w:val="0"/>
-        <w:spacing w:lineRule="auto" w:line="259" w:before="0" w:after="160"/>
-        <w:jc w:val="left"/>
-        <w:rPr>
-          <w:rFonts w:ascii="Arial" w:hAnsi="Arial"/>
-        </w:rPr>
-      </w:pPr>
-      <w:r>
-        <w:rPr>
-          <w:rFonts w:ascii="Arial" w:hAnsi="Arial"/>
-        </w:rPr>
-      </w:r>
-    </w:p>
-    <w:p>
-      <w:pPr>
-        <w:pStyle w:val="Normal"/>
-        <w:widowControl/>
-        <w:bidi w:val="0"/>
-        <w:spacing w:lineRule="auto" w:line="259" w:before="0" w:after="160"/>
-        <w:jc w:val="left"/>
-        <w:rPr>
-          <w:rFonts w:ascii="Arial" w:hAnsi="Arial"/>
-        </w:rPr>
-      </w:pPr>
-      <w:r>
-        <w:rPr>
-          <w:rFonts w:ascii="Arial" w:hAnsi="Arial"/>
-        </w:rPr>
-        <w:t>class Student : virtual public Person {</w:t>
-      </w:r>
-    </w:p>
-    <w:p>
-      <w:pPr>
-        <w:pStyle w:val="Normal"/>
-        <w:widowControl/>
-        <w:bidi w:val="0"/>
-        <w:spacing w:lineRule="auto" w:line="259" w:before="0" w:after="160"/>
-        <w:jc w:val="left"/>
-        <w:rPr>
-          <w:rFonts w:ascii="Arial" w:hAnsi="Arial"/>
-        </w:rPr>
-      </w:pPr>
-      <w:r>
-        <w:rPr>
-          <w:rFonts w:ascii="Arial" w:hAnsi="Arial"/>
-        </w:rPr>
-        <w:t>public:</w:t>
-      </w:r>
-    </w:p>
-    <w:p>
-      <w:pPr>
-        <w:pStyle w:val="Normal"/>
-        <w:widowControl/>
-        <w:bidi w:val="0"/>
-        <w:spacing w:lineRule="auto" w:line="259" w:before="0" w:after="160"/>
-        <w:jc w:val="left"/>
-        <w:rPr>
-          <w:rFonts w:ascii="Arial" w:hAnsi="Arial"/>
-        </w:rPr>
-      </w:pPr>
-      <w:r>
-        <w:rPr>
-          <w:rFonts w:ascii="Arial" w:hAnsi="Arial"/>
-        </w:rPr>
-        <w:tab/>
-        <w:t>Student(int x):Person(x) {</w:t>
-      </w:r>
-    </w:p>
-    <w:p>
-      <w:pPr>
-        <w:pStyle w:val="Normal"/>
-        <w:widowControl/>
-        <w:bidi w:val="0"/>
-        <w:spacing w:lineRule="auto" w:line="259" w:before="0" w:after="160"/>
-        <w:jc w:val="left"/>
-        <w:rPr>
-          <w:rFonts w:ascii="Arial" w:hAnsi="Arial"/>
-        </w:rPr>
-      </w:pPr>
-      <w:r>
-        <w:rPr>
-          <w:rFonts w:ascii="Arial" w:hAnsi="Arial"/>
-        </w:rPr>
-        <w:tab/>
-        <w:tab/>
-        <w:t>cout&lt;&lt;"Student::Student(int ) called"&lt;&lt; endl;</w:t>
-      </w:r>
-    </w:p>
-    <w:p>
-      <w:pPr>
-        <w:pStyle w:val="Normal"/>
-        <w:widowControl/>
-        <w:bidi w:val="0"/>
-        <w:spacing w:lineRule="auto" w:line="259" w:before="0" w:after="160"/>
-        <w:jc w:val="left"/>
-        <w:rPr>
-          <w:rFonts w:ascii="Arial" w:hAnsi="Arial"/>
-        </w:rPr>
-      </w:pPr>
-      <w:r>
-        <w:rPr>
-          <w:rFonts w:ascii="Arial" w:hAnsi="Arial"/>
-        </w:rPr>
-        <w:tab/>
-        <w:t>}</w:t>
-      </w:r>
-    </w:p>
-    <w:p>
-      <w:pPr>
-        <w:pStyle w:val="Normal"/>
-        <w:widowControl/>
-        <w:bidi w:val="0"/>
-        <w:spacing w:lineRule="auto" w:line="259" w:before="0" w:after="160"/>
-        <w:jc w:val="left"/>
-        <w:rPr>
-          <w:rFonts w:ascii="Arial" w:hAnsi="Arial"/>
-        </w:rPr>
-      </w:pPr>
-      <w:r>
-        <w:rPr>
-          <w:rFonts w:ascii="Arial" w:hAnsi="Arial"/>
-        </w:rPr>
-        <w:t>};</w:t>
-      </w:r>
-    </w:p>
-    <w:p>
-      <w:pPr>
-        <w:pStyle w:val="Normal"/>
-        <w:widowControl/>
-        <w:bidi w:val="0"/>
-        <w:spacing w:lineRule="auto" w:line="259" w:before="0" w:after="160"/>
-        <w:jc w:val="left"/>
-        <w:rPr>
-          <w:rFonts w:ascii="Arial" w:hAnsi="Arial"/>
-        </w:rPr>
-      </w:pPr>
-      <w:r>
-        <w:rPr>
-          <w:rFonts w:ascii="Arial" w:hAnsi="Arial"/>
-        </w:rPr>
-      </w:r>
-    </w:p>
-    <w:p>
-      <w:pPr>
-        <w:pStyle w:val="Normal"/>
-        <w:widowControl/>
-        <w:bidi w:val="0"/>
-        <w:spacing w:lineRule="auto" w:line="259" w:before="0" w:after="160"/>
-        <w:jc w:val="left"/>
-        <w:rPr>
-          <w:rFonts w:ascii="Arial" w:hAnsi="Arial"/>
-        </w:rPr>
-      </w:pPr>
-      <w:r>
-        <w:rPr>
-          <w:rFonts w:ascii="Arial" w:hAnsi="Arial"/>
-        </w:rPr>
-        <w:t>class TA : public Faculty, public Student {</w:t>
-      </w:r>
-    </w:p>
-    <w:p>
-      <w:pPr>
-        <w:pStyle w:val="Normal"/>
-        <w:widowControl/>
-        <w:bidi w:val="0"/>
-        <w:spacing w:lineRule="auto" w:line="259" w:before="0" w:after="160"/>
-        <w:jc w:val="left"/>
-        <w:rPr>
-          <w:rFonts w:ascii="Arial" w:hAnsi="Arial"/>
-        </w:rPr>
-      </w:pPr>
-      <w:r>
-        <w:rPr>
-          <w:rFonts w:ascii="Arial" w:hAnsi="Arial"/>
-        </w:rPr>
-        <w:t>public:</w:t>
-      </w:r>
-    </w:p>
-    <w:p>
-      <w:pPr>
-        <w:pStyle w:val="Normal"/>
-        <w:widowControl/>
-        <w:bidi w:val="0"/>
-        <w:spacing w:lineRule="auto" w:line="259" w:before="0" w:after="160"/>
-        <w:jc w:val="left"/>
-        <w:rPr>
-          <w:rFonts w:ascii="Arial" w:hAnsi="Arial"/>
-        </w:rPr>
-      </w:pPr>
-      <w:r>
-        <w:rPr>
-          <w:rFonts w:ascii="Arial" w:hAnsi="Arial"/>
-        </w:rPr>
-        <w:tab/>
-        <w:t>TA(int x):Student(x), Faculty(x) {</w:t>
-      </w:r>
-    </w:p>
-    <w:p>
-      <w:pPr>
-        <w:pStyle w:val="Normal"/>
-        <w:widowControl/>
-        <w:bidi w:val="0"/>
-        <w:spacing w:lineRule="auto" w:line="259" w:before="0" w:after="160"/>
-        <w:jc w:val="left"/>
-        <w:rPr>
-          <w:rFonts w:ascii="Arial" w:hAnsi="Arial"/>
-        </w:rPr>
-      </w:pPr>
-      <w:r>
-        <w:rPr>
-          <w:rFonts w:ascii="Arial" w:hAnsi="Arial"/>
-        </w:rPr>
-        <w:tab/>
-        <w:tab/>
-        <w:t>cout&lt;&lt;"TA::TA(int ) called"&lt;&lt; endl;</w:t>
-      </w:r>
-    </w:p>
-    <w:p>
-      <w:pPr>
-        <w:pStyle w:val="Normal"/>
-        <w:widowControl/>
-        <w:bidi w:val="0"/>
-        <w:spacing w:lineRule="auto" w:line="259" w:before="0" w:after="160"/>
-        <w:jc w:val="left"/>
-        <w:rPr>
-          <w:rFonts w:ascii="Arial" w:hAnsi="Arial"/>
-        </w:rPr>
-      </w:pPr>
-      <w:r>
-        <w:rPr>
-          <w:rFonts w:ascii="Arial" w:hAnsi="Arial"/>
-        </w:rPr>
-        <w:tab/>
-        <w:t>}</w:t>
-      </w:r>
-    </w:p>
-    <w:p>
-      <w:pPr>
-        <w:pStyle w:val="Normal"/>
-        <w:widowControl/>
-        <w:bidi w:val="0"/>
-        <w:spacing w:lineRule="auto" w:line="259" w:before="0" w:after="160"/>
-        <w:jc w:val="left"/>
-        <w:rPr>
-          <w:rFonts w:ascii="Arial" w:hAnsi="Arial"/>
-        </w:rPr>
-      </w:pPr>
-      <w:r>
-        <w:rPr>
-          <w:rFonts w:ascii="Arial" w:hAnsi="Arial"/>
-        </w:rPr>
-        <w:t>};</w:t>
-      </w:r>
-    </w:p>
-    <w:p>
-      <w:pPr>
-        <w:pStyle w:val="Normal"/>
-        <w:widowControl/>
-        <w:bidi w:val="0"/>
-        <w:spacing w:lineRule="auto" w:line="259" w:before="0" w:after="160"/>
-        <w:jc w:val="left"/>
-        <w:rPr>
-          <w:rFonts w:ascii="Arial" w:hAnsi="Arial"/>
-        </w:rPr>
-      </w:pPr>
-      <w:r>
-        <w:rPr>
-          <w:rFonts w:ascii="Arial" w:hAnsi="Arial"/>
-        </w:rPr>
-      </w:r>
-    </w:p>
-    <w:p>
-      <w:pPr>
-        <w:pStyle w:val="Normal"/>
-        <w:widowControl/>
-        <w:bidi w:val="0"/>
-        <w:spacing w:lineRule="auto" w:line="259" w:before="0" w:after="160"/>
-        <w:jc w:val="left"/>
-        <w:rPr>
-          <w:rFonts w:ascii="Arial" w:hAnsi="Arial"/>
-        </w:rPr>
-      </w:pPr>
-      <w:r>
-        <w:rPr>
-          <w:rFonts w:ascii="Arial" w:hAnsi="Arial"/>
-        </w:rPr>
-        <w:t>int main() {</w:t>
-      </w:r>
-    </w:p>
-    <w:p>
-      <w:pPr>
-        <w:pStyle w:val="Normal"/>
-        <w:widowControl/>
-        <w:bidi w:val="0"/>
-        <w:spacing w:lineRule="auto" w:line="259" w:before="0" w:after="160"/>
-        <w:jc w:val="left"/>
-        <w:rPr>
-          <w:rFonts w:ascii="Arial" w:hAnsi="Arial"/>
-        </w:rPr>
-      </w:pPr>
-      <w:r>
-        <w:rPr>
-          <w:rFonts w:ascii="Arial" w:hAnsi="Arial"/>
-        </w:rPr>
-        <w:tab/>
-        <w:t>TA ta1(30);</w:t>
-      </w:r>
-    </w:p>
-    <w:p>
-      <w:pPr>
-        <w:pStyle w:val="Normal"/>
-        <w:widowControl/>
-        <w:bidi w:val="0"/>
-        <w:spacing w:lineRule="auto" w:line="259" w:before="0" w:after="160"/>
-        <w:jc w:val="left"/>
-        <w:rPr>
-          <w:rFonts w:ascii="Arial" w:hAnsi="Arial"/>
-        </w:rPr>
-      </w:pPr>
-      <w:r>
-        <w:rPr>
-          <w:rFonts w:ascii="Arial" w:hAnsi="Arial"/>
-        </w:rPr>
-        <w:t>}</w:t>
-      </w:r>
-    </w:p>
-    <w:p>
-      <w:pPr>
-        <w:pStyle w:val="Normal"/>
-        <w:widowControl/>
-        <w:bidi w:val="0"/>
-        <w:spacing w:lineRule="auto" w:line="259" w:before="0" w:after="160"/>
-        <w:jc w:val="left"/>
-        <w:rPr>
-          <w:rFonts w:ascii="Arial" w:hAnsi="Arial"/>
-          <w:b w:val="false"/>
-          <w:bCs w:val="false"/>
-        </w:rPr>
-      </w:pPr>
-      <w:r>
-        <w:rPr>
-          <w:rFonts w:ascii="Arial" w:hAnsi="Arial"/>
-          <w:b w:val="false"/>
-          <w:bCs w:val="false"/>
-        </w:rPr>
-      </w:r>
-    </w:p>
-    <w:p>
-      <w:pPr>
-        <w:pStyle w:val="Normal"/>
-        <w:widowControl/>
-        <w:bidi w:val="0"/>
-        <w:spacing w:lineRule="auto" w:line="259" w:before="0" w:after="160"/>
-        <w:jc w:val="left"/>
-        <w:rPr>
-          <w:b w:val="false"/>
-          <w:bCs w:val="false"/>
-          <w:u w:val="single"/>
-        </w:rPr>
-      </w:pPr>
-      <w:r>
-        <w:rPr>
-          <w:rFonts w:ascii="Arial" w:hAnsi="Arial"/>
-          <w:b w:val="false"/>
-          <w:bCs w:val="false"/>
-          <w:u w:val="single"/>
-        </w:rPr>
-        <w:t>The this Keyword:</w:t>
-      </w:r>
-    </w:p>
-    <w:p>
-      <w:pPr>
-        <w:pStyle w:val="Normal"/>
-        <w:widowControl/>
-        <w:bidi w:val="0"/>
-        <w:spacing w:lineRule="auto" w:line="259" w:before="0" w:after="160"/>
-        <w:jc w:val="left"/>
-        <w:rPr>
-          <w:rFonts w:ascii="Arial" w:hAnsi="Arial"/>
-        </w:rPr>
-      </w:pPr>
-      <w:r>
-        <w:rPr>
-          <w:rFonts w:ascii="Arial" w:hAnsi="Arial"/>
-          <w:b w:val="false"/>
-          <w:bCs w:val="false"/>
-        </w:rPr>
-        <w:tab/>
-        <w:t xml:space="preserve">As is the case with many OOP languages, we can use the this keyword to self-reference the particular instance of the class which invoked the function in which the keyword is being used. Whenever a member function is invoked, a pointer to its callee is implicitly passed into the function in the form of the </w:t>
-      </w:r>
-      <w:r>
-        <w:rPr>
-          <w:rFonts w:ascii="Arial" w:hAnsi="Arial"/>
-          <w:b w:val="false"/>
-          <w:bCs w:val="false"/>
-          <w:i/>
-          <w:iCs/>
-        </w:rPr>
-        <w:t>this</w:t>
-      </w:r>
-      <w:r>
-        <w:rPr>
-          <w:rFonts w:ascii="Arial" w:hAnsi="Arial"/>
-          <w:b w:val="false"/>
-          <w:bCs w:val="false"/>
-        </w:rPr>
-        <w:t xml:space="preserve"> keyword. The this keyword is really just an alias for const *T. For example, if we have a class named Foo, we can do:</w:t>
-      </w:r>
-    </w:p>
-    <w:p>
-      <w:pPr>
-        <w:pStyle w:val="Normal"/>
-        <w:widowControl/>
-        <w:bidi w:val="0"/>
-        <w:spacing w:lineRule="auto" w:line="259" w:before="0" w:after="160"/>
-        <w:jc w:val="left"/>
-        <w:rPr>
-          <w:rFonts w:ascii="Arial" w:hAnsi="Arial"/>
-        </w:rPr>
-      </w:pPr>
-      <w:r>
-        <w:rPr>
-          <w:rFonts w:ascii="Arial" w:hAnsi="Arial"/>
-          <w:b w:val="false"/>
-          <w:bCs w:val="false"/>
-        </w:rPr>
-        <w:t xml:space="preserve">const Foo *foo = this; </w:t>
-      </w:r>
-    </w:p>
-    <w:p>
-      <w:pPr>
-        <w:pStyle w:val="Normal"/>
-        <w:widowControl/>
-        <w:bidi w:val="0"/>
-        <w:spacing w:lineRule="auto" w:line="259" w:before="0" w:after="160"/>
-        <w:jc w:val="left"/>
-        <w:rPr>
-          <w:rFonts w:ascii="Arial" w:hAnsi="Arial"/>
-        </w:rPr>
-      </w:pPr>
-      <w:r>
-        <w:rPr>
-          <w:rFonts w:ascii="Arial" w:hAnsi="Arial"/>
-          <w:b w:val="false"/>
-          <w:bCs w:val="false"/>
-        </w:rPr>
-        <w:t xml:space="preserve">and that would be perfectly valid. Due to the fact that the this keyword is a pointer, it means that in order to access members of the instance using it, we must do so via the arrow operator. Something interesting is that the type of </w:t>
-      </w:r>
-      <w:r>
-        <w:rPr>
-          <w:rFonts w:ascii="Arial" w:hAnsi="Arial"/>
-          <w:b w:val="false"/>
-          <w:bCs w:val="false"/>
-          <w:i/>
-          <w:iCs/>
-        </w:rPr>
-        <w:t>this</w:t>
-      </w:r>
-      <w:r>
-        <w:rPr>
-          <w:rFonts w:ascii="Arial" w:hAnsi="Arial"/>
-          <w:b w:val="false"/>
-          <w:bCs w:val="false"/>
-        </w:rPr>
-        <w:t xml:space="preserve"> changes within a const-qualified scope. For example, if the member function foo() is marked const (meaning we’re not allowed to modify member variables belonging to the class) then the type of </w:t>
-      </w:r>
-      <w:r>
-        <w:rPr>
-          <w:rFonts w:ascii="Arial" w:hAnsi="Arial"/>
-          <w:b w:val="false"/>
-          <w:bCs w:val="false"/>
-          <w:i/>
-          <w:iCs/>
-        </w:rPr>
-        <w:t>this</w:t>
-      </w:r>
-      <w:r>
-        <w:rPr>
-          <w:rFonts w:ascii="Arial" w:hAnsi="Arial"/>
-          <w:b w:val="false"/>
-          <w:bCs w:val="false"/>
-        </w:rPr>
-        <w:t xml:space="preserve"> changes from const *Foo to const * const Foo. This makes not only the referenced instance immutable, but also any members which belong to it, therefore, attempting to access any member variables via this-&gt; will fail (which makes sense in the context of a const-qualified scope).</w:t>
-      </w:r>
-    </w:p>
-    <w:p>
-      <w:pPr>
-        <w:pStyle w:val="Normal"/>
         <w:widowControl/>
         <w:bidi w:val="0"/>
         <w:spacing w:lineRule="auto" w:line="259" w:before="0" w:after="160"/>
@@ -19528,318 +18043,6 @@
           <w:bCs w:val="false"/>
           <w:u w:val="single"/>
         </w:rPr>
-        <w:t>The Boost Library:</w:t>
-      </w:r>
-    </w:p>
-    <w:p>
-      <w:pPr>
-        <w:pStyle w:val="Normal"/>
-        <w:widowControl/>
-        <w:bidi w:val="0"/>
-        <w:spacing w:lineRule="auto" w:line="259" w:before="0" w:after="160"/>
-        <w:jc w:val="left"/>
-        <w:rPr>
-          <w:rFonts w:ascii="Arial" w:hAnsi="Arial"/>
-          <w:b w:val="false"/>
-          <w:bCs w:val="false"/>
-        </w:rPr>
-      </w:pPr>
-      <w:r>
-        <w:rPr>
-          <w:rFonts w:ascii="Arial" w:hAnsi="Arial"/>
-          <w:b w:val="false"/>
-          <w:bCs w:val="false"/>
-        </w:rPr>
-      </w:r>
-    </w:p>
-    <w:p>
-      <w:pPr>
-        <w:pStyle w:val="Normal"/>
-        <w:widowControl/>
-        <w:bidi w:val="0"/>
-        <w:spacing w:lineRule="auto" w:line="259" w:before="0" w:after="160"/>
-        <w:jc w:val="left"/>
-        <w:rPr>
-          <w:b w:val="false"/>
-          <w:bCs w:val="false"/>
-          <w:u w:val="single"/>
-        </w:rPr>
-      </w:pPr>
-      <w:r>
-        <w:rPr>
-          <w:rFonts w:ascii="Arial" w:hAnsi="Arial"/>
-          <w:b w:val="false"/>
-          <w:bCs w:val="false"/>
-          <w:u w:val="single"/>
-        </w:rPr>
-        <w:t>Structure Alignment:</w:t>
-      </w:r>
-    </w:p>
-    <w:p>
-      <w:pPr>
-        <w:pStyle w:val="Normal"/>
-        <w:widowControl/>
-        <w:bidi w:val="0"/>
-        <w:spacing w:lineRule="auto" w:line="259" w:before="0" w:after="160"/>
-        <w:jc w:val="left"/>
-        <w:rPr>
-          <w:rFonts w:ascii="Arial" w:hAnsi="Arial"/>
-        </w:rPr>
-      </w:pPr>
-      <w:r>
-        <w:rPr>
-          <w:rFonts w:ascii="Arial" w:hAnsi="Arial"/>
-          <w:b w:val="false"/>
-          <w:bCs w:val="false"/>
-        </w:rPr>
-        <w:tab/>
-        <w:t xml:space="preserve">Perhaps a more niche topic is structure alignment. This is closely related to bit packing which we discussed in my C notes. This is heavily dependent on hardware, which is why it is important to understand what kind of architecture you’re developing for. </w:t>
-      </w:r>
-      <w:r>
-        <w:rPr>
-          <w:rFonts w:eastAsia="Calibri" w:cs="" w:ascii="Arial" w:hAnsi="Arial" w:cstheme="minorBidi" w:eastAsiaTheme="minorHAnsi"/>
-          <w:b w:val="false"/>
-          <w:bCs w:val="false"/>
-          <w:color w:val="auto"/>
-          <w:kern w:val="0"/>
-          <w:sz w:val="22"/>
-          <w:szCs w:val="22"/>
-          <w:lang w:val="en-CA" w:eastAsia="en-US" w:bidi="ar-SA"/>
-        </w:rPr>
-        <w:t xml:space="preserve">Depending on the architecture that you’re working with, data types in C/C++ will have a certain byte alignment requirement. </w:t>
-      </w:r>
-      <w:r>
-        <w:rPr>
-          <w:rFonts w:ascii="Arial" w:hAnsi="Arial"/>
-          <w:b w:val="false"/>
-          <w:bCs w:val="false"/>
-        </w:rPr>
-        <w:t xml:space="preserve"> On a 32-bit machine, the byte alignment is 4 bytes. This means that the CPU reads 4 bytes at a time when accessing variables. This actually means that the order in which we declare our variables makes a difference for performance. For example, if we had a struct where we had a short int (2 bytes), followed by an int (4 bytes), the compiler would create 2 bytes of padding (just a bunch of NO-OP instructions/null values) after the short so that the integer could occupy a full byte alignment. This means that everytime we traverse the struct, the CPU is reading two null bytes of data. Therefore, we want to pack our bytes according to our alignment for maximal efficiency where possible. </w:t>
-      </w:r>
-    </w:p>
-    <w:p>
-      <w:pPr>
-        <w:pStyle w:val="Normal"/>
-        <w:widowControl/>
-        <w:bidi w:val="0"/>
-        <w:spacing w:lineRule="auto" w:line="259" w:before="0" w:after="160"/>
-        <w:jc w:val="left"/>
-        <w:rPr>
-          <w:rFonts w:ascii="Arial" w:hAnsi="Arial"/>
-          <w:b w:val="false"/>
-          <w:bCs w:val="false"/>
-        </w:rPr>
-      </w:pPr>
-      <w:r>
-        <w:rPr>
-          <w:rFonts w:ascii="Arial" w:hAnsi="Arial"/>
-          <w:b w:val="false"/>
-          <w:bCs w:val="false"/>
-        </w:rPr>
-      </w:r>
-    </w:p>
-    <w:p>
-      <w:pPr>
-        <w:pStyle w:val="Normal"/>
-        <w:widowControl/>
-        <w:bidi w:val="0"/>
-        <w:spacing w:lineRule="auto" w:line="259" w:before="0" w:after="160"/>
-        <w:jc w:val="left"/>
-        <w:rPr>
-          <w:rFonts w:ascii="Arial" w:hAnsi="Arial"/>
-        </w:rPr>
-      </w:pPr>
-      <w:r>
-        <w:rPr>
-          <w:rFonts w:ascii="Arial" w:hAnsi="Arial"/>
-          <w:b w:val="false"/>
-          <w:bCs w:val="false"/>
-        </w:rPr>
-        <w:tab/>
-        <w:t>If you recall bit fields/bit packing, you’ll remember that we can explicitely tell C/C++ to reduce the number of bits required for our variables. For example, we can declare multiple ints, but have them only occupy a certain number of bits like so:</w:t>
-      </w:r>
-    </w:p>
-    <w:p>
-      <w:pPr>
-        <w:pStyle w:val="Normal"/>
-        <w:widowControl/>
-        <w:bidi w:val="0"/>
-        <w:spacing w:lineRule="auto" w:line="259" w:before="0" w:after="160"/>
-        <w:jc w:val="left"/>
-        <w:rPr>
-          <w:rFonts w:ascii="Arial" w:hAnsi="Arial"/>
-        </w:rPr>
-      </w:pPr>
-      <w:r>
-        <w:rPr>
-          <w:rFonts w:ascii="Arial" w:hAnsi="Arial"/>
-          <w:b w:val="false"/>
-          <w:bCs w:val="false"/>
-        </w:rPr>
-        <w:t>int a;</w:t>
-      </w:r>
-    </w:p>
-    <w:p>
-      <w:pPr>
-        <w:pStyle w:val="Normal"/>
-        <w:widowControl/>
-        <w:bidi w:val="0"/>
-        <w:spacing w:lineRule="auto" w:line="259" w:before="0" w:after="160"/>
-        <w:jc w:val="left"/>
-        <w:rPr>
-          <w:rFonts w:ascii="Arial" w:hAnsi="Arial"/>
-        </w:rPr>
-      </w:pPr>
-      <w:r>
-        <w:rPr>
-          <w:rFonts w:ascii="Arial" w:hAnsi="Arial"/>
-          <w:b w:val="false"/>
-          <w:bCs w:val="false"/>
-        </w:rPr>
-        <w:t xml:space="preserve">unsigned int b:1, c:1, d:30; </w:t>
-      </w:r>
-    </w:p>
-    <w:p>
-      <w:pPr>
-        <w:pStyle w:val="Normal"/>
-        <w:widowControl/>
-        <w:bidi w:val="0"/>
-        <w:spacing w:lineRule="auto" w:line="259" w:before="0" w:after="160"/>
-        <w:jc w:val="left"/>
-        <w:rPr>
-          <w:rFonts w:ascii="Arial" w:hAnsi="Arial"/>
-        </w:rPr>
-      </w:pPr>
-      <w:r>
-        <w:rPr>
-          <w:rFonts w:ascii="Arial" w:hAnsi="Arial"/>
-          <w:b w:val="false"/>
-          <w:bCs w:val="false"/>
-        </w:rPr>
-        <w:t>and this would only take up 4 bytes which meets the byte alignment requirement. Notice, however, that if we were to declare our variables like so:</w:t>
-      </w:r>
-    </w:p>
-    <w:p>
-      <w:pPr>
-        <w:pStyle w:val="Normal"/>
-        <w:widowControl/>
-        <w:bidi w:val="0"/>
-        <w:spacing w:lineRule="auto" w:line="259" w:before="0" w:after="160"/>
-        <w:jc w:val="left"/>
-        <w:rPr>
-          <w:rFonts w:ascii="Arial" w:hAnsi="Arial"/>
-        </w:rPr>
-      </w:pPr>
-      <w:r>
-        <w:rPr>
-          <w:rFonts w:ascii="Arial" w:hAnsi="Arial"/>
-          <w:b w:val="false"/>
-          <w:bCs w:val="false"/>
-        </w:rPr>
-        <w:t>unsigned int a:1;</w:t>
-      </w:r>
-    </w:p>
-    <w:p>
-      <w:pPr>
-        <w:pStyle w:val="Normal"/>
-        <w:widowControl/>
-        <w:bidi w:val="0"/>
-        <w:spacing w:lineRule="auto" w:line="259" w:before="0" w:after="160"/>
-        <w:jc w:val="left"/>
-        <w:rPr>
-          <w:rFonts w:ascii="Arial" w:hAnsi="Arial"/>
-        </w:rPr>
-      </w:pPr>
-      <w:r>
-        <w:rPr>
-          <w:rFonts w:ascii="Arial" w:hAnsi="Arial"/>
-          <w:b w:val="false"/>
-          <w:bCs w:val="false"/>
-        </w:rPr>
-        <w:t>int b;</w:t>
-      </w:r>
-    </w:p>
-    <w:p>
-      <w:pPr>
-        <w:pStyle w:val="Normal"/>
-        <w:widowControl/>
-        <w:bidi w:val="0"/>
-        <w:spacing w:lineRule="auto" w:line="259" w:before="0" w:after="160"/>
-        <w:jc w:val="left"/>
-        <w:rPr>
-          <w:rFonts w:ascii="Arial" w:hAnsi="Arial"/>
-        </w:rPr>
-      </w:pPr>
-      <w:r>
-        <w:rPr>
-          <w:rFonts w:ascii="Arial" w:hAnsi="Arial"/>
-          <w:b w:val="false"/>
-          <w:bCs w:val="false"/>
-        </w:rPr>
-        <w:t>unsigned int c:1, d:30;</w:t>
-      </w:r>
-    </w:p>
-    <w:p>
-      <w:pPr>
-        <w:pStyle w:val="Normal"/>
-        <w:widowControl/>
-        <w:bidi w:val="0"/>
-        <w:spacing w:lineRule="auto" w:line="259" w:before="0" w:after="160"/>
-        <w:jc w:val="left"/>
-        <w:rPr>
-          <w:rFonts w:ascii="Arial" w:hAnsi="Arial"/>
-        </w:rPr>
-      </w:pPr>
-      <w:r>
-        <w:rPr>
-          <w:rFonts w:ascii="Arial" w:hAnsi="Arial"/>
-          <w:b w:val="false"/>
-          <w:bCs w:val="false"/>
-        </w:rPr>
-        <w:t xml:space="preserve">Then we would actually be occupying 12 bytes when we could’ve packed it into 8 since there will be 31 bits of padding after a, and 1 bit of padding after d (ie. We wasted 4 bytes!). </w:t>
-      </w:r>
-    </w:p>
-    <w:p>
-      <w:pPr>
-        <w:pStyle w:val="Normal"/>
-        <w:widowControl/>
-        <w:bidi w:val="0"/>
-        <w:spacing w:lineRule="auto" w:line="259" w:before="0" w:after="160"/>
-        <w:jc w:val="left"/>
-        <w:rPr>
-          <w:rFonts w:ascii="Arial" w:hAnsi="Arial"/>
-          <w:b w:val="false"/>
-          <w:bCs w:val="false"/>
-        </w:rPr>
-      </w:pPr>
-      <w:r>
-        <w:rPr>
-          <w:rFonts w:ascii="Arial" w:hAnsi="Arial"/>
-          <w:b w:val="false"/>
-          <w:bCs w:val="false"/>
-        </w:rPr>
-      </w:r>
-    </w:p>
-    <w:p>
-      <w:pPr>
-        <w:pStyle w:val="Normal"/>
-        <w:widowControl/>
-        <w:bidi w:val="0"/>
-        <w:spacing w:lineRule="auto" w:line="259" w:before="0" w:after="160"/>
-        <w:jc w:val="left"/>
-        <w:rPr>
-          <w:b w:val="false"/>
-          <w:bCs w:val="false"/>
-          <w:u w:val="single"/>
-        </w:rPr>
-      </w:pPr>
-      <w:r>
-        <w:rPr>
-          <w:rFonts w:ascii="Arial" w:hAnsi="Arial"/>
-          <w:b w:val="false"/>
-          <w:bCs w:val="false"/>
-          <w:u w:val="single"/>
-        </w:rPr>
         <w:t>File I/O:</w:t>
       </w:r>
     </w:p>
@@ -23172,7 +21375,7 @@
           <w:bCs w:val="false"/>
           <w:u w:val="single"/>
         </w:rPr>
-        <w:t>Error Handling:</w:t>
+        <w:t>Exceptions:</w:t>
       </w:r>
     </w:p>
     <w:p>
@@ -23846,7 +22049,7 @@
         </w:rPr>
         <w:t xml:space="preserve">The std::packaged_task and std::promise objects contain a member function called get_future() for this purpose, whereas a function marked with the std::async keyword implicitly returns a std::future. To illustrate the differences between these methods, I’ve taken the snippets from this stack overflow post: </w:t>
       </w:r>
-      <w:hyperlink r:id="rId5">
+      <w:hyperlink r:id="rId4">
         <w:r>
           <w:rPr>
             <w:rStyle w:val="Hyperlink"/>

</xml_diff>

<commit_message>
Been a while since I last committed
</commit_message>
<xml_diff>
--- a/CPlusPlus.docx
+++ b/CPlusPlus.docx
@@ -125,11 +125,13 @@
       <w:pPr>
         <w:pStyle w:val="Normal"/>
         <w:rPr>
+          <w:rFonts w:ascii="Arial" w:hAnsi="Arial"/>
           <w:u w:val="single"/>
         </w:rPr>
       </w:pPr>
       <w:r>
         <w:rPr>
+          <w:rFonts w:ascii="Arial" w:hAnsi="Arial"/>
           <w:u w:val="single"/>
         </w:rPr>
         <w:t>The Myth of Backwards Compatibility:</w:t>
@@ -139,15 +141,87 @@
       <w:pPr>
         <w:pStyle w:val="Normal"/>
         <w:rPr>
-          <w:u w:val="single"/>
-        </w:rPr>
-      </w:pPr>
-      <w:r>
-        <w:rPr>
-          <w:u w:val="none"/>
+          <w:rFonts w:ascii="Arial" w:hAnsi="Arial"/>
+        </w:rPr>
+      </w:pPr>
+      <w:r>
+        <w:rPr>
+          <w:rFonts w:ascii="Arial" w:hAnsi="Arial"/>
         </w:rPr>
         <w:tab/>
-        <w:t>It will sometimes be said that C++ is backwards compatible with C. This is simply untrue. C is also not a subset of C++ - they are two distinct languages that have deviated more and more over time. I say this because, even though you can write programs that would run in both a C compiler and a C++ compiler, this does not mean that all C programs will compile under a C++ compiler. There are things in the C language that are not present in C++, especially in newer versions of C.</w:t>
+        <w:t xml:space="preserve">It will sometimes be said that C++ is backwards compatible with C. This is simply </w:t>
+      </w:r>
+      <w:r>
+        <w:rPr>
+          <w:rFonts w:ascii="Arial" w:hAnsi="Arial"/>
+        </w:rPr>
+        <w:t>false</w:t>
+      </w:r>
+      <w:r>
+        <w:rPr>
+          <w:rFonts w:ascii="Arial" w:hAnsi="Arial"/>
+        </w:rPr>
+        <w:t xml:space="preserve">. C is also not a subset of C++ - they are two distinct languages that have deviated more and more over time. I say this because, even though you can write programs that </w:t>
+      </w:r>
+      <w:r>
+        <w:rPr>
+          <w:rFonts w:ascii="Arial" w:hAnsi="Arial"/>
+        </w:rPr>
+        <w:t>will</w:t>
+      </w:r>
+      <w:r>
+        <w:rPr>
+          <w:rFonts w:ascii="Arial" w:hAnsi="Arial"/>
+        </w:rPr>
+        <w:t xml:space="preserve"> </w:t>
+      </w:r>
+      <w:r>
+        <w:rPr>
+          <w:rFonts w:ascii="Arial" w:hAnsi="Arial"/>
+        </w:rPr>
+        <w:t>compile</w:t>
+      </w:r>
+      <w:r>
+        <w:rPr>
+          <w:rFonts w:ascii="Arial" w:hAnsi="Arial"/>
+        </w:rPr>
+        <w:t xml:space="preserve"> </w:t>
+      </w:r>
+      <w:r>
+        <w:rPr>
+          <w:rFonts w:ascii="Arial" w:hAnsi="Arial"/>
+        </w:rPr>
+        <w:t>using</w:t>
+      </w:r>
+      <w:r>
+        <w:rPr>
+          <w:rFonts w:ascii="Arial" w:hAnsi="Arial"/>
+        </w:rPr>
+        <w:t xml:space="preserve"> </w:t>
+      </w:r>
+      <w:r>
+        <w:rPr>
+          <w:rFonts w:ascii="Arial" w:hAnsi="Arial"/>
+        </w:rPr>
+        <w:t>either</w:t>
+      </w:r>
+      <w:r>
+        <w:rPr>
+          <w:rFonts w:ascii="Arial" w:hAnsi="Arial"/>
+        </w:rPr>
+        <w:t xml:space="preserve"> a C compiler and a C++ compiler, this does not mean that all C programs will compile under a C++ compiler </w:t>
+      </w:r>
+      <w:r>
+        <w:rPr>
+          <w:rFonts w:ascii="Arial" w:hAnsi="Arial"/>
+        </w:rPr>
+        <w:t>(and vice versa)</w:t>
+      </w:r>
+      <w:r>
+        <w:rPr>
+          <w:rFonts w:ascii="Arial" w:hAnsi="Arial"/>
+        </w:rPr>
+        <w:t>.</w:t>
       </w:r>
     </w:p>
     <w:p>
@@ -1284,7 +1358,7 @@
         <w:rPr>
           <w:rFonts w:ascii="Arial" w:hAnsi="Arial"/>
         </w:rPr>
-        <w:t>This class might reside in a file called animal.h (although it could just as easily reside in a source file as well). C++ allows us to define public and private segments within both classes and structs. The private specifier is assumed if no specifier is given (something we will discuss more shortly), however, I personally think it’s still good to explicitely declare your variables as being private because it takes no time and improves readability. We might use private for variables or methods which should only be accessible to the class itself, as well as subclasses/child classes, whereas public can be accessed from any file or class. In animal.cpp, we would then define the actual code block/body for each of the declared functions in animal.h.</w:t>
+        <w:t>This class might reside in a file called animal.h (although it could just as easily reside in a source file as well). C++ allows us to define public and private segments within both classes and structs. The private specifier is assumed if no specifier is given (something we will discuss more shortly), however, I personally think it’s still good to explicitly declare your variables as being private because it takes no time and improves readability. We might use private for variables or methods which should only be accessible to the class itself, as well as subclasses/child classes, whereas public can be accessed from any file or class. In animal.cpp, we would then define the actual code block/body for each of the declared functions in animal.h.</w:t>
       </w:r>
     </w:p>
     <w:p>
@@ -1887,6 +1961,120 @@
           <w:rFonts w:ascii="Arial" w:hAnsi="Arial"/>
         </w:rPr>
         <w:t>The first method is something of a shorthand because it avoids the unnecessary repetition of method 2, where we first declare the type as Animal and also assign dog the instance returned by the Animal constructor. Method 1 does both the declaration and assignment in one step. Note though that Method 1 has a slight variation when using the default constructor. For example, Foo foo(); will fail at compile time because the compiler will think that this is a function declaration. For the default constructor in particular, the correct syntax is to just omit the brackets like so: Foo foo; In the case of cat, we are using a parameterized constructor, so the brackets are required. The first and second method share something in common which the third does not share, and that is that the first and second methods allocate the instance of Animal on the stack, whereas the new keyword used in method 3 creates a heap-allocated instance. See the next section for an explanation of the new and delete keywords.</w:t>
+      </w:r>
+    </w:p>
+    <w:p>
+      <w:pPr>
+        <w:pStyle w:val="Normal"/>
+        <w:rPr>
+          <w:rFonts w:ascii="Arial" w:hAnsi="Arial"/>
+        </w:rPr>
+      </w:pPr>
+      <w:r>
+        <w:rPr/>
+      </w:r>
+    </w:p>
+    <w:p>
+      <w:pPr>
+        <w:pStyle w:val="Normal"/>
+        <w:rPr>
+          <w:u w:val="single"/>
+        </w:rPr>
+      </w:pPr>
+      <w:r>
+        <w:rPr>
+          <w:u w:val="single"/>
+        </w:rPr>
+        <w:t>The Destructor:</w:t>
+      </w:r>
+    </w:p>
+    <w:p>
+      <w:pPr>
+        <w:pStyle w:val="Normal"/>
+        <w:rPr>
+          <w:u w:val="single"/>
+        </w:rPr>
+      </w:pPr>
+      <w:r>
+        <w:rPr>
+          <w:u w:val="none"/>
+        </w:rPr>
+        <w:tab/>
+        <w:t>C++ has a somewhat unique feature compared to most languages, which is that on top of a constructor, it also has a destructor. Constructors, as you know, specify a block of code that runs when an object is initialized. The allocation itself can occur within stack space or heap space; in either case, the constructor is invoked when the object is instantiated. In much the same way, the destructor will be invoked when the object either goes out of scope (if it is stack-allocated and thus cleaned up when the stack frame is popped) or when the heap memory is deallocated either via std::free(), the delete keyword, or automatically if using a smart pointer. The destructor can be identified by the tilde (~) that prefixes the signature of the destructor. Otherwise, the signature looks much the same as the default constructor:</w:t>
+      </w:r>
+    </w:p>
+    <w:p>
+      <w:pPr>
+        <w:pStyle w:val="Normal"/>
+        <w:rPr>
+          <w:u w:val="none"/>
+        </w:rPr>
+      </w:pPr>
+      <w:r>
+        <w:rPr>
+          <w:u w:val="single"/>
+        </w:rPr>
+      </w:r>
+    </w:p>
+    <w:p>
+      <w:pPr>
+        <w:pStyle w:val="Normal"/>
+        <w:rPr>
+          <w:u w:val="single"/>
+        </w:rPr>
+      </w:pPr>
+      <w:r>
+        <w:rPr>
+          <w:u w:val="none"/>
+        </w:rPr>
+        <w:t xml:space="preserve"> </w:t>
+      </w:r>
+      <w:r>
+        <w:rPr>
+          <w:u w:val="none"/>
+        </w:rPr>
+        <w:t>Foo(); // Constructor</w:t>
+      </w:r>
+    </w:p>
+    <w:p>
+      <w:pPr>
+        <w:pStyle w:val="Normal"/>
+        <w:rPr>
+          <w:u w:val="single"/>
+        </w:rPr>
+      </w:pPr>
+      <w:r>
+        <w:rPr>
+          <w:u w:val="none"/>
+        </w:rPr>
+        <w:t>~Foo(); // Destructor</w:t>
+      </w:r>
+    </w:p>
+    <w:p>
+      <w:pPr>
+        <w:pStyle w:val="Normal"/>
+        <w:rPr>
+          <w:u w:val="none"/>
+        </w:rPr>
+      </w:pPr>
+      <w:r>
+        <w:rPr>
+          <w:u w:val="single"/>
+        </w:rPr>
+      </w:r>
+    </w:p>
+    <w:p>
+      <w:pPr>
+        <w:pStyle w:val="Normal"/>
+        <w:rPr>
+          <w:u w:val="single"/>
+        </w:rPr>
+      </w:pPr>
+      <w:r>
+        <w:rPr>
+          <w:u w:val="none"/>
+        </w:rPr>
+        <w:t xml:space="preserve">A popular C++ idiom called “Resource Acquisition is Initialization” (RAII) proposes that constructors and destructors should manage the lifetime of an object by acquiring or freeing resources belonging to the object when it is allocated or deallocated respectively. In other words, we couple the action of resource acquisition with initialization of the object. For instance, you might have a file stream manager class which manages I/O operations on a file. When we initialize this file stream manager, we might decide to put the code for opening the file within the object’s constructor. Then, we may decide to close the file within the object’s destructor. By doing this, we don’t need to worry about whether the user opens or closes the file handle, because it is done automatically when the object is instantiated or deallocated. </w:t>
       </w:r>
     </w:p>
     <w:p>
@@ -9459,7 +9647,14 @@
           <w:u w:val="none"/>
         </w:rPr>
         <w:tab/>
-        <w:t xml:space="preserve">The default keyword has a very niche use-case. When the C++ compiler generates one of the auto-generated member functions, it will also generate definitions for these member functions. The default keyword tells the compiler to use those definitions rather than expecting the user to implement one themselves. </w:t>
+      </w:r>
+      <w:r>
+        <w:rPr>
+          <w:b w:val="false"/>
+          <w:bCs w:val="false"/>
+          <w:u w:val="none"/>
+        </w:rPr>
+        <w:t xml:space="preserve">Normally, if you omit a declaration of a special member function, the C++ compiler will generate a default implementation for you. For example, by not supplying the declaration of the default constructor for an object, the compiler generates one for you implicitly. If we declare a special member function, but don’t create an implementation for it the compiler will complain to us that we’ve not provided any definition of the function’s body. Similar to how the delete keyword works, we can assign special member functions with the default keyword. This is simply a more explicit way of indicating that the compiler will use the default implementation for that function. The compiler will not complain about a missing definition body if we declare a special member function and assign it the default keyword. </w:t>
       </w:r>
     </w:p>
     <w:p>
@@ -9506,6 +9701,13 @@
         </w:rPr>
         <w:tab/>
         <w:t xml:space="preserve">C++ has a concept known as move semantics, which can (in my opinion) really confuse a lot of programmers who are new to the language. It will be helpful if you’re familiar with ownership and the borrow checker in Rust, though you should still be able to grasp the concept if not. The std::move() function allows us to transfer ownership of a value from one entity to another. Sometimes you’ll hear talk of move constructors or move assignment operators. These typically just use std::move() under the hood. In some cases, C++ uses move semantics implicitly, such as when returning objects from a function. </w:t>
+      </w:r>
+      <w:r>
+        <w:rPr>
+          <w:rFonts w:ascii="Arial" w:hAnsi="Arial"/>
+          <w:u w:val="none"/>
+        </w:rPr>
+        <w:t xml:space="preserve">Effectively, the idea behind move is that it transfers ownership of a value from one variable to another rather than making a copy. This is a lot faster than copying objects since we’re effectively just using pointer manipulation to indicate the base location of the object’s member variables. By transferring ownership from object A to object B, B will now “own” whatever data was present in A, and A will become invalidated. Unlike Rust, the C++ compiler does nothing to protect against using a variable that has been invalidated. Once ownership has been transferred from A to B, A effectively becomes a dangling pointer. For a brief moment, A may still point to the same data as B, so the code may still be able to use it without breaking, but as soon as the underlying memory gets used by the program, suddenly A might point to garbage. For this reason, we should treat B as the new sole owner of the data that it contains. </w:t>
       </w:r>
     </w:p>
     <w:p>
@@ -9825,7 +10027,34 @@
         <w:rPr>
           <w:rFonts w:ascii="Arial" w:hAnsi="Arial"/>
         </w:rPr>
-        <w:t xml:space="preserve"> In C, auto was the implicit default for all stack-allocated variables. There was essentially never any reason to actually use it. I suppose this is why C++ decided to repurpose it for something entirely different. In C++, auto now tells the compiler to infer the type of a variable. Note that this is still type-safe since the type is inferred from the rvalue of the expression. Once inferred, its type cannot be dynamically altered unlike an interpreted language such as JavaScript or Python. For example, we cannot do:</w:t>
+        <w:t xml:space="preserve"> </w:t>
+      </w:r>
+    </w:p>
+    <w:p>
+      <w:pPr>
+        <w:pStyle w:val="Normal"/>
+        <w:rPr>
+          <w:rFonts w:ascii="Arial" w:hAnsi="Arial"/>
+        </w:rPr>
+      </w:pPr>
+      <w:r>
+        <w:rPr>
+          <w:rFonts w:ascii="Arial" w:hAnsi="Arial"/>
+        </w:rPr>
+        <w:tab/>
+        <w:t xml:space="preserve">In C, auto was the implicit default for all stack-allocated variables. There was essentially never any reason to actually use it. I suppose this is why C++ decided to </w:t>
+      </w:r>
+      <w:r>
+        <w:rPr>
+          <w:rFonts w:ascii="Arial" w:hAnsi="Arial"/>
+        </w:rPr>
+        <w:t>retcon it for another purpose altogether</w:t>
+      </w:r>
+      <w:r>
+        <w:rPr>
+          <w:rFonts w:ascii="Arial" w:hAnsi="Arial"/>
+        </w:rPr>
+        <w:t>. In C++, auto now tells the compiler to infer the type of a variable. Note that this is still type-safe since the type is inferred from the rvalue of the expression. Once inferred, its type cannot be dynamically altered unlike an interpreted language such as JavaScript or Python. For example, we cannot do:</w:t>
       </w:r>
     </w:p>
     <w:p>
@@ -11768,6 +11997,34 @@
         <w:spacing w:lineRule="auto" w:line="259" w:before="0" w:after="160"/>
         <w:jc w:val="left"/>
         <w:rPr>
+          <w:b w:val="false"/>
+          <w:bCs w:val="false"/>
+          <w:u w:val="single"/>
+        </w:rPr>
+      </w:pPr>
+      <w:r>
+        <w:rPr>
+          <w:rFonts w:eastAsia="Calibri" w:cs="" w:ascii="Arial" w:hAnsi="Arial" w:cstheme="minorBidi" w:eastAsiaTheme="minorHAnsi"/>
+          <w:b w:val="false"/>
+          <w:bCs w:val="false"/>
+          <w:color w:val="auto"/>
+          <w:kern w:val="0"/>
+          <w:sz w:val="22"/>
+          <w:szCs w:val="22"/>
+          <w:u w:val="single"/>
+          <w:lang w:val="en-CA" w:eastAsia="en-US" w:bidi="ar-SA"/>
+        </w:rPr>
+        <w:t>How C-Style Casts Work in C++</w:t>
+      </w:r>
+    </w:p>
+    <w:p>
+      <w:pPr>
+        <w:pStyle w:val="Normal"/>
+        <w:widowControl/>
+        <w:bidi w:val="0"/>
+        <w:spacing w:lineRule="auto" w:line="259" w:before="0" w:after="160"/>
+        <w:jc w:val="left"/>
+        <w:rPr>
           <w:rFonts w:ascii="Arial" w:hAnsi="Arial"/>
           <w:b/>
           <w:bCs/>
@@ -11777,8 +12034,8 @@
       <w:r>
         <w:rPr>
           <w:rFonts w:eastAsia="Calibri" w:cs="" w:ascii="Arial" w:hAnsi="Arial" w:cstheme="minorBidi" w:eastAsiaTheme="minorHAnsi"/>
-          <w:b/>
-          <w:bCs/>
+          <w:b w:val="false"/>
+          <w:bCs w:val="false"/>
           <w:color w:val="auto"/>
           <w:kern w:val="0"/>
           <w:sz w:val="22"/>
@@ -11786,7 +12043,8 @@
           <w:u w:val="none"/>
           <w:lang w:val="en-CA" w:eastAsia="en-US" w:bidi="ar-SA"/>
         </w:rPr>
-        <w:t>How C-Style Casts Work in C++</w:t>
+        <w:tab/>
+        <w:t>As mentioned earlier, C-style casts have a different implementation within C++, which is obfuscated from you, the programmer, and which makes it rather dangerous to use. When performing a C-style cast, it will attempt the following C++ casts under the hood, in order, until one succeeds:</w:t>
       </w:r>
     </w:p>
     <w:p>
@@ -11815,8 +12073,7 @@
           <w:u w:val="none"/>
           <w:lang w:val="en-CA" w:eastAsia="en-US" w:bidi="ar-SA"/>
         </w:rPr>
-        <w:tab/>
-        <w:t>As mentioned earlier, C-style casts have a different implementation within C++, which is obfuscated from you, the programmer, and which makes it rather dangerous to use. When performing a C-style cast, it will attempt the following C++ casts under the hood, in order, until one succeeds:</w:t>
+        <w:t>1. const_cast</w:t>
       </w:r>
     </w:p>
     <w:p>
@@ -11845,7 +12102,7 @@
           <w:u w:val="none"/>
           <w:lang w:val="en-CA" w:eastAsia="en-US" w:bidi="ar-SA"/>
         </w:rPr>
-        <w:t>1. const_cast</w:t>
+        <w:t>2. static_cast</w:t>
       </w:r>
     </w:p>
     <w:p>
@@ -11874,7 +12131,7 @@
           <w:u w:val="none"/>
           <w:lang w:val="en-CA" w:eastAsia="en-US" w:bidi="ar-SA"/>
         </w:rPr>
-        <w:t>2. static_cast</w:t>
+        <w:t>3. static_cast*, then const_cast</w:t>
       </w:r>
     </w:p>
     <w:p>
@@ -11903,7 +12160,7 @@
           <w:u w:val="none"/>
           <w:lang w:val="en-CA" w:eastAsia="en-US" w:bidi="ar-SA"/>
         </w:rPr>
-        <w:t>3. static_cast*, then const_cast</w:t>
+        <w:t>4. reinterpret_cast</w:t>
       </w:r>
     </w:p>
     <w:p>
@@ -11932,7 +12189,7 @@
           <w:u w:val="none"/>
           <w:lang w:val="en-CA" w:eastAsia="en-US" w:bidi="ar-SA"/>
         </w:rPr>
-        <w:t>4. reinterpret_cast</w:t>
+        <w:t>5. reinterpret_cast, then const_cast</w:t>
       </w:r>
     </w:p>
     <w:p>
@@ -11961,35 +12218,6 @@
           <w:u w:val="none"/>
           <w:lang w:val="en-CA" w:eastAsia="en-US" w:bidi="ar-SA"/>
         </w:rPr>
-        <w:t>5. reinterpret_cast, then const_cast</w:t>
-      </w:r>
-    </w:p>
-    <w:p>
-      <w:pPr>
-        <w:pStyle w:val="Normal"/>
-        <w:widowControl/>
-        <w:bidi w:val="0"/>
-        <w:spacing w:lineRule="auto" w:line="259" w:before="0" w:after="160"/>
-        <w:jc w:val="left"/>
-        <w:rPr>
-          <w:rFonts w:ascii="Arial" w:hAnsi="Arial"/>
-          <w:b/>
-          <w:bCs/>
-          <w:u w:val="none"/>
-        </w:rPr>
-      </w:pPr>
-      <w:r>
-        <w:rPr>
-          <w:rFonts w:eastAsia="Calibri" w:cs="" w:ascii="Arial" w:hAnsi="Arial" w:cstheme="minorBidi" w:eastAsiaTheme="minorHAnsi"/>
-          <w:b w:val="false"/>
-          <w:bCs w:val="false"/>
-          <w:color w:val="auto"/>
-          <w:kern w:val="0"/>
-          <w:sz w:val="22"/>
-          <w:szCs w:val="22"/>
-          <w:u w:val="none"/>
-          <w:lang w:val="en-CA" w:eastAsia="en-US" w:bidi="ar-SA"/>
-        </w:rPr>
         <w:t>This is pretty dangerous right of the bat, because lets say that you have a const variable, and then you perform a C-style cast to change its type, however you forget to add the const qualifier in front of the type you’re casting to. The compiler will attempt the first C++ cast, being const_cast. Since we’re changing the type of the variable, the compiler will not accept this and continue to step 2. Static cast will also fail, due to the fact that we accidentally failed to add the const qualifer to the type being cast to. The compiler will then try 3, which will succeed, since it will change the variables type and remove the const qualifier silently, without warning us! This is even scarier if we perform a C-style cast from one type to another when those two types have no relationship with one another. A static_cast will at least catch this and throw an error, but a C-style cast will just end up doing a reinterpret_cast whether you like it or not. This is why it is so heavily discouraged to use C-style casts in C++, and why its best to stick to the primary C++ casts even though they can be mildly more annoying to type out.</w:t>
       </w:r>
     </w:p>
@@ -15904,6 +16132,549 @@
           <w:lang w:val="en-CA" w:eastAsia="en-US" w:bidi="ar-SA"/>
         </w:rPr>
         <w:t>Output: b c d    //Pretty neat!</w:t>
+      </w:r>
+    </w:p>
+    <w:p>
+      <w:pPr>
+        <w:pStyle w:val="Normal"/>
+        <w:widowControl/>
+        <w:bidi w:val="0"/>
+        <w:spacing w:lineRule="auto" w:line="259" w:before="0" w:after="160"/>
+        <w:jc w:val="left"/>
+        <w:rPr>
+          <w:rFonts w:ascii="Arial" w:hAnsi="Arial" w:eastAsia="Calibri" w:cs="" w:cstheme="minorBidi" w:eastAsiaTheme="minorHAnsi"/>
+          <w:b w:val="false"/>
+          <w:bCs w:val="false"/>
+          <w:color w:val="auto"/>
+          <w:kern w:val="0"/>
+          <w:sz w:val="22"/>
+          <w:szCs w:val="22"/>
+          <w:lang w:val="en-CA" w:eastAsia="en-US" w:bidi="ar-SA"/>
+        </w:rPr>
+      </w:pPr>
+      <w:r>
+        <w:rPr>
+          <w:rFonts w:eastAsia="Calibri" w:cs="" w:cstheme="minorBidi" w:eastAsiaTheme="minorHAnsi" w:ascii="Arial" w:hAnsi="Arial"/>
+          <w:b w:val="false"/>
+          <w:bCs w:val="false"/>
+          <w:color w:val="auto"/>
+          <w:kern w:val="0"/>
+          <w:sz w:val="22"/>
+          <w:szCs w:val="22"/>
+          <w:lang w:val="en-CA" w:eastAsia="en-US" w:bidi="ar-SA"/>
+        </w:rPr>
+      </w:r>
+    </w:p>
+    <w:p>
+      <w:pPr>
+        <w:pStyle w:val="Normal"/>
+        <w:widowControl/>
+        <w:bidi w:val="0"/>
+        <w:spacing w:lineRule="auto" w:line="259" w:before="0" w:after="160"/>
+        <w:jc w:val="left"/>
+        <w:rPr>
+          <w:rFonts w:ascii="Arial" w:hAnsi="Arial" w:eastAsia="Calibri" w:cs="" w:cstheme="minorBidi" w:eastAsiaTheme="minorHAnsi"/>
+          <w:b w:val="false"/>
+          <w:bCs w:val="false"/>
+          <w:color w:val="auto"/>
+          <w:kern w:val="0"/>
+          <w:sz w:val="22"/>
+          <w:szCs w:val="22"/>
+          <w:lang w:val="en-CA" w:eastAsia="en-US" w:bidi="ar-SA"/>
+        </w:rPr>
+      </w:pPr>
+      <w:r>
+        <w:rPr>
+          <w:rFonts w:eastAsia="Calibri" w:cs="" w:cstheme="minorBidi" w:eastAsiaTheme="minorHAnsi" w:ascii="Arial" w:hAnsi="Arial"/>
+          <w:b w:val="false"/>
+          <w:bCs w:val="false"/>
+          <w:color w:val="auto"/>
+          <w:kern w:val="0"/>
+          <w:sz w:val="22"/>
+          <w:szCs w:val="22"/>
+          <w:lang w:val="en-CA" w:eastAsia="en-US" w:bidi="ar-SA"/>
+        </w:rPr>
+        <w:tab/>
+      </w:r>
+      <w:r>
+        <w:rPr>
+          <w:rFonts w:eastAsia="Calibri" w:cs="" w:cstheme="minorBidi" w:eastAsiaTheme="minorHAnsi" w:ascii="Arial" w:hAnsi="Arial"/>
+          <w:b w:val="false"/>
+          <w:bCs w:val="false"/>
+          <w:color w:val="auto"/>
+          <w:kern w:val="0"/>
+          <w:sz w:val="22"/>
+          <w:szCs w:val="22"/>
+          <w:lang w:val="en-CA" w:eastAsia="en-US" w:bidi="ar-SA"/>
+        </w:rPr>
+        <w:t xml:space="preserve">One last trick I want to show of is that we can overload the new and delete keywords, since C++ actually treats them as operators. Overloading new and delete is seldomly used and is probably best avoided in general, however, it does give us the flexibility to effectively override the default allocator and deallocator if you so desire. </w:t>
+      </w:r>
+    </w:p>
+    <w:p>
+      <w:pPr>
+        <w:pStyle w:val="Normal"/>
+        <w:widowControl/>
+        <w:bidi w:val="0"/>
+        <w:spacing w:lineRule="auto" w:line="259" w:before="0" w:after="160"/>
+        <w:jc w:val="left"/>
+        <w:rPr>
+          <w:rFonts w:ascii="Arial" w:hAnsi="Arial" w:eastAsia="Calibri" w:cs="" w:cstheme="minorBidi" w:eastAsiaTheme="minorHAnsi"/>
+          <w:b w:val="false"/>
+          <w:bCs w:val="false"/>
+          <w:color w:val="auto"/>
+          <w:kern w:val="0"/>
+          <w:sz w:val="22"/>
+          <w:szCs w:val="22"/>
+          <w:lang w:val="en-CA" w:eastAsia="en-US" w:bidi="ar-SA"/>
+        </w:rPr>
+      </w:pPr>
+      <w:r>
+        <w:rPr>
+          <w:rFonts w:eastAsia="Calibri" w:cs="" w:cstheme="minorBidi" w:eastAsiaTheme="minorHAnsi" w:ascii="Arial" w:hAnsi="Arial"/>
+          <w:b w:val="false"/>
+          <w:bCs w:val="false"/>
+          <w:color w:val="auto"/>
+          <w:kern w:val="0"/>
+          <w:sz w:val="22"/>
+          <w:szCs w:val="22"/>
+          <w:lang w:val="en-CA" w:eastAsia="en-US" w:bidi="ar-SA"/>
+        </w:rPr>
+      </w:r>
+    </w:p>
+    <w:p>
+      <w:pPr>
+        <w:pStyle w:val="Normal"/>
+        <w:widowControl/>
+        <w:bidi w:val="0"/>
+        <w:spacing w:lineRule="auto" w:line="259" w:before="0" w:after="160"/>
+        <w:jc w:val="left"/>
+        <w:rPr>
+          <w:rFonts w:ascii="Arial" w:hAnsi="Arial" w:eastAsia="Calibri" w:cs="" w:cstheme="minorBidi" w:eastAsiaTheme="minorHAnsi"/>
+          <w:b w:val="false"/>
+          <w:bCs w:val="false"/>
+          <w:color w:val="auto"/>
+          <w:kern w:val="0"/>
+          <w:sz w:val="22"/>
+          <w:szCs w:val="22"/>
+          <w:lang w:val="en-CA" w:eastAsia="en-US" w:bidi="ar-SA"/>
+        </w:rPr>
+      </w:pPr>
+      <w:r>
+        <w:rPr>
+          <w:rFonts w:eastAsia="Calibri" w:cs="" w:cstheme="minorBidi" w:eastAsiaTheme="minorHAnsi" w:ascii="Arial" w:hAnsi="Arial"/>
+          <w:b w:val="false"/>
+          <w:bCs w:val="false"/>
+          <w:color w:val="auto"/>
+          <w:kern w:val="0"/>
+          <w:sz w:val="22"/>
+          <w:szCs w:val="22"/>
+          <w:lang w:val="en-CA" w:eastAsia="en-US" w:bidi="ar-SA"/>
+        </w:rPr>
+        <w:t xml:space="preserve">    </w:t>
+      </w:r>
+      <w:r>
+        <w:rPr>
+          <w:rFonts w:eastAsia="Calibri" w:cs="" w:cstheme="minorBidi" w:eastAsiaTheme="minorHAnsi" w:ascii="Arial" w:hAnsi="Arial"/>
+          <w:b w:val="false"/>
+          <w:bCs w:val="false"/>
+          <w:color w:val="auto"/>
+          <w:kern w:val="0"/>
+          <w:sz w:val="22"/>
+          <w:szCs w:val="22"/>
+          <w:lang w:val="en-CA" w:eastAsia="en-US" w:bidi="ar-SA"/>
+        </w:rPr>
+        <w:t>void* operator new(size_t size)</w:t>
+      </w:r>
+    </w:p>
+    <w:p>
+      <w:pPr>
+        <w:pStyle w:val="Normal"/>
+        <w:widowControl/>
+        <w:bidi w:val="0"/>
+        <w:spacing w:lineRule="auto" w:line="259" w:before="0" w:after="160"/>
+        <w:jc w:val="left"/>
+        <w:rPr>
+          <w:rFonts w:ascii="Arial" w:hAnsi="Arial" w:eastAsia="Calibri" w:cs="" w:cstheme="minorBidi" w:eastAsiaTheme="minorHAnsi"/>
+          <w:b w:val="false"/>
+          <w:bCs w:val="false"/>
+          <w:color w:val="auto"/>
+          <w:kern w:val="0"/>
+          <w:sz w:val="22"/>
+          <w:szCs w:val="22"/>
+          <w:lang w:val="en-CA" w:eastAsia="en-US" w:bidi="ar-SA"/>
+        </w:rPr>
+      </w:pPr>
+      <w:r>
+        <w:rPr>
+          <w:rFonts w:eastAsia="Calibri" w:cs="" w:cstheme="minorBidi" w:eastAsiaTheme="minorHAnsi" w:ascii="Arial" w:hAnsi="Arial"/>
+          <w:b w:val="false"/>
+          <w:bCs w:val="false"/>
+          <w:color w:val="auto"/>
+          <w:kern w:val="0"/>
+          <w:sz w:val="22"/>
+          <w:szCs w:val="22"/>
+          <w:lang w:val="en-CA" w:eastAsia="en-US" w:bidi="ar-SA"/>
+        </w:rPr>
+        <w:t xml:space="preserve">    </w:t>
+      </w:r>
+      <w:r>
+        <w:rPr>
+          <w:rFonts w:eastAsia="Calibri" w:cs="" w:cstheme="minorBidi" w:eastAsiaTheme="minorHAnsi" w:ascii="Arial" w:hAnsi="Arial"/>
+          <w:b w:val="false"/>
+          <w:bCs w:val="false"/>
+          <w:color w:val="auto"/>
+          <w:kern w:val="0"/>
+          <w:sz w:val="22"/>
+          <w:szCs w:val="22"/>
+          <w:lang w:val="en-CA" w:eastAsia="en-US" w:bidi="ar-SA"/>
+        </w:rPr>
+        <w:t>{</w:t>
+      </w:r>
+    </w:p>
+    <w:p>
+      <w:pPr>
+        <w:pStyle w:val="Normal"/>
+        <w:widowControl/>
+        <w:bidi w:val="0"/>
+        <w:spacing w:lineRule="auto" w:line="259" w:before="0" w:after="160"/>
+        <w:jc w:val="left"/>
+        <w:rPr>
+          <w:rFonts w:ascii="Arial" w:hAnsi="Arial" w:eastAsia="Calibri" w:cs="" w:cstheme="minorBidi" w:eastAsiaTheme="minorHAnsi"/>
+          <w:b w:val="false"/>
+          <w:bCs w:val="false"/>
+          <w:color w:val="auto"/>
+          <w:kern w:val="0"/>
+          <w:sz w:val="22"/>
+          <w:szCs w:val="22"/>
+          <w:lang w:val="en-CA" w:eastAsia="en-US" w:bidi="ar-SA"/>
+        </w:rPr>
+      </w:pPr>
+      <w:r>
+        <w:rPr>
+          <w:rFonts w:eastAsia="Calibri" w:cs="" w:cstheme="minorBidi" w:eastAsiaTheme="minorHAnsi" w:ascii="Arial" w:hAnsi="Arial"/>
+          <w:b w:val="false"/>
+          <w:bCs w:val="false"/>
+          <w:color w:val="auto"/>
+          <w:kern w:val="0"/>
+          <w:sz w:val="22"/>
+          <w:szCs w:val="22"/>
+          <w:lang w:val="en-CA" w:eastAsia="en-US" w:bidi="ar-SA"/>
+        </w:rPr>
+        <w:t xml:space="preserve">        </w:t>
+      </w:r>
+      <w:r>
+        <w:rPr>
+          <w:rFonts w:eastAsia="Calibri" w:cs="" w:cstheme="minorBidi" w:eastAsiaTheme="minorHAnsi" w:ascii="Arial" w:hAnsi="Arial"/>
+          <w:b w:val="false"/>
+          <w:bCs w:val="false"/>
+          <w:color w:val="auto"/>
+          <w:kern w:val="0"/>
+          <w:sz w:val="22"/>
+          <w:szCs w:val="22"/>
+          <w:lang w:val="en-CA" w:eastAsia="en-US" w:bidi="ar-SA"/>
+        </w:rPr>
+        <w:t>std::cout &lt;&lt; "Allocated " &lt;&lt; size &lt;&lt; " bytes" &lt;&lt; std::endl;</w:t>
+      </w:r>
+    </w:p>
+    <w:p>
+      <w:pPr>
+        <w:pStyle w:val="Normal"/>
+        <w:widowControl/>
+        <w:bidi w:val="0"/>
+        <w:spacing w:lineRule="auto" w:line="259" w:before="0" w:after="160"/>
+        <w:jc w:val="left"/>
+        <w:rPr>
+          <w:rFonts w:ascii="Arial" w:hAnsi="Arial" w:eastAsia="Calibri" w:cs="" w:cstheme="minorBidi" w:eastAsiaTheme="minorHAnsi"/>
+          <w:b w:val="false"/>
+          <w:bCs w:val="false"/>
+          <w:color w:val="auto"/>
+          <w:kern w:val="0"/>
+          <w:sz w:val="22"/>
+          <w:szCs w:val="22"/>
+          <w:lang w:val="en-CA" w:eastAsia="en-US" w:bidi="ar-SA"/>
+        </w:rPr>
+      </w:pPr>
+      <w:r>
+        <w:rPr>
+          <w:rFonts w:eastAsia="Calibri" w:cs="" w:cstheme="minorBidi" w:eastAsiaTheme="minorHAnsi" w:ascii="Arial" w:hAnsi="Arial"/>
+          <w:b w:val="false"/>
+          <w:bCs w:val="false"/>
+          <w:color w:val="auto"/>
+          <w:kern w:val="0"/>
+          <w:sz w:val="22"/>
+          <w:szCs w:val="22"/>
+          <w:lang w:val="en-CA" w:eastAsia="en-US" w:bidi="ar-SA"/>
+        </w:rPr>
+        <w:t xml:space="preserve">        </w:t>
+      </w:r>
+      <w:r>
+        <w:rPr>
+          <w:rFonts w:eastAsia="Calibri" w:cs="" w:cstheme="minorBidi" w:eastAsiaTheme="minorHAnsi" w:ascii="Arial" w:hAnsi="Arial"/>
+          <w:b w:val="false"/>
+          <w:bCs w:val="false"/>
+          <w:color w:val="auto"/>
+          <w:kern w:val="0"/>
+          <w:sz w:val="22"/>
+          <w:szCs w:val="22"/>
+          <w:lang w:val="en-CA" w:eastAsia="en-US" w:bidi="ar-SA"/>
+        </w:rPr>
+        <w:t>return static_cast&lt;void*&gt;(std::malloc(size));</w:t>
+      </w:r>
+    </w:p>
+    <w:p>
+      <w:pPr>
+        <w:pStyle w:val="Normal"/>
+        <w:widowControl/>
+        <w:bidi w:val="0"/>
+        <w:spacing w:lineRule="auto" w:line="259" w:before="0" w:after="160"/>
+        <w:jc w:val="left"/>
+        <w:rPr>
+          <w:rFonts w:ascii="Arial" w:hAnsi="Arial" w:eastAsia="Calibri" w:cs="" w:cstheme="minorBidi" w:eastAsiaTheme="minorHAnsi"/>
+          <w:b w:val="false"/>
+          <w:bCs w:val="false"/>
+          <w:color w:val="auto"/>
+          <w:kern w:val="0"/>
+          <w:sz w:val="22"/>
+          <w:szCs w:val="22"/>
+          <w:lang w:val="en-CA" w:eastAsia="en-US" w:bidi="ar-SA"/>
+        </w:rPr>
+      </w:pPr>
+      <w:r>
+        <w:rPr>
+          <w:rFonts w:eastAsia="Calibri" w:cs="" w:cstheme="minorBidi" w:eastAsiaTheme="minorHAnsi" w:ascii="Arial" w:hAnsi="Arial"/>
+          <w:b w:val="false"/>
+          <w:bCs w:val="false"/>
+          <w:color w:val="auto"/>
+          <w:kern w:val="0"/>
+          <w:sz w:val="22"/>
+          <w:szCs w:val="22"/>
+          <w:lang w:val="en-CA" w:eastAsia="en-US" w:bidi="ar-SA"/>
+        </w:rPr>
+        <w:t xml:space="preserve">    </w:t>
+      </w:r>
+      <w:r>
+        <w:rPr>
+          <w:rFonts w:eastAsia="Calibri" w:cs="" w:cstheme="minorBidi" w:eastAsiaTheme="minorHAnsi" w:ascii="Arial" w:hAnsi="Arial"/>
+          <w:b w:val="false"/>
+          <w:bCs w:val="false"/>
+          <w:color w:val="auto"/>
+          <w:kern w:val="0"/>
+          <w:sz w:val="22"/>
+          <w:szCs w:val="22"/>
+          <w:lang w:val="en-CA" w:eastAsia="en-US" w:bidi="ar-SA"/>
+        </w:rPr>
+        <w:t>}</w:t>
+      </w:r>
+    </w:p>
+    <w:p>
+      <w:pPr>
+        <w:pStyle w:val="Normal"/>
+        <w:widowControl/>
+        <w:bidi w:val="0"/>
+        <w:spacing w:lineRule="auto" w:line="259" w:before="0" w:after="160"/>
+        <w:jc w:val="left"/>
+        <w:rPr>
+          <w:rFonts w:ascii="Arial" w:hAnsi="Arial" w:eastAsia="Calibri" w:cs="" w:cstheme="minorBidi" w:eastAsiaTheme="minorHAnsi"/>
+          <w:b w:val="false"/>
+          <w:bCs w:val="false"/>
+          <w:color w:val="auto"/>
+          <w:kern w:val="0"/>
+          <w:sz w:val="22"/>
+          <w:szCs w:val="22"/>
+          <w:lang w:val="en-CA" w:eastAsia="en-US" w:bidi="ar-SA"/>
+        </w:rPr>
+      </w:pPr>
+      <w:r>
+        <w:rPr>
+          <w:rFonts w:eastAsia="Calibri" w:cs="" w:cstheme="minorBidi" w:eastAsiaTheme="minorHAnsi" w:ascii="Arial" w:hAnsi="Arial"/>
+          <w:b w:val="false"/>
+          <w:bCs w:val="false"/>
+          <w:color w:val="auto"/>
+          <w:kern w:val="0"/>
+          <w:sz w:val="22"/>
+          <w:szCs w:val="22"/>
+          <w:lang w:val="en-CA" w:eastAsia="en-US" w:bidi="ar-SA"/>
+        </w:rPr>
+      </w:r>
+    </w:p>
+    <w:p>
+      <w:pPr>
+        <w:pStyle w:val="Normal"/>
+        <w:widowControl/>
+        <w:bidi w:val="0"/>
+        <w:spacing w:lineRule="auto" w:line="259" w:before="0" w:after="160"/>
+        <w:jc w:val="left"/>
+        <w:rPr>
+          <w:rFonts w:ascii="Arial" w:hAnsi="Arial" w:eastAsia="Calibri" w:cs="" w:cstheme="minorBidi" w:eastAsiaTheme="minorHAnsi"/>
+          <w:b w:val="false"/>
+          <w:bCs w:val="false"/>
+          <w:color w:val="auto"/>
+          <w:kern w:val="0"/>
+          <w:sz w:val="22"/>
+          <w:szCs w:val="22"/>
+          <w:lang w:val="en-CA" w:eastAsia="en-US" w:bidi="ar-SA"/>
+        </w:rPr>
+      </w:pPr>
+      <w:r>
+        <w:rPr>
+          <w:rFonts w:eastAsia="Calibri" w:cs="" w:cstheme="minorBidi" w:eastAsiaTheme="minorHAnsi" w:ascii="Arial" w:hAnsi="Arial"/>
+          <w:b w:val="false"/>
+          <w:bCs w:val="false"/>
+          <w:color w:val="auto"/>
+          <w:kern w:val="0"/>
+          <w:sz w:val="22"/>
+          <w:szCs w:val="22"/>
+          <w:lang w:val="en-CA" w:eastAsia="en-US" w:bidi="ar-SA"/>
+        </w:rPr>
+        <w:t xml:space="preserve">    </w:t>
+      </w:r>
+      <w:r>
+        <w:rPr>
+          <w:rFonts w:eastAsia="Calibri" w:cs="" w:cstheme="minorBidi" w:eastAsiaTheme="minorHAnsi" w:ascii="Arial" w:hAnsi="Arial"/>
+          <w:b w:val="false"/>
+          <w:bCs w:val="false"/>
+          <w:color w:val="auto"/>
+          <w:kern w:val="0"/>
+          <w:sz w:val="22"/>
+          <w:szCs w:val="22"/>
+          <w:lang w:val="en-CA" w:eastAsia="en-US" w:bidi="ar-SA"/>
+        </w:rPr>
+        <w:t>void operator delete(void *args)</w:t>
+      </w:r>
+    </w:p>
+    <w:p>
+      <w:pPr>
+        <w:pStyle w:val="Normal"/>
+        <w:widowControl/>
+        <w:bidi w:val="0"/>
+        <w:spacing w:lineRule="auto" w:line="259" w:before="0" w:after="160"/>
+        <w:jc w:val="left"/>
+        <w:rPr>
+          <w:rFonts w:ascii="Arial" w:hAnsi="Arial" w:eastAsia="Calibri" w:cs="" w:cstheme="minorBidi" w:eastAsiaTheme="minorHAnsi"/>
+          <w:b w:val="false"/>
+          <w:bCs w:val="false"/>
+          <w:color w:val="auto"/>
+          <w:kern w:val="0"/>
+          <w:sz w:val="22"/>
+          <w:szCs w:val="22"/>
+          <w:lang w:val="en-CA" w:eastAsia="en-US" w:bidi="ar-SA"/>
+        </w:rPr>
+      </w:pPr>
+      <w:r>
+        <w:rPr>
+          <w:rFonts w:eastAsia="Calibri" w:cs="" w:cstheme="minorBidi" w:eastAsiaTheme="minorHAnsi" w:ascii="Arial" w:hAnsi="Arial"/>
+          <w:b w:val="false"/>
+          <w:bCs w:val="false"/>
+          <w:color w:val="auto"/>
+          <w:kern w:val="0"/>
+          <w:sz w:val="22"/>
+          <w:szCs w:val="22"/>
+          <w:lang w:val="en-CA" w:eastAsia="en-US" w:bidi="ar-SA"/>
+        </w:rPr>
+        <w:t xml:space="preserve">    </w:t>
+      </w:r>
+      <w:r>
+        <w:rPr>
+          <w:rFonts w:eastAsia="Calibri" w:cs="" w:cstheme="minorBidi" w:eastAsiaTheme="minorHAnsi" w:ascii="Arial" w:hAnsi="Arial"/>
+          <w:b w:val="false"/>
+          <w:bCs w:val="false"/>
+          <w:color w:val="auto"/>
+          <w:kern w:val="0"/>
+          <w:sz w:val="22"/>
+          <w:szCs w:val="22"/>
+          <w:lang w:val="en-CA" w:eastAsia="en-US" w:bidi="ar-SA"/>
+        </w:rPr>
+        <w:t>{</w:t>
+      </w:r>
+    </w:p>
+    <w:p>
+      <w:pPr>
+        <w:pStyle w:val="Normal"/>
+        <w:widowControl/>
+        <w:bidi w:val="0"/>
+        <w:spacing w:lineRule="auto" w:line="259" w:before="0" w:after="160"/>
+        <w:jc w:val="left"/>
+        <w:rPr>
+          <w:rFonts w:ascii="Arial" w:hAnsi="Arial" w:eastAsia="Calibri" w:cs="" w:cstheme="minorBidi" w:eastAsiaTheme="minorHAnsi"/>
+          <w:b w:val="false"/>
+          <w:bCs w:val="false"/>
+          <w:color w:val="auto"/>
+          <w:kern w:val="0"/>
+          <w:sz w:val="22"/>
+          <w:szCs w:val="22"/>
+          <w:lang w:val="en-CA" w:eastAsia="en-US" w:bidi="ar-SA"/>
+        </w:rPr>
+      </w:pPr>
+      <w:r>
+        <w:rPr>
+          <w:rFonts w:eastAsia="Calibri" w:cs="" w:cstheme="minorBidi" w:eastAsiaTheme="minorHAnsi" w:ascii="Arial" w:hAnsi="Arial"/>
+          <w:b w:val="false"/>
+          <w:bCs w:val="false"/>
+          <w:color w:val="auto"/>
+          <w:kern w:val="0"/>
+          <w:sz w:val="22"/>
+          <w:szCs w:val="22"/>
+          <w:lang w:val="en-CA" w:eastAsia="en-US" w:bidi="ar-SA"/>
+        </w:rPr>
+        <w:t xml:space="preserve">        </w:t>
+      </w:r>
+      <w:r>
+        <w:rPr>
+          <w:rFonts w:eastAsia="Calibri" w:cs="" w:cstheme="minorBidi" w:eastAsiaTheme="minorHAnsi" w:ascii="Arial" w:hAnsi="Arial"/>
+          <w:b w:val="false"/>
+          <w:bCs w:val="false"/>
+          <w:color w:val="auto"/>
+          <w:kern w:val="0"/>
+          <w:sz w:val="22"/>
+          <w:szCs w:val="22"/>
+          <w:lang w:val="en-CA" w:eastAsia="en-US" w:bidi="ar-SA"/>
+        </w:rPr>
+        <w:t>std::cout &lt;&lt; "Deleted" &lt;&lt; std::endl;</w:t>
+      </w:r>
+    </w:p>
+    <w:p>
+      <w:pPr>
+        <w:pStyle w:val="Normal"/>
+        <w:widowControl/>
+        <w:bidi w:val="0"/>
+        <w:spacing w:lineRule="auto" w:line="259" w:before="0" w:after="160"/>
+        <w:jc w:val="left"/>
+        <w:rPr>
+          <w:rFonts w:ascii="Arial" w:hAnsi="Arial" w:eastAsia="Calibri" w:cs="" w:cstheme="minorBidi" w:eastAsiaTheme="minorHAnsi"/>
+          <w:b w:val="false"/>
+          <w:bCs w:val="false"/>
+          <w:color w:val="auto"/>
+          <w:kern w:val="0"/>
+          <w:sz w:val="22"/>
+          <w:szCs w:val="22"/>
+          <w:lang w:val="en-CA" w:eastAsia="en-US" w:bidi="ar-SA"/>
+        </w:rPr>
+      </w:pPr>
+      <w:r>
+        <w:rPr>
+          <w:rFonts w:eastAsia="Calibri" w:cs="" w:cstheme="minorBidi" w:eastAsiaTheme="minorHAnsi" w:ascii="Arial" w:hAnsi="Arial"/>
+          <w:b w:val="false"/>
+          <w:bCs w:val="false"/>
+          <w:color w:val="auto"/>
+          <w:kern w:val="0"/>
+          <w:sz w:val="22"/>
+          <w:szCs w:val="22"/>
+          <w:lang w:val="en-CA" w:eastAsia="en-US" w:bidi="ar-SA"/>
+        </w:rPr>
+        <w:t xml:space="preserve">    </w:t>
+      </w:r>
+      <w:r>
+        <w:rPr>
+          <w:rFonts w:eastAsia="Calibri" w:cs="" w:cstheme="minorBidi" w:eastAsiaTheme="minorHAnsi" w:ascii="Arial" w:hAnsi="Arial"/>
+          <w:b w:val="false"/>
+          <w:bCs w:val="false"/>
+          <w:color w:val="auto"/>
+          <w:kern w:val="0"/>
+          <w:sz w:val="22"/>
+          <w:szCs w:val="22"/>
+          <w:lang w:val="en-CA" w:eastAsia="en-US" w:bidi="ar-SA"/>
+        </w:rPr>
+        <w:t>}</w:t>
       </w:r>
     </w:p>
     <w:p>
@@ -17354,11 +18125,7 @@
         </w:rPr>
       </w:pPr>
       <w:r>
-        <w:rPr>
-          <w:rFonts w:ascii="Arial" w:hAnsi="Arial"/>
-          <w:b w:val="false"/>
-          <w:bCs w:val="false"/>
-        </w:rPr>
+        <w:rPr/>
       </w:r>
     </w:p>
     <w:p>
@@ -17376,12 +18143,179 @@
       </w:pPr>
       <w:r>
         <w:rPr>
-          <w:rFonts w:ascii="Arial" w:hAnsi="Arial"/>
-          <w:b w:val="false"/>
-          <w:bCs w:val="false"/>
+          <w:rFonts w:eastAsia="Calibri" w:cs="" w:cstheme="minorBidi" w:eastAsiaTheme="minorHAnsi"/>
+          <w:i w:val="false"/>
+          <w:iCs w:val="false"/>
+          <w:color w:val="auto"/>
+          <w:kern w:val="0"/>
+          <w:sz w:val="22"/>
+          <w:szCs w:val="22"/>
           <w:u w:val="single"/>
-        </w:rPr>
-        <w:t>STL Containers:</w:t>
+          <w:lang w:val="en-CA" w:eastAsia="en-US" w:bidi="ar-SA"/>
+        </w:rPr>
+        <w:t>Custom Allocators/</w:t>
+      </w:r>
+      <w:r>
+        <w:rPr>
+          <w:rFonts w:eastAsia="Calibri" w:cs="" w:cstheme="minorBidi" w:eastAsiaTheme="minorHAnsi"/>
+          <w:i w:val="false"/>
+          <w:iCs w:val="false"/>
+          <w:color w:val="auto"/>
+          <w:kern w:val="0"/>
+          <w:sz w:val="22"/>
+          <w:szCs w:val="22"/>
+          <w:u w:val="single"/>
+          <w:lang w:val="en-CA" w:eastAsia="en-US" w:bidi="ar-SA"/>
+        </w:rPr>
+        <w:t>Deallocators</w:t>
+      </w:r>
+      <w:r>
+        <w:rPr>
+          <w:rFonts w:eastAsia="Calibri" w:cs="" w:cstheme="minorBidi" w:eastAsiaTheme="minorHAnsi"/>
+          <w:i w:val="false"/>
+          <w:iCs w:val="false"/>
+          <w:color w:val="auto"/>
+          <w:kern w:val="0"/>
+          <w:sz w:val="22"/>
+          <w:szCs w:val="22"/>
+          <w:u w:val="single"/>
+          <w:lang w:val="en-CA" w:eastAsia="en-US" w:bidi="ar-SA"/>
+        </w:rPr>
+        <w:t>:</w:t>
+      </w:r>
+    </w:p>
+    <w:p>
+      <w:pPr>
+        <w:pStyle w:val="Normal"/>
+        <w:widowControl/>
+        <w:bidi w:val="0"/>
+        <w:spacing w:lineRule="auto" w:line="259" w:before="0" w:after="160"/>
+        <w:jc w:val="left"/>
+        <w:rPr>
+          <w:rFonts w:ascii="Arial" w:hAnsi="Arial"/>
+          <w:b w:val="false"/>
+          <w:bCs w:val="false"/>
+        </w:rPr>
+      </w:pPr>
+      <w:r>
+        <w:rPr>
+          <w:rFonts w:ascii="Arial" w:hAnsi="Arial"/>
+          <w:b w:val="false"/>
+          <w:bCs w:val="false"/>
+        </w:rPr>
+      </w:r>
+    </w:p>
+    <w:p>
+      <w:pPr>
+        <w:pStyle w:val="Normal"/>
+        <w:widowControl/>
+        <w:bidi w:val="0"/>
+        <w:spacing w:lineRule="auto" w:line="259" w:before="0" w:after="160"/>
+        <w:jc w:val="left"/>
+        <w:rPr>
+          <w:b w:val="false"/>
+          <w:bCs w:val="false"/>
+          <w:u w:val="single"/>
+        </w:rPr>
+      </w:pPr>
+      <w:r>
+        <w:rPr>
+          <w:rFonts w:ascii="Arial" w:hAnsi="Arial"/>
+          <w:b w:val="false"/>
+          <w:bCs w:val="false"/>
+          <w:u w:val="single"/>
+        </w:rPr>
+        <w:t>The Standard Template Library (STL):</w:t>
+      </w:r>
+    </w:p>
+    <w:p>
+      <w:pPr>
+        <w:pStyle w:val="Normal"/>
+        <w:widowControl/>
+        <w:bidi w:val="0"/>
+        <w:spacing w:lineRule="auto" w:line="259" w:before="0" w:after="160"/>
+        <w:jc w:val="left"/>
+        <w:rPr>
+          <w:rFonts w:ascii="Arial" w:hAnsi="Arial"/>
+        </w:rPr>
+      </w:pPr>
+      <w:r>
+        <w:rPr>
+          <w:rFonts w:ascii="Arial" w:hAnsi="Arial"/>
+          <w:b w:val="false"/>
+          <w:bCs w:val="false"/>
+          <w:u w:val="none"/>
+        </w:rPr>
+        <w:tab/>
+      </w:r>
+      <w:r>
+        <w:rPr>
+          <w:rFonts w:ascii="Arial" w:hAnsi="Arial"/>
+          <w:b w:val="false"/>
+          <w:bCs w:val="false"/>
+          <w:u w:val="none"/>
+        </w:rPr>
+        <w:t>I would like to return the focus now to perhaps the most difficult aspect of C++ to master, which is the Standard Template Library (STL)</w:t>
+      </w:r>
+      <w:r>
+        <w:rPr>
+          <w:rFonts w:ascii="Arial" w:hAnsi="Arial"/>
+          <w:b w:val="false"/>
+          <w:bCs w:val="false"/>
+          <w:u w:val="none"/>
+        </w:rPr>
+        <w:t xml:space="preserve">. The STL is a library which implements basic data structures and algorithms, such as vectors, maps, iterators, as well as algorithms for sorting, searching, and data manipulation. </w:t>
+      </w:r>
+      <w:r>
+        <w:rPr>
+          <w:rFonts w:ascii="Arial" w:hAnsi="Arial"/>
+          <w:b w:val="false"/>
+          <w:bCs w:val="false"/>
+          <w:u w:val="none"/>
+        </w:rPr>
+        <w:t xml:space="preserve">We’ve already seen some of the containers which are a part of the STL, such as std::array and std::vector. </w:t>
+      </w:r>
+      <w:r>
+        <w:rPr>
+          <w:rFonts w:ascii="Arial" w:hAnsi="Arial"/>
+          <w:b w:val="false"/>
+          <w:bCs w:val="false"/>
+          <w:u w:val="none"/>
+        </w:rPr>
+        <w:t>The STL was written sometime in the 80s, before the C++ language was even standardized. When C++ was eventually standardized by the ISO/IEC, the language committee decided to model parts of the C++ standard library after the STL. In other words, the standard C++ library implements its own version of the STL, which is similar, and may even look identical in some cases to the end user, though the implementation details may differ internally. Because they are so similar, some people (even those who understand the differences between the standard C++ library and the STL) will claim that the standard C++ library</w:t>
+      </w:r>
+      <w:r>
+        <w:rPr>
+          <w:rFonts w:ascii="Arial" w:hAnsi="Arial"/>
+          <w:b w:val="false"/>
+          <w:bCs w:val="false"/>
+          <w:i/>
+          <w:iCs/>
+          <w:u w:val="none"/>
+        </w:rPr>
+        <w:t xml:space="preserve"> is</w:t>
+      </w:r>
+      <w:r>
+        <w:rPr>
+          <w:rFonts w:ascii="Arial" w:hAnsi="Arial"/>
+          <w:b w:val="false"/>
+          <w:bCs w:val="false"/>
+          <w:i w:val="false"/>
+          <w:iCs w:val="false"/>
+          <w:u w:val="none"/>
+        </w:rPr>
+        <w:t xml:space="preserve"> the STL, when in fact, it is not. </w:t>
+      </w:r>
+      <w:r>
+        <w:rPr>
+          <w:rFonts w:ascii="Arial" w:hAnsi="Arial"/>
+          <w:b w:val="false"/>
+          <w:bCs w:val="false"/>
+          <w:i/>
+          <w:iCs/>
+          <w:u w:val="none"/>
+        </w:rPr>
+        <w:t xml:space="preserve">  </w:t>
       </w:r>
     </w:p>
     <w:p>
@@ -21375,7 +22309,16 @@
           <w:bCs w:val="false"/>
           <w:u w:val="single"/>
         </w:rPr>
-        <w:t>Exceptions:</w:t>
+        <w:t>Error Handling</w:t>
+      </w:r>
+      <w:r>
+        <w:rPr>
+          <w:rFonts w:ascii="Arial" w:hAnsi="Arial"/>
+          <w:b w:val="false"/>
+          <w:bCs w:val="false"/>
+          <w:u w:val="single"/>
+        </w:rPr>
+        <w:t>:</w:t>
       </w:r>
     </w:p>
     <w:p>
@@ -21779,65 +22722,6 @@
           <w:lang w:val="en-CA" w:eastAsia="en-US" w:bidi="ar-SA"/>
         </w:rPr>
         <w:t>}</w:t>
-      </w:r>
-    </w:p>
-    <w:p>
-      <w:pPr>
-        <w:pStyle w:val="Normal"/>
-        <w:widowControl/>
-        <w:bidi w:val="0"/>
-        <w:spacing w:lineRule="auto" w:line="259" w:before="0" w:after="160"/>
-        <w:jc w:val="left"/>
-        <w:rPr>
-          <w:rFonts w:ascii="Arial" w:hAnsi="Arial" w:eastAsia="Calibri" w:cs="" w:cstheme="minorBidi" w:eastAsiaTheme="minorHAnsi"/>
-          <w:b w:val="false"/>
-          <w:bCs w:val="false"/>
-          <w:color w:val="auto"/>
-          <w:kern w:val="0"/>
-          <w:sz w:val="22"/>
-          <w:szCs w:val="22"/>
-          <w:lang w:val="en-CA" w:eastAsia="en-US" w:bidi="ar-SA"/>
-        </w:rPr>
-      </w:pPr>
-      <w:r>
-        <w:rPr>
-          <w:rFonts w:eastAsia="Calibri" w:cs="" w:cstheme="minorBidi" w:eastAsiaTheme="minorHAnsi" w:ascii="Arial" w:hAnsi="Arial"/>
-          <w:b w:val="false"/>
-          <w:bCs w:val="false"/>
-          <w:color w:val="auto"/>
-          <w:kern w:val="0"/>
-          <w:sz w:val="22"/>
-          <w:szCs w:val="22"/>
-          <w:lang w:val="en-CA" w:eastAsia="en-US" w:bidi="ar-SA"/>
-        </w:rPr>
-      </w:r>
-    </w:p>
-    <w:p>
-      <w:pPr>
-        <w:pStyle w:val="Normal"/>
-        <w:widowControl/>
-        <w:bidi w:val="0"/>
-        <w:spacing w:lineRule="auto" w:line="259" w:before="0" w:after="160"/>
-        <w:jc w:val="left"/>
-        <w:rPr>
-          <w:b w:val="false"/>
-          <w:bCs w:val="false"/>
-          <w:u w:val="single"/>
-        </w:rPr>
-      </w:pPr>
-      <w:r>
-        <w:rPr>
-          <w:rFonts w:eastAsia="Calibri" w:cs="" w:ascii="Arial" w:hAnsi="Arial" w:cstheme="minorBidi" w:eastAsiaTheme="minorHAnsi"/>
-          <w:b w:val="false"/>
-          <w:bCs w:val="false"/>
-          <w:color w:val="auto"/>
-          <w:kern w:val="0"/>
-          <w:sz w:val="22"/>
-          <w:szCs w:val="22"/>
-          <w:u w:val="single"/>
-          <w:lang w:val="en-CA" w:eastAsia="en-US" w:bidi="ar-SA"/>
-        </w:rPr>
-        <w:t>Custom Allocators:</w:t>
       </w:r>
     </w:p>
     <w:p>
@@ -24300,7 +25184,7 @@
         <w:rPr>
           <w:rFonts w:ascii="Arial" w:hAnsi="Arial"/>
         </w:rPr>
-        <w:t>This is pretty standard stuff as far as multithreading goes. Create a thread pool, use a synchronization primitive like a mutex to lock on critical write segments and then block until each thread is finished using join() before printing the result. Unfortunately, we are doing a bit of a nono with the mutex. Reading the man page for std::mutex tells us that we should not call lock() and unlock() directly, but instead use a scoped lock such as std::unique_lock, std::lock_guard, or std::scoped_lock. The reason that C++ advises us to use lock() and unlock() directly is mostly due to the fact that this ignores Resource Acquisition Is Initialization (RAII). This is a popular idiom within C++ that proposes initialization/acquisition should occur within the constructor of the object, and that deallocation should occur at the end of the object’s lifetime i.e. in the destructor. This is basically the entire idea behind smart pointers.</w:t>
+        <w:t>This is pretty standard stuff as far as multithreading goes. Create a thread pool, use a synchronization primitive like a mutex to lock on critical write segments and then block until each thread is finished using join() before printing the result. Unfortunately, we are doing a bit of a nono with the mutex. Reading the man page for std::mutex tells us that we should not call lock() and unlock() directly, but instead use a scoped lock such as std::unique_lock, std::lock_guard, or std::scoped_lock.</w:t>
       </w:r>
     </w:p>
     <w:p>
@@ -24359,98 +25243,6 @@
         </w:rPr>
         <w:tab/>
         <w:t xml:space="preserve">If you have experience in C, but not a lot of experience with C++, as was my case, you may get confused by the standard library. As you hopefully know, the POSIX specification defines the implemenation details for the C standard library, and then your compiler is typically what actually fufills those implementation details and determines what happens in the case of behavior that is undefined in the POSIX spec and so forth. My point being, on Linux, we use the GNU version of libc (glibc) with compilers such as gcc, or we can use another implementation such as llvm-libc if using Clang, which is part of the LLVM project. This is not so different for C++. If using gcc/g++ as your compiler, you ought to use GNU’s implementation of the standard C++ library, called libstdc++. If using LLVM/Clang, you ought to use libc++. Even when compiling with Clang, libstdc++ is often still used on Linux. One of the main reasons that libc++ exists if because libstdc++ is under a GPL3 license, meaning that Apple cannot ship it, whereas libc++ is under a custom BSD-based license. </w:t>
-      </w:r>
-    </w:p>
-    <w:p>
-      <w:pPr>
-        <w:pStyle w:val="Normal"/>
-        <w:widowControl/>
-        <w:bidi w:val="0"/>
-        <w:spacing w:lineRule="auto" w:line="259" w:before="0" w:after="160"/>
-        <w:jc w:val="left"/>
-        <w:rPr>
-          <w:rFonts w:ascii="Arial" w:hAnsi="Arial"/>
-          <w:b w:val="false"/>
-          <w:bCs w:val="false"/>
-        </w:rPr>
-      </w:pPr>
-      <w:r>
-        <w:rPr>
-          <w:rFonts w:ascii="Arial" w:hAnsi="Arial"/>
-          <w:b w:val="false"/>
-          <w:bCs w:val="false"/>
-        </w:rPr>
-      </w:r>
-    </w:p>
-    <w:p>
-      <w:pPr>
-        <w:pStyle w:val="Normal"/>
-        <w:widowControl/>
-        <w:bidi w:val="0"/>
-        <w:spacing w:lineRule="auto" w:line="259" w:before="0" w:after="160"/>
-        <w:jc w:val="left"/>
-        <w:rPr>
-          <w:rFonts w:ascii="Arial" w:hAnsi="Arial"/>
-        </w:rPr>
-      </w:pPr>
-      <w:r>
-        <w:rPr>
-          <w:rFonts w:ascii="Arial" w:hAnsi="Arial"/>
-          <w:b/>
-          <w:bCs/>
-        </w:rPr>
-        <w:t>The Standard Template Library (STL):</w:t>
-      </w:r>
-    </w:p>
-    <w:p>
-      <w:pPr>
-        <w:pStyle w:val="Normal"/>
-        <w:widowControl/>
-        <w:bidi w:val="0"/>
-        <w:spacing w:lineRule="auto" w:line="259" w:before="0" w:after="160"/>
-        <w:jc w:val="left"/>
-        <w:rPr>
-          <w:rFonts w:ascii="Arial" w:hAnsi="Arial"/>
-        </w:rPr>
-      </w:pPr>
-      <w:r>
-        <w:rPr>
-          <w:rFonts w:ascii="Arial" w:hAnsi="Arial"/>
-          <w:b w:val="false"/>
-          <w:bCs w:val="false"/>
-        </w:rPr>
-        <w:tab/>
-        <w:t>Hopefully I’ve cleared up some of the confusion pertaining to the standard library, however, more confusion arises when discussing the Standard Template Library (STL). Many people assume that the standard C++ library and the STL library can be used interchangeably, or that the standard C++ library includes the STL library, however, neither of these are accurate statements. Let’s first discuss what the STL even is. The STL is a library which implements basic data structures and algorithms, such as vectors, maps, iterators, as well as algorithms for sorting, searching, and data manipulation. The STL was written sometime in the 80s, before the C++ language was even standardized. When C++ was eventually standardized by the ISO/IEC, the language committee decided to model parts of the C++ standard library after the STL. In other words, the standard C++ library implements its own version of the STL, which is similar, and may even look identical in some cases to the end user, though the implementation details may differ internally. Because they are so similar, some people (even those who understand the differences between the standard C++ library and the STL) will claim that the standard C++ library</w:t>
-      </w:r>
-      <w:r>
-        <w:rPr>
-          <w:rFonts w:ascii="Arial" w:hAnsi="Arial"/>
-          <w:b w:val="false"/>
-          <w:bCs w:val="false"/>
-          <w:i/>
-          <w:iCs/>
-        </w:rPr>
-        <w:t xml:space="preserve"> is</w:t>
-      </w:r>
-      <w:r>
-        <w:rPr>
-          <w:rFonts w:ascii="Arial" w:hAnsi="Arial"/>
-          <w:b w:val="false"/>
-          <w:bCs w:val="false"/>
-          <w:i w:val="false"/>
-          <w:iCs w:val="false"/>
-        </w:rPr>
-        <w:t xml:space="preserve"> the STL, when in fact, it is not. </w:t>
-      </w:r>
-      <w:r>
-        <w:rPr>
-          <w:rFonts w:ascii="Arial" w:hAnsi="Arial"/>
-          <w:b w:val="false"/>
-          <w:bCs w:val="false"/>
-          <w:i/>
-          <w:iCs/>
-        </w:rPr>
-        <w:t xml:space="preserve">  </w:t>
       </w:r>
     </w:p>
     <w:p>

</xml_diff>